<commit_message>
COMPARAÇÃO ENTRE SISTEMAS E ANÁLISE ADICIONADAS
</commit_message>
<xml_diff>
--- a/RELATÓRIO MÓDULO VIRTUALBOX E VMWARE - GRUPO06.docx
+++ b/RELATÓRIO MÓDULO VIRTUALBOX E VMWARE - GRUPO06.docx
@@ -10,6 +10,8 @@
           <w:szCs w:val="24"/>
         </w:rPr>
       </w:pPr>
+      <w:bookmarkStart w:id="0" w:name="_Hlk208084541"/>
+      <w:bookmarkEnd w:id="0"/>
       <w:r>
         <w:rPr>
           <w:rFonts w:ascii="Arial" w:hAnsi="Arial" w:cs="Arial"/>
@@ -522,13 +524,15 @@
         <w:ind w:left="284" w:hanging="284"/>
         <w:rPr>
           <w:rFonts w:ascii="Arial" w:hAnsi="Arial" w:cs="Arial"/>
-          <w:sz w:val="24"/>
-          <w:szCs w:val="24"/>
-        </w:rPr>
-      </w:pPr>
-      <w:r>
-        <w:rPr>
-          <w:rFonts w:ascii="Arial" w:hAnsi="Arial" w:cs="Arial"/>
+          <w:color w:val="4F81BD" w:themeColor="accent1"/>
+          <w:sz w:val="24"/>
+          <w:szCs w:val="24"/>
+        </w:rPr>
+      </w:pPr>
+      <w:r>
+        <w:rPr>
+          <w:rFonts w:ascii="Arial" w:hAnsi="Arial" w:cs="Arial"/>
+          <w:color w:val="4F81BD" w:themeColor="accent1"/>
           <w:sz w:val="24"/>
           <w:szCs w:val="24"/>
         </w:rPr>
@@ -793,7 +797,16 @@
           <w:sz w:val="24"/>
           <w:szCs w:val="24"/>
         </w:rPr>
-        <w:t>2. Metodologia</w:t>
+        <w:t>2.</w:t>
+      </w:r>
+      <w:r>
+        <w:rPr>
+          <w:rFonts w:ascii="Arial" w:hAnsi="Arial" w:cs="Arial"/>
+          <w:color w:val="4F81BD" w:themeColor="accent1"/>
+          <w:sz w:val="24"/>
+          <w:szCs w:val="24"/>
+        </w:rPr>
+        <w:t xml:space="preserve"> Metodologia</w:t>
       </w:r>
     </w:p>
     <w:p>
@@ -826,7 +839,7 @@
           <w:bCs/>
           <w:color w:val="000000" w:themeColor="text1"/>
         </w:rPr>
-        <w:br/>
+        <w:t xml:space="preserve"> </w:t>
       </w:r>
       <w:r>
         <w:rPr>
@@ -835,6 +848,47 @@
           <w:color w:val="000000" w:themeColor="text1"/>
         </w:rPr>
         <w:br/>
+        <w:t xml:space="preserve">Para desenvolvimento do projeto nos três sistemas operacionais, foi realizado processo de </w:t>
+      </w:r>
+      <w:r>
+        <w:rPr>
+          <w:rFonts w:ascii="Arial" w:hAnsi="Arial" w:cs="Arial"/>
+          <w:bCs/>
+          <w:color w:val="000000" w:themeColor="text1"/>
+        </w:rPr>
+        <w:t>Criação das Máquinas Virtuais</w:t>
+      </w:r>
+      <w:r>
+        <w:rPr>
+          <w:rFonts w:ascii="Arial" w:hAnsi="Arial" w:cs="Arial"/>
+          <w:bCs/>
+          <w:color w:val="000000" w:themeColor="text1"/>
+        </w:rPr>
+        <w:t xml:space="preserve">, </w:t>
+      </w:r>
+      <w:r>
+        <w:rPr>
+          <w:rFonts w:ascii="Arial" w:hAnsi="Arial" w:cs="Arial"/>
+          <w:bCs/>
+          <w:color w:val="000000" w:themeColor="text1"/>
+        </w:rPr>
+        <w:t>configuração das mesmas, e depois de instaladas na ferramenta de virtualização, foram realizados testes com comandos específicos para cada Sistema, afim de entender e desenvolver o funcionamento.</w:t>
+      </w:r>
+      <w:r>
+        <w:rPr>
+          <w:rFonts w:ascii="Arial" w:hAnsi="Arial" w:cs="Arial"/>
+          <w:bCs/>
+          <w:color w:val="000000" w:themeColor="text1"/>
+        </w:rPr>
+        <w:br/>
+      </w:r>
+      <w:r>
+        <w:rPr>
+          <w:rFonts w:ascii="Arial" w:hAnsi="Arial" w:cs="Arial"/>
+          <w:bCs/>
+          <w:color w:val="000000" w:themeColor="text1"/>
+        </w:rPr>
+        <w:br/>
       </w:r>
       <w:r>
         <w:rPr>
@@ -855,40 +909,53 @@
         <w:pStyle w:val="NormalWeb"/>
         <w:spacing w:line="360" w:lineRule="auto"/>
         <w:rPr>
-          <w:rFonts w:ascii="Arial" w:hAnsi="Arial" w:cs="Arial"/>
-        </w:rPr>
-      </w:pPr>
-      <w:r>
-        <w:rPr>
           <w:rStyle w:val="Forte"/>
           <w:rFonts w:ascii="Arial" w:hAnsi="Arial" w:cs="Arial"/>
         </w:rPr>
-        <w:t>Configuração das máquinas virtuais</w:t>
-      </w:r>
-      <w:r>
-        <w:rPr>
-          <w:rFonts w:ascii="Arial" w:hAnsi="Arial" w:cs="Arial"/>
-        </w:rPr>
-        <w:t>:</w:t>
-      </w:r>
-      <w:r>
-        <w:rPr>
-          <w:rFonts w:ascii="Arial" w:hAnsi="Arial" w:cs="Arial"/>
-        </w:rPr>
-        <w:br/>
-      </w:r>
-      <w:r>
-        <w:rPr>
-          <w:rFonts w:ascii="Arial" w:hAnsi="Arial" w:cs="Arial"/>
-        </w:rPr>
-        <w:br/>
-      </w:r>
-      <w:r>
+      </w:pPr>
+    </w:p>
+    <w:p>
+      <w:pPr>
+        <w:pStyle w:val="NormalWeb"/>
+        <w:spacing w:line="360" w:lineRule="auto"/>
         <w:rPr>
           <w:rFonts w:ascii="Arial" w:hAnsi="Arial" w:cs="Arial"/>
           <w:b/>
           <w:bCs/>
         </w:rPr>
+      </w:pPr>
+      <w:r>
+        <w:rPr>
+          <w:rStyle w:val="Forte"/>
+          <w:rFonts w:ascii="Arial" w:hAnsi="Arial" w:cs="Arial"/>
+        </w:rPr>
+        <w:lastRenderedPageBreak/>
+        <w:t>Configuração das máquinas virtuais</w:t>
+      </w:r>
+      <w:r>
+        <w:rPr>
+          <w:rFonts w:ascii="Arial" w:hAnsi="Arial" w:cs="Arial"/>
+        </w:rPr>
+        <w:t>:</w:t>
+      </w:r>
+      <w:r>
+        <w:rPr>
+          <w:rFonts w:ascii="Arial" w:hAnsi="Arial" w:cs="Arial"/>
+        </w:rPr>
+        <w:br/>
+      </w:r>
+      <w:r>
+        <w:rPr>
+          <w:rFonts w:ascii="Arial" w:hAnsi="Arial" w:cs="Arial"/>
+        </w:rPr>
+        <w:br/>
+      </w:r>
+      <w:r>
+        <w:rPr>
+          <w:rFonts w:ascii="Arial" w:hAnsi="Arial" w:cs="Arial"/>
+          <w:b/>
+          <w:bCs/>
+        </w:rPr>
         <w:t>LINUX</w:t>
       </w:r>
     </w:p>
@@ -1032,7 +1099,6 @@
         <w:rPr>
           <w:rFonts w:ascii="Arial" w:hAnsi="Arial" w:cs="Arial"/>
         </w:rPr>
-        <w:lastRenderedPageBreak/>
         <w:br/>
         <w:t xml:space="preserve">Os comandos utilizados no Linux para testes foram: </w:t>
       </w:r>
@@ -1043,47 +1109,41 @@
         <w:spacing w:line="360" w:lineRule="auto"/>
         <w:rPr>
           <w:rFonts w:ascii="Arial" w:hAnsi="Arial" w:cs="Arial"/>
-        </w:rPr>
-      </w:pPr>
-      <w:r>
-        <w:rPr>
-          <w:rFonts w:ascii="Arial" w:hAnsi="Arial" w:cs="Arial"/>
           <w:b/>
           <w:bCs/>
         </w:rPr>
-        <w:t>ip addr show</w:t>
-      </w:r>
-      <w:r>
-        <w:rPr>
-          <w:rFonts w:ascii="Arial" w:hAnsi="Arial" w:cs="Arial"/>
-        </w:rPr>
-        <w:t xml:space="preserve"> </w:t>
-      </w:r>
-      <w:r>
-        <w:rPr>
-          <w:rFonts w:ascii="Arial" w:hAnsi="Arial" w:cs="Arial"/>
-        </w:rPr>
-        <w:t>-</w:t>
-      </w:r>
-      <w:r>
-        <w:rPr>
-          <w:rFonts w:ascii="Arial" w:hAnsi="Arial" w:cs="Arial"/>
-        </w:rPr>
-        <w:t xml:space="preserve"> Serve para descobrir a interface de rede conectada</w:t>
-      </w:r>
-      <w:r>
-        <w:rPr>
-          <w:rFonts w:ascii="Arial" w:hAnsi="Arial" w:cs="Arial"/>
-        </w:rPr>
-        <w:t xml:space="preserve">, no caso descobrimos que era a </w:t>
-      </w:r>
+      </w:pPr>
       <w:r>
         <w:rPr>
           <w:rFonts w:ascii="Arial" w:hAnsi="Arial" w:cs="Arial"/>
           <w:b/>
           <w:bCs/>
         </w:rPr>
-        <w:t>enp0s3</w:t>
+        <w:t>ip addr show</w:t>
+      </w:r>
+      <w:r>
+        <w:rPr>
+          <w:rFonts w:ascii="Arial" w:hAnsi="Arial" w:cs="Arial"/>
+        </w:rPr>
+        <w:t xml:space="preserve"> </w:t>
+      </w:r>
+      <w:r>
+        <w:rPr>
+          <w:rFonts w:ascii="Arial" w:hAnsi="Arial" w:cs="Arial"/>
+        </w:rPr>
+        <w:t>-</w:t>
+      </w:r>
+      <w:r>
+        <w:rPr>
+          <w:rFonts w:ascii="Arial" w:hAnsi="Arial" w:cs="Arial"/>
+        </w:rPr>
+        <w:t xml:space="preserve"> Serve para descobrir a interface de rede conectada</w:t>
+      </w:r>
+      <w:r>
+        <w:rPr>
+          <w:rFonts w:ascii="Arial" w:hAnsi="Arial" w:cs="Arial"/>
+        </w:rPr>
+        <w:t xml:space="preserve">, no caso descobrimos que era a </w:t>
       </w:r>
       <w:r>
         <w:rPr>
@@ -1091,25 +1151,7 @@
           <w:b/>
           <w:bCs/>
         </w:rPr>
-        <w:t xml:space="preserve">, </w:t>
-      </w:r>
-      <w:r>
-        <w:rPr>
-          <w:rFonts w:ascii="Arial" w:hAnsi="Arial" w:cs="Arial"/>
-        </w:rPr>
-        <w:t>que será muito importante nos próximos comandos.</w:t>
-      </w:r>
-      <w:r>
-        <w:rPr>
-          <w:rFonts w:ascii="Arial" w:hAnsi="Arial" w:cs="Arial"/>
-        </w:rPr>
-        <w:br/>
-      </w:r>
-      <w:r>
-        <w:rPr>
-          <w:rFonts w:ascii="Arial" w:hAnsi="Arial" w:cs="Arial"/>
-        </w:rPr>
-        <w:br/>
+        <w:t>enp0s3</w:t>
       </w:r>
       <w:r>
         <w:rPr>
@@ -1117,19 +1159,13 @@
           <w:b/>
           <w:bCs/>
         </w:rPr>
-        <w:t>sudo ip addr add 192.168.100.10/24 dev enp0s3</w:t>
-      </w:r>
-      <w:r>
-        <w:rPr>
-          <w:rFonts w:ascii="Arial" w:hAnsi="Arial" w:cs="Arial"/>
-        </w:rPr>
-        <w:t xml:space="preserve"> – Esse comando atribui o IP (192.168.100.10)</w:t>
-      </w:r>
-      <w:r>
-        <w:rPr>
-          <w:rFonts w:ascii="Arial" w:hAnsi="Arial" w:cs="Arial"/>
-        </w:rPr>
-        <w:t xml:space="preserve"> à interface, definindo o IP da máquina</w:t>
+        <w:t xml:space="preserve">, </w:t>
+      </w:r>
+      <w:r>
+        <w:rPr>
+          <w:rFonts w:ascii="Arial" w:hAnsi="Arial" w:cs="Arial"/>
+        </w:rPr>
+        <w:t>que será muito importante nos próximos comandos.</w:t>
       </w:r>
       <w:r>
         <w:rPr>
@@ -1149,13 +1185,19 @@
           <w:b/>
           <w:bCs/>
         </w:rPr>
-        <w:t>sudo ip link set enp0s3 up</w:t>
-      </w:r>
-      <w:r>
-        <w:rPr>
-          <w:rFonts w:ascii="Arial" w:hAnsi="Arial" w:cs="Arial"/>
-        </w:rPr>
-        <w:t xml:space="preserve"> – Já esse comando liga a interface que descobrimos no primeiro comando, para que o endereço IP funcione de fato</w:t>
+        <w:t>sudo ip addr add 192.168.100.10/24 dev enp0s3</w:t>
+      </w:r>
+      <w:r>
+        <w:rPr>
+          <w:rFonts w:ascii="Arial" w:hAnsi="Arial" w:cs="Arial"/>
+        </w:rPr>
+        <w:t xml:space="preserve"> – Esse comando atribui o IP (192.168.100.10)</w:t>
+      </w:r>
+      <w:r>
+        <w:rPr>
+          <w:rFonts w:ascii="Arial" w:hAnsi="Arial" w:cs="Arial"/>
+        </w:rPr>
+        <w:t xml:space="preserve"> à interface, definindo o IP da máquina</w:t>
       </w:r>
       <w:r>
         <w:rPr>
@@ -1175,6 +1217,32 @@
           <w:b/>
           <w:bCs/>
         </w:rPr>
+        <w:t>sudo ip link set enp0s3 up</w:t>
+      </w:r>
+      <w:r>
+        <w:rPr>
+          <w:rFonts w:ascii="Arial" w:hAnsi="Arial" w:cs="Arial"/>
+        </w:rPr>
+        <w:t xml:space="preserve"> – Já esse comando liga a interface que descobrimos no primeiro comando, para que o endereço IP funcione de fato</w:t>
+      </w:r>
+      <w:r>
+        <w:rPr>
+          <w:rFonts w:ascii="Arial" w:hAnsi="Arial" w:cs="Arial"/>
+        </w:rPr>
+        <w:br/>
+      </w:r>
+      <w:r>
+        <w:rPr>
+          <w:rFonts w:ascii="Arial" w:hAnsi="Arial" w:cs="Arial"/>
+        </w:rPr>
+        <w:br/>
+      </w:r>
+      <w:r>
+        <w:rPr>
+          <w:rFonts w:ascii="Arial" w:hAnsi="Arial" w:cs="Arial"/>
+          <w:b/>
+          <w:bCs/>
+        </w:rPr>
         <w:t>ping 192.168.100.20</w:t>
       </w:r>
       <w:r>
@@ -1222,57 +1290,38 @@
         </w:rPr>
         <w:br/>
       </w:r>
+    </w:p>
+    <w:p>
+      <w:pPr>
+        <w:pStyle w:val="NormalWeb"/>
+        <w:spacing w:line="360" w:lineRule="auto"/>
+        <w:rPr>
+          <w:rFonts w:ascii="Arial" w:hAnsi="Arial" w:cs="Arial"/>
+        </w:rPr>
+      </w:pPr>
       <w:r>
         <w:rPr>
           <w:rFonts w:ascii="Arial" w:hAnsi="Arial" w:cs="Arial"/>
           <w:b/>
           <w:bCs/>
         </w:rPr>
+        <w:lastRenderedPageBreak/>
         <w:t>ANDROID</w:t>
-      </w:r>
-      <w:r>
-        <w:rPr>
-          <w:rFonts w:ascii="Arial" w:hAnsi="Arial" w:cs="Arial"/>
-        </w:rPr>
-        <w:br/>
-      </w:r>
-      <w:r>
-        <w:rPr>
-          <w:rFonts w:ascii="Arial" w:hAnsi="Arial" w:cs="Arial"/>
-        </w:rPr>
-        <w:br/>
-      </w:r>
-      <w:r>
-        <w:rPr>
-          <w:rFonts w:ascii="Arial" w:hAnsi="Arial" w:cs="Arial"/>
-        </w:rPr>
-        <w:t>Memória: 2048 MB</w:t>
       </w:r>
     </w:p>
     <w:p>
       <w:pPr>
         <w:pStyle w:val="NormalWeb"/>
-        <w:rPr>
-          <w:rFonts w:ascii="Arial" w:hAnsi="Arial" w:cs="Arial"/>
-        </w:rPr>
-      </w:pPr>
-      <w:r>
-        <w:rPr>
-          <w:rFonts w:ascii="Arial" w:hAnsi="Arial" w:cs="Arial"/>
-        </w:rPr>
-        <w:t xml:space="preserve">CPU: </w:t>
-      </w:r>
-      <w:r>
-        <w:rPr>
-          <w:rFonts w:ascii="Arial" w:hAnsi="Arial" w:cs="Arial"/>
-        </w:rPr>
-        <w:t>2</w:t>
-      </w:r>
-      <w:r>
-        <w:rPr>
-          <w:rFonts w:ascii="Arial" w:hAnsi="Arial" w:cs="Arial"/>
-        </w:rPr>
-        <w:t xml:space="preserve"> núcleos</w:t>
+        <w:spacing w:line="360" w:lineRule="auto"/>
+        <w:rPr>
+          <w:rFonts w:ascii="Arial" w:hAnsi="Arial" w:cs="Arial"/>
+        </w:rPr>
+      </w:pPr>
+      <w:r>
+        <w:rPr>
+          <w:rFonts w:ascii="Arial" w:hAnsi="Arial" w:cs="Arial"/>
+        </w:rPr>
+        <w:t>Memória: 2048 MB</w:t>
       </w:r>
     </w:p>
     <w:p>
@@ -1286,6 +1335,32 @@
         <w:rPr>
           <w:rFonts w:ascii="Arial" w:hAnsi="Arial" w:cs="Arial"/>
         </w:rPr>
+        <w:t xml:space="preserve">CPU: </w:t>
+      </w:r>
+      <w:r>
+        <w:rPr>
+          <w:rFonts w:ascii="Arial" w:hAnsi="Arial" w:cs="Arial"/>
+        </w:rPr>
+        <w:t>2</w:t>
+      </w:r>
+      <w:r>
+        <w:rPr>
+          <w:rFonts w:ascii="Arial" w:hAnsi="Arial" w:cs="Arial"/>
+        </w:rPr>
+        <w:t xml:space="preserve"> núcleos</w:t>
+      </w:r>
+    </w:p>
+    <w:p>
+      <w:pPr>
+        <w:pStyle w:val="NormalWeb"/>
+        <w:rPr>
+          <w:rFonts w:ascii="Arial" w:hAnsi="Arial" w:cs="Arial"/>
+        </w:rPr>
+      </w:pPr>
+      <w:r>
+        <w:rPr>
+          <w:rFonts w:ascii="Arial" w:hAnsi="Arial" w:cs="Arial"/>
+        </w:rPr>
         <w:t>Disco rígido virtual: 30 GB</w:t>
       </w:r>
       <w:r>
@@ -1318,10 +1393,35 @@
     <w:p>
       <w:pPr>
         <w:pStyle w:val="NormalWeb"/>
-        <w:rPr>
-          <w:rFonts w:ascii="Arial" w:hAnsi="Arial" w:cs="Arial"/>
-        </w:rPr>
-      </w:pPr>
+        <w:spacing w:line="360" w:lineRule="auto"/>
+        <w:rPr>
+          <w:rFonts w:ascii="Arial" w:hAnsi="Arial" w:cs="Arial"/>
+        </w:rPr>
+      </w:pPr>
+      <w:r>
+        <w:rPr>
+          <w:rFonts w:ascii="Arial" w:hAnsi="Arial" w:cs="Arial"/>
+        </w:rPr>
+        <w:br/>
+      </w:r>
+      <w:r>
+        <w:rPr>
+          <w:rFonts w:ascii="Arial" w:hAnsi="Arial" w:cs="Arial"/>
+        </w:rPr>
+        <w:t xml:space="preserve">Os comandos utilizados no </w:t>
+      </w:r>
+      <w:r>
+        <w:rPr>
+          <w:rFonts w:ascii="Arial" w:hAnsi="Arial" w:cs="Arial"/>
+        </w:rPr>
+        <w:t>Android</w:t>
+      </w:r>
+      <w:r>
+        <w:rPr>
+          <w:rFonts w:ascii="Arial" w:hAnsi="Arial" w:cs="Arial"/>
+        </w:rPr>
+        <w:t xml:space="preserve"> para testes foram: </w:t>
+      </w:r>
     </w:p>
     <w:p>
       <w:pPr>
@@ -1334,21 +1434,40 @@
       <w:r>
         <w:rPr>
           <w:rFonts w:ascii="Arial" w:hAnsi="Arial" w:cs="Arial"/>
-        </w:rPr>
-        <w:lastRenderedPageBreak/>
-        <w:t xml:space="preserve">Os comandos utilizados no </w:t>
-      </w:r>
-      <w:r>
-        <w:rPr>
-          <w:rFonts w:ascii="Arial" w:hAnsi="Arial" w:cs="Arial"/>
-        </w:rPr>
-        <w:t>Android</w:t>
-      </w:r>
-      <w:r>
-        <w:rPr>
-          <w:rFonts w:ascii="Arial" w:hAnsi="Arial" w:cs="Arial"/>
-        </w:rPr>
-        <w:t xml:space="preserve"> para testes foram: </w:t>
+          <w:b/>
+          <w:bCs/>
+        </w:rPr>
+        <w:t>cat /proc/cpuinfo</w:t>
+      </w:r>
+      <w:r>
+        <w:rPr>
+          <w:rFonts w:ascii="Arial" w:hAnsi="Arial" w:cs="Arial"/>
+        </w:rPr>
+        <w:t xml:space="preserve"> </w:t>
+      </w:r>
+      <w:r>
+        <w:rPr>
+          <w:rFonts w:ascii="Arial" w:hAnsi="Arial" w:cs="Arial"/>
+        </w:rPr>
+        <w:t>–</w:t>
+      </w:r>
+      <w:r>
+        <w:rPr>
+          <w:rFonts w:ascii="Arial" w:hAnsi="Arial" w:cs="Arial"/>
+        </w:rPr>
+        <w:t xml:space="preserve"> </w:t>
+      </w:r>
+      <w:r>
+        <w:rPr>
+          <w:rFonts w:ascii="Arial" w:hAnsi="Arial" w:cs="Arial"/>
+        </w:rPr>
+        <w:t>Mostra informações detalhadas sobre o processador, como modelo, frequência, número de núcleos e caches.</w:t>
+      </w:r>
+      <w:r>
+        <w:rPr>
+          <w:rFonts w:ascii="Arial" w:hAnsi="Arial" w:cs="Arial"/>
+        </w:rPr>
+        <w:tab/>
       </w:r>
     </w:p>
     <w:p>
@@ -1364,13 +1483,8 @@
           <w:rFonts w:ascii="Arial" w:hAnsi="Arial" w:cs="Arial"/>
           <w:b/>
           <w:bCs/>
-          <w:rPrChange w:id="0" w:author="Lucca" w:date="2025-09-06T19:03:00Z">
-            <w:rPr>
-              <w:rFonts w:ascii="Arial" w:hAnsi="Arial" w:cs="Arial"/>
-            </w:rPr>
-          </w:rPrChange>
-        </w:rPr>
-        <w:t>cat /proc/cpuinfo</w:t>
+        </w:rPr>
+        <w:t>df -h</w:t>
       </w:r>
       <w:r>
         <w:rPr>
@@ -1382,25 +1496,13 @@
         <w:rPr>
           <w:rFonts w:ascii="Arial" w:hAnsi="Arial" w:cs="Arial"/>
         </w:rPr>
-        <w:t>–</w:t>
-      </w:r>
-      <w:r>
-        <w:rPr>
-          <w:rFonts w:ascii="Arial" w:hAnsi="Arial" w:cs="Arial"/>
-        </w:rPr>
-        <w:t xml:space="preserve"> </w:t>
-      </w:r>
-      <w:r>
-        <w:rPr>
-          <w:rFonts w:ascii="Arial" w:hAnsi="Arial" w:cs="Arial"/>
-        </w:rPr>
-        <w:t>Mostra informações detalhadas sobre o processador, como modelo, frequência, número de núcleos e caches.</w:t>
-      </w:r>
-      <w:r>
-        <w:rPr>
-          <w:rFonts w:ascii="Arial" w:hAnsi="Arial" w:cs="Arial"/>
-        </w:rPr>
-        <w:tab/>
+        <w:t xml:space="preserve"> – </w:t>
+      </w:r>
+      <w:r>
+        <w:rPr>
+          <w:rFonts w:ascii="Arial" w:hAnsi="Arial" w:cs="Arial"/>
+        </w:rPr>
+        <w:t>Esse comando é utilizado para mostrar o espaço disponível em disco.</w:t>
       </w:r>
     </w:p>
     <w:p>
@@ -1416,13 +1518,8 @@
           <w:rFonts w:ascii="Arial" w:hAnsi="Arial" w:cs="Arial"/>
           <w:b/>
           <w:bCs/>
-          <w:rPrChange w:id="1" w:author="Lucca" w:date="2025-09-06T19:03:00Z">
-            <w:rPr>
-              <w:rFonts w:ascii="Arial" w:hAnsi="Arial" w:cs="Arial"/>
-            </w:rPr>
-          </w:rPrChange>
-        </w:rPr>
-        <w:t>df -h</w:t>
+        </w:rPr>
+        <w:t>free -m</w:t>
       </w:r>
       <w:r>
         <w:rPr>
@@ -1434,13 +1531,7 @@
         <w:rPr>
           <w:rFonts w:ascii="Arial" w:hAnsi="Arial" w:cs="Arial"/>
         </w:rPr>
-        <w:t xml:space="preserve"> – </w:t>
-      </w:r>
-      <w:r>
-        <w:rPr>
-          <w:rFonts w:ascii="Arial" w:hAnsi="Arial" w:cs="Arial"/>
-        </w:rPr>
-        <w:t>Esse comando é utilizado para mostrar o espaço disponível em disco.</w:t>
+        <w:t>– Mostra a memória usada em livre, mas mostra em MB.</w:t>
       </w:r>
     </w:p>
     <w:p>
@@ -1456,25 +1547,14 @@
           <w:rFonts w:ascii="Arial" w:hAnsi="Arial" w:cs="Arial"/>
           <w:b/>
           <w:bCs/>
-          <w:rPrChange w:id="2" w:author="Lucca" w:date="2025-09-06T19:03:00Z">
-            <w:rPr>
-              <w:rFonts w:ascii="Arial" w:hAnsi="Arial" w:cs="Arial"/>
-            </w:rPr>
-          </w:rPrChange>
-        </w:rPr>
-        <w:t>free -m</w:t>
-      </w:r>
-      <w:r>
-        <w:rPr>
-          <w:rFonts w:ascii="Arial" w:hAnsi="Arial" w:cs="Arial"/>
-        </w:rPr>
-        <w:t xml:space="preserve"> </w:t>
-      </w:r>
-      <w:r>
-        <w:rPr>
-          <w:rFonts w:ascii="Arial" w:hAnsi="Arial" w:cs="Arial"/>
-        </w:rPr>
-        <w:t>– Mostra a memória usada em livre, mas mostra em MB.</w:t>
+        </w:rPr>
+        <w:t>ps</w:t>
+      </w:r>
+      <w:r>
+        <w:rPr>
+          <w:rFonts w:ascii="Arial" w:hAnsi="Arial" w:cs="Arial"/>
+        </w:rPr>
+        <w:t xml:space="preserve"> – Usado para listar os processos em execução no sistema.</w:t>
       </w:r>
     </w:p>
     <w:p>
@@ -1490,27 +1570,114 @@
           <w:rFonts w:ascii="Arial" w:hAnsi="Arial" w:cs="Arial"/>
           <w:b/>
           <w:bCs/>
-          <w:rPrChange w:id="3" w:author="Lucca" w:date="2025-09-06T19:03:00Z">
-            <w:rPr>
-              <w:rFonts w:ascii="Arial" w:hAnsi="Arial" w:cs="Arial"/>
-            </w:rPr>
-          </w:rPrChange>
-        </w:rPr>
-        <w:t>ps</w:t>
-      </w:r>
-      <w:r>
-        <w:rPr>
-          <w:rFonts w:ascii="Arial" w:hAnsi="Arial" w:cs="Arial"/>
-        </w:rPr>
-        <w:t xml:space="preserve"> – Usado para listar os processos em execução no sistema.</w:t>
+        </w:rPr>
+        <w:t>top</w:t>
+      </w:r>
+      <w:r>
+        <w:rPr>
+          <w:rFonts w:ascii="Arial" w:hAnsi="Arial" w:cs="Arial"/>
+        </w:rPr>
+        <w:t xml:space="preserve"> – </w:t>
+      </w:r>
+      <w:r>
+        <w:rPr>
+          <w:rFonts w:ascii="Arial" w:hAnsi="Arial" w:cs="Arial"/>
+        </w:rPr>
+        <w:t>Esse comando mostra CPU, memória e processos em tempo real, assim permitindo verificar continuamente o uso do sistema.</w:t>
+      </w:r>
+      <w:r>
+        <w:rPr>
+          <w:rFonts w:ascii="Arial" w:hAnsi="Arial" w:cs="Arial"/>
+        </w:rPr>
+        <w:br/>
+      </w:r>
+      <w:r>
+        <w:rPr>
+          <w:rFonts w:ascii="Arial" w:hAnsi="Arial" w:cs="Arial"/>
+        </w:rPr>
+        <w:br/>
+      </w:r>
+      <w:r>
+        <w:rPr>
+          <w:rFonts w:ascii="Arial" w:hAnsi="Arial" w:cs="Arial"/>
+          <w:b/>
+          <w:bCs/>
+        </w:rPr>
+        <w:t>WINDOWS</w:t>
+      </w:r>
+      <w:r>
+        <w:rPr>
+          <w:rFonts w:ascii="Arial" w:hAnsi="Arial" w:cs="Arial"/>
+          <w:b/>
+          <w:bCs/>
+        </w:rPr>
+        <w:t xml:space="preserve"> </w:t>
       </w:r>
     </w:p>
     <w:p>
       <w:pPr>
         <w:pStyle w:val="NormalWeb"/>
-        <w:spacing w:line="360" w:lineRule="auto"/>
-        <w:rPr>
-          <w:del w:id="4" w:author="Lucca" w:date="2025-09-06T18:49:00Z"/>
+        <w:rPr>
+          <w:rFonts w:ascii="Arial" w:hAnsi="Arial" w:cs="Arial"/>
+        </w:rPr>
+      </w:pPr>
+      <w:r>
+        <w:rPr>
+          <w:rFonts w:ascii="Arial" w:hAnsi="Arial" w:cs="Arial"/>
+        </w:rPr>
+        <w:t xml:space="preserve">Memória: </w:t>
+      </w:r>
+      <w:r>
+        <w:rPr>
+          <w:rFonts w:ascii="Arial" w:hAnsi="Arial" w:cs="Arial"/>
+        </w:rPr>
+        <w:t>2048</w:t>
+      </w:r>
+      <w:r>
+        <w:rPr>
+          <w:rFonts w:ascii="Arial" w:hAnsi="Arial" w:cs="Arial"/>
+        </w:rPr>
+        <w:t xml:space="preserve"> MB</w:t>
+      </w:r>
+    </w:p>
+    <w:p>
+      <w:pPr>
+        <w:pStyle w:val="NormalWeb"/>
+        <w:rPr>
+          <w:rFonts w:ascii="Arial" w:hAnsi="Arial" w:cs="Arial"/>
+        </w:rPr>
+      </w:pPr>
+      <w:r>
+        <w:rPr>
+          <w:rFonts w:ascii="Arial" w:hAnsi="Arial" w:cs="Arial"/>
+        </w:rPr>
+        <w:t>CPU: 2 núcleos</w:t>
+      </w:r>
+    </w:p>
+    <w:p>
+      <w:pPr>
+        <w:pStyle w:val="NormalWeb"/>
+        <w:rPr>
+          <w:rFonts w:ascii="Arial" w:hAnsi="Arial" w:cs="Arial"/>
+        </w:rPr>
+      </w:pPr>
+      <w:r>
+        <w:rPr>
+          <w:rFonts w:ascii="Arial" w:hAnsi="Arial" w:cs="Arial"/>
+        </w:rPr>
+        <w:t xml:space="preserve">Controladoria Gráfica: </w:t>
+      </w:r>
+      <w:r>
+        <w:rPr>
+          <w:rFonts w:ascii="Arial" w:hAnsi="Arial" w:cs="Arial"/>
+        </w:rPr>
+        <w:t>30 GB</w:t>
+      </w:r>
+    </w:p>
+    <w:p>
+      <w:pPr>
+        <w:pStyle w:val="NormalWeb"/>
+        <w:rPr>
           <w:rFonts w:ascii="Arial" w:hAnsi="Arial" w:cs="Arial"/>
         </w:rPr>
       </w:pPr>
@@ -1519,88 +1686,72 @@
           <w:rFonts w:ascii="Arial" w:hAnsi="Arial" w:cs="Arial"/>
           <w:b/>
           <w:bCs/>
-          <w:rPrChange w:id="5" w:author="Lucca" w:date="2025-09-06T19:03:00Z">
-            <w:rPr>
-              <w:rFonts w:ascii="Arial" w:hAnsi="Arial" w:cs="Arial"/>
-            </w:rPr>
-          </w:rPrChange>
-        </w:rPr>
-        <w:t>top</w:t>
-      </w:r>
-      <w:r>
-        <w:rPr>
-          <w:rFonts w:ascii="Arial" w:hAnsi="Arial" w:cs="Arial"/>
-        </w:rPr>
-        <w:t xml:space="preserve"> – </w:t>
-      </w:r>
-      <w:ins w:id="6" w:author="Lucca" w:date="2025-09-06T18:48:00Z">
-        <w:r>
-          <w:rPr>
-            <w:rFonts w:ascii="Arial" w:hAnsi="Arial" w:cs="Arial"/>
-          </w:rPr>
-          <w:t>Esse comando mostra CPU, memória e processos em tempo real, assim permitindo verificar continuamente o uso do sistema.</w:t>
-        </w:r>
-      </w:ins>
-      <w:del w:id="7" w:author="Lucca" w:date="2025-09-06T18:48:00Z">
-        <w:r>
-          <w:rPr>
-            <w:rFonts w:ascii="Arial" w:hAnsi="Arial" w:cs="Arial"/>
-            <w:lang w:val="en-US"/>
-          </w:rPr>
-          <w:delText>Esse commando mostra CPU</w:delText>
-        </w:r>
-        <w:r>
-          <w:rPr>
-            <w:rFonts w:ascii="Arial" w:hAnsi="Arial" w:cs="Arial"/>
-            <w:lang w:val="en-US"/>
-          </w:rPr>
-          <w:delText>, memória e processos em tempo real, assim permitindo verificar continuamente o uso do sistema.</w:delText>
-        </w:r>
-      </w:del>
+        </w:rPr>
+        <w:t>Versão:</w:t>
+      </w:r>
+      <w:r>
+        <w:rPr>
+          <w:rFonts w:ascii="Arial" w:hAnsi="Arial" w:cs="Arial"/>
+        </w:rPr>
+        <w:t xml:space="preserve"> Windows 10</w:t>
+      </w:r>
+      <w:r>
+        <w:rPr>
+          <w:rFonts w:ascii="Arial" w:hAnsi="Arial" w:cs="Arial"/>
+        </w:rPr>
+        <w:br/>
+      </w:r>
+      <w:r>
+        <w:rPr>
+          <w:rFonts w:ascii="Arial" w:hAnsi="Arial" w:cs="Arial"/>
+        </w:rPr>
+        <w:br/>
+        <w:t>Os comandos utilizados no Windows para testes foram:</w:t>
+      </w:r>
     </w:p>
     <w:p>
       <w:pPr>
         <w:pStyle w:val="NormalWeb"/>
-        <w:spacing w:line="360" w:lineRule="auto"/>
-        <w:rPr>
-          <w:rFonts w:ascii="Arial" w:hAnsi="Arial" w:cs="Arial"/>
-        </w:rPr>
-      </w:pPr>
-      <w:del w:id="8" w:author="Lucca" w:date="2025-09-06T18:49:00Z">
-        <w:r>
-          <w:rPr>
-            <w:rFonts w:ascii="Arial" w:hAnsi="Arial" w:cs="Arial"/>
-          </w:rPr>
-          <w:delText>Realizamos as mesmas configurações e comandos em outra máquina virtual para testar a conectividade entre as duas, para isso utilizamos o comando ping, que envia um pacote de teste para o IP especificado na outra máquina, em nosso caso 192.168.100.20, caso o destinatário</w:delText>
-        </w:r>
-      </w:del>
-      <w:r>
-        <w:rPr>
-          <w:rFonts w:ascii="Arial" w:hAnsi="Arial" w:cs="Arial"/>
-        </w:rPr>
-        <w:br/>
-      </w:r>
-      <w:r>
-        <w:rPr>
-          <w:rFonts w:ascii="Arial" w:hAnsi="Arial" w:cs="Arial"/>
-        </w:rPr>
-        <w:br/>
-      </w:r>
+        <w:rPr>
+          <w:rFonts w:ascii="Arial" w:hAnsi="Arial" w:cs="Arial"/>
+        </w:rPr>
+      </w:pPr>
       <w:r>
         <w:rPr>
           <w:rFonts w:ascii="Arial" w:hAnsi="Arial" w:cs="Arial"/>
           <w:b/>
           <w:bCs/>
         </w:rPr>
-        <w:t>WINDOWS</w:t>
-      </w:r>
+        <w:t>ipconfig</w:t>
+      </w:r>
+      <w:r>
+        <w:rPr>
+          <w:rFonts w:ascii="Arial" w:hAnsi="Arial" w:cs="Arial"/>
+        </w:rPr>
+        <w:t xml:space="preserve"> – Este é um dos comandos mais utilizados em Windows, serve para informar as configurações de rede da máquina, como endereço IP, máscara de sub-rede e gateway.</w:t>
+      </w:r>
+    </w:p>
+    <w:p>
+      <w:pPr>
+        <w:pStyle w:val="NormalWeb"/>
+        <w:rPr>
+          <w:rFonts w:ascii="Arial" w:hAnsi="Arial" w:cs="Arial"/>
+        </w:rPr>
+      </w:pPr>
       <w:r>
         <w:rPr>
           <w:rFonts w:ascii="Arial" w:hAnsi="Arial" w:cs="Arial"/>
           <w:b/>
           <w:bCs/>
         </w:rPr>
-        <w:t xml:space="preserve"> </w:t>
+        <w:lastRenderedPageBreak/>
+        <w:t>tasklist</w:t>
+      </w:r>
+      <w:r>
+        <w:rPr>
+          <w:rFonts w:ascii="Arial" w:hAnsi="Arial" w:cs="Arial"/>
+        </w:rPr>
+        <w:t xml:space="preserve"> – Lista todos os processos em execução no Windows, mostrando o nome do processo, o PID (Identificador do Processo) e uso de memória.</w:t>
       </w:r>
     </w:p>
     <w:p>
@@ -1613,524 +1764,3398 @@
       <w:r>
         <w:rPr>
           <w:rFonts w:ascii="Arial" w:hAnsi="Arial" w:cs="Arial"/>
-        </w:rPr>
-        <w:t xml:space="preserve">Memória: </w:t>
-      </w:r>
-      <w:r>
-        <w:rPr>
-          <w:rFonts w:ascii="Arial" w:hAnsi="Arial" w:cs="Arial"/>
-        </w:rPr>
-        <w:t>2048</w:t>
-      </w:r>
-      <w:r>
-        <w:rPr>
-          <w:rFonts w:ascii="Arial" w:hAnsi="Arial" w:cs="Arial"/>
-        </w:rPr>
-        <w:t xml:space="preserve"> MB</w:t>
+          <w:b/>
+          <w:bCs/>
+        </w:rPr>
+        <w:t>ping</w:t>
+      </w:r>
+      <w:r>
+        <w:rPr>
+          <w:rFonts w:ascii="Arial" w:hAnsi="Arial" w:cs="Arial"/>
+        </w:rPr>
+        <w:t xml:space="preserve"> – Da mesma forma como o Linux, este comando é utilizado para testar a conectividade com outros máquinas que estejam na mesma rede.</w:t>
+      </w:r>
+      <w:r>
+        <w:rPr>
+          <w:rFonts w:ascii="Arial" w:hAnsi="Arial" w:cs="Arial"/>
+        </w:rPr>
+        <w:br/>
       </w:r>
     </w:p>
     <w:p>
       <w:pPr>
         <w:pStyle w:val="NormalWeb"/>
-        <w:rPr>
-          <w:rFonts w:ascii="Arial" w:hAnsi="Arial" w:cs="Arial"/>
-        </w:rPr>
-      </w:pPr>
-      <w:r>
-        <w:rPr>
-          <w:rFonts w:ascii="Arial" w:hAnsi="Arial" w:cs="Arial"/>
-        </w:rPr>
-        <w:t>CPU: 2 núcleos</w:t>
-      </w:r>
-    </w:p>
-    <w:p>
-      <w:pPr>
-        <w:pStyle w:val="NormalWeb"/>
-        <w:rPr>
-          <w:ins w:id="9" w:author="Lucca" w:date="2025-09-06T18:49:00Z"/>
-          <w:rFonts w:ascii="Arial" w:hAnsi="Arial" w:cs="Arial"/>
-        </w:rPr>
-      </w:pPr>
-      <w:r>
-        <w:rPr>
-          <w:rFonts w:ascii="Arial" w:hAnsi="Arial" w:cs="Arial"/>
-        </w:rPr>
-        <w:t xml:space="preserve">Controladoria Gráfica: </w:t>
-      </w:r>
-      <w:r>
-        <w:rPr>
-          <w:rFonts w:ascii="Arial" w:hAnsi="Arial" w:cs="Arial"/>
-        </w:rPr>
-        <w:t>30 GB</w:t>
-      </w:r>
-    </w:p>
-    <w:p>
-      <w:pPr>
-        <w:pStyle w:val="NormalWeb"/>
-        <w:rPr>
-          <w:ins w:id="10" w:author="Lucca" w:date="2025-09-06T18:50:00Z"/>
-          <w:rFonts w:ascii="Arial" w:hAnsi="Arial" w:cs="Arial"/>
-        </w:rPr>
-      </w:pPr>
-      <w:ins w:id="11" w:author="Lucca" w:date="2025-09-06T18:49:00Z">
-        <w:r>
-          <w:rPr>
-            <w:rFonts w:ascii="Arial" w:hAnsi="Arial" w:cs="Arial"/>
-            <w:b/>
-            <w:bCs/>
-            <w:rPrChange w:id="12" w:author="Lucca" w:date="2025-09-06T18:49:00Z">
-              <w:rPr>
-                <w:rFonts w:ascii="Arial" w:hAnsi="Arial" w:cs="Arial"/>
-              </w:rPr>
-            </w:rPrChange>
-          </w:rPr>
-          <w:t>Versão:</w:t>
-        </w:r>
-        <w:r>
-          <w:rPr>
-            <w:rFonts w:ascii="Arial" w:hAnsi="Arial" w:cs="Arial"/>
-          </w:rPr>
-          <w:t xml:space="preserve"> Windows 10</w:t>
-        </w:r>
-      </w:ins>
-      <w:ins w:id="13" w:author="Lucca" w:date="2025-09-06T18:50:00Z">
-        <w:r>
-          <w:rPr>
-            <w:rFonts w:ascii="Arial" w:hAnsi="Arial" w:cs="Arial"/>
-          </w:rPr>
-          <w:br/>
-        </w:r>
-        <w:r>
-          <w:rPr>
-            <w:rFonts w:ascii="Arial" w:hAnsi="Arial" w:cs="Arial"/>
-          </w:rPr>
-          <w:br/>
-          <w:t>Os comandos utilizados no Windows para testes foram:</w:t>
-        </w:r>
-      </w:ins>
-    </w:p>
-    <w:p>
-      <w:pPr>
-        <w:pStyle w:val="NormalWeb"/>
-        <w:rPr>
-          <w:ins w:id="14" w:author="Lucca" w:date="2025-09-06T18:50:00Z"/>
-          <w:rFonts w:ascii="Arial" w:hAnsi="Arial" w:cs="Arial"/>
-        </w:rPr>
-      </w:pPr>
-      <w:ins w:id="15" w:author="Lucca" w:date="2025-09-06T18:50:00Z">
-        <w:r>
-          <w:rPr>
-            <w:rFonts w:ascii="Arial" w:hAnsi="Arial" w:cs="Arial"/>
-            <w:b/>
-            <w:bCs/>
-            <w:rPrChange w:id="16" w:author="Lucca" w:date="2025-09-06T19:03:00Z">
-              <w:rPr>
-                <w:rFonts w:ascii="Arial" w:hAnsi="Arial" w:cs="Arial"/>
-              </w:rPr>
-            </w:rPrChange>
-          </w:rPr>
-          <w:t>ipconfig</w:t>
-        </w:r>
-      </w:ins>
-      <w:ins w:id="17" w:author="Lucca" w:date="2025-09-06T18:51:00Z">
-        <w:r>
-          <w:rPr>
-            <w:rFonts w:ascii="Arial" w:hAnsi="Arial" w:cs="Arial"/>
-          </w:rPr>
-          <w:t xml:space="preserve"> </w:t>
-        </w:r>
-      </w:ins>
-      <w:ins w:id="18" w:author="Lucca" w:date="2025-09-06T18:52:00Z">
-        <w:r>
-          <w:rPr>
-            <w:rFonts w:ascii="Arial" w:hAnsi="Arial" w:cs="Arial"/>
-          </w:rPr>
-          <w:t>–</w:t>
-        </w:r>
-      </w:ins>
-      <w:ins w:id="19" w:author="Lucca" w:date="2025-09-06T18:51:00Z">
-        <w:r>
-          <w:rPr>
-            <w:rFonts w:ascii="Arial" w:hAnsi="Arial" w:cs="Arial"/>
-          </w:rPr>
-          <w:t xml:space="preserve"> </w:t>
-        </w:r>
-      </w:ins>
-      <w:ins w:id="20" w:author="Lucca" w:date="2025-09-06T18:52:00Z">
-        <w:r>
-          <w:rPr>
-            <w:rFonts w:ascii="Arial" w:hAnsi="Arial" w:cs="Arial"/>
-          </w:rPr>
-          <w:t>Este é um dos comandos mais utilizados em Windows, serve para informar as configurações de rede da máquina, co</w:t>
-        </w:r>
-      </w:ins>
-      <w:ins w:id="21" w:author="Lucca" w:date="2025-09-06T18:53:00Z">
-        <w:r>
-          <w:rPr>
-            <w:rFonts w:ascii="Arial" w:hAnsi="Arial" w:cs="Arial"/>
-          </w:rPr>
-          <w:t>mo endereço IP, máscara de sub-rede e gateway.</w:t>
-        </w:r>
-      </w:ins>
-    </w:p>
-    <w:p>
-      <w:pPr>
-        <w:pStyle w:val="NormalWeb"/>
-        <w:rPr>
-          <w:ins w:id="22" w:author="Lucca" w:date="2025-09-06T18:51:00Z"/>
-          <w:rFonts w:ascii="Arial" w:hAnsi="Arial" w:cs="Arial"/>
-        </w:rPr>
-      </w:pPr>
-      <w:ins w:id="23" w:author="Lucca" w:date="2025-09-06T18:51:00Z">
-        <w:r>
-          <w:rPr>
-            <w:rFonts w:ascii="Arial" w:hAnsi="Arial" w:cs="Arial"/>
-            <w:b/>
-            <w:bCs/>
-            <w:rPrChange w:id="24" w:author="Lucca" w:date="2025-09-06T19:03:00Z">
-              <w:rPr>
-                <w:rFonts w:ascii="Arial" w:hAnsi="Arial" w:cs="Arial"/>
-              </w:rPr>
-            </w:rPrChange>
-          </w:rPr>
-          <w:t>tasklist</w:t>
-        </w:r>
-        <w:r>
-          <w:rPr>
-            <w:rFonts w:ascii="Arial" w:hAnsi="Arial" w:cs="Arial"/>
-          </w:rPr>
-          <w:t xml:space="preserve"> </w:t>
-        </w:r>
-      </w:ins>
-      <w:ins w:id="25" w:author="Lucca" w:date="2025-09-06T18:53:00Z">
-        <w:r>
-          <w:rPr>
-            <w:rFonts w:ascii="Arial" w:hAnsi="Arial" w:cs="Arial"/>
-          </w:rPr>
-          <w:t>– Lista todos os proce</w:t>
-        </w:r>
-      </w:ins>
-      <w:ins w:id="26" w:author="Lucca" w:date="2025-09-06T18:54:00Z">
-        <w:r>
-          <w:rPr>
-            <w:rFonts w:ascii="Arial" w:hAnsi="Arial" w:cs="Arial"/>
-          </w:rPr>
-          <w:t>ssos em execução no Windows, mostrando o nome do processo, o PID (Identificador do Processo) e uso de memória.</w:t>
-        </w:r>
-      </w:ins>
-    </w:p>
-    <w:p>
-      <w:pPr>
-        <w:pStyle w:val="NormalWeb"/>
-        <w:rPr>
-          <w:ins w:id="27" w:author="Lucca" w:date="2025-09-06T19:05:00Z"/>
-        </w:rPr>
-      </w:pPr>
-      <w:ins w:id="28" w:author="Lucca" w:date="2025-09-06T18:51:00Z">
-        <w:r>
-          <w:rPr>
-            <w:rFonts w:ascii="Arial" w:hAnsi="Arial" w:cs="Arial"/>
-            <w:b/>
-            <w:bCs/>
-            <w:rPrChange w:id="29" w:author="Lucca" w:date="2025-09-06T19:03:00Z">
-              <w:rPr>
-                <w:rFonts w:ascii="Arial" w:hAnsi="Arial" w:cs="Arial"/>
-              </w:rPr>
-            </w:rPrChange>
-          </w:rPr>
-          <w:t>ping</w:t>
-        </w:r>
-        <w:r>
-          <w:rPr>
-            <w:rFonts w:ascii="Arial" w:hAnsi="Arial" w:cs="Arial"/>
-          </w:rPr>
-          <w:t xml:space="preserve"> </w:t>
-        </w:r>
-      </w:ins>
-      <w:ins w:id="30" w:author="Lucca" w:date="2025-09-06T18:54:00Z">
-        <w:r>
-          <w:rPr>
-            <w:rFonts w:ascii="Arial" w:hAnsi="Arial" w:cs="Arial"/>
-          </w:rPr>
-          <w:t>–</w:t>
-        </w:r>
-      </w:ins>
-      <w:ins w:id="31" w:author="Lucca" w:date="2025-09-06T18:51:00Z">
-        <w:r>
-          <w:rPr>
-            <w:rFonts w:ascii="Arial" w:hAnsi="Arial" w:cs="Arial"/>
-          </w:rPr>
-          <w:t xml:space="preserve"> </w:t>
-        </w:r>
-      </w:ins>
-      <w:ins w:id="32" w:author="Lucca" w:date="2025-09-06T18:54:00Z">
-        <w:r>
-          <w:rPr>
-            <w:rFonts w:ascii="Arial" w:hAnsi="Arial" w:cs="Arial"/>
-          </w:rPr>
-          <w:t>Da mesma forma como o Linux,</w:t>
-        </w:r>
-      </w:ins>
-      <w:ins w:id="33" w:author="Lucca" w:date="2025-09-06T18:55:00Z">
-        <w:r>
-          <w:rPr>
-            <w:rFonts w:ascii="Arial" w:hAnsi="Arial" w:cs="Arial"/>
-          </w:rPr>
-          <w:t xml:space="preserve"> este comando é utilizado para testar a conectividade com outros máquinas que estejam na mesma rede.</w:t>
-        </w:r>
-      </w:ins>
-      <w:r>
-        <w:rPr>
-          <w:rFonts w:ascii="Arial" w:hAnsi="Arial" w:cs="Arial"/>
-        </w:rPr>
-        <w:br/>
-      </w:r>
-      <w:r>
-        <w:br/>
-      </w:r>
-    </w:p>
-    <w:p>
-      <w:pPr>
-        <w:pStyle w:val="NormalWeb"/>
-        <w:rPr>
-          <w:ins w:id="34" w:author="Lucca" w:date="2025-09-06T19:05:00Z"/>
-        </w:rPr>
-      </w:pPr>
-    </w:p>
-    <w:p>
-      <w:pPr>
-        <w:pStyle w:val="NormalWeb"/>
+      </w:pPr>
+      <w:r>
         <w:rPr>
           <w:rFonts w:ascii="Arial" w:hAnsi="Arial" w:cs="Arial"/>
           <w:b/>
           <w:bCs/>
           <w:color w:val="4F81BD" w:themeColor="accent1"/>
-          <w:rPrChange w:id="35" w:author="Lucca" w:date="2025-09-06T18:59:00Z">
-            <w:rPr>
-              <w:rFonts w:ascii="Arial" w:hAnsi="Arial" w:cs="Arial"/>
-              <w:b/>
-              <w:bCs/>
-              <w:color w:val="4F81BD" w:themeColor="accent1"/>
-            </w:rPr>
-          </w:rPrChange>
-        </w:rPr>
-      </w:pPr>
-      <w:r>
-        <w:lastRenderedPageBreak/>
-        <w:br/>
-      </w:r>
-      <w:r>
-        <w:br/>
-      </w:r>
-      <w:r>
+        </w:rPr>
+        <w:t>3. Comparação entre os Sistemas Operacionais</w:t>
+      </w:r>
+    </w:p>
+    <w:p>
+      <w:pPr>
+        <w:pStyle w:val="Ttulo2"/>
+        <w:rPr>
+          <w:rFonts w:ascii="Arial" w:hAnsi="Arial" w:cs="Arial"/>
+          <w:sz w:val="24"/>
+          <w:szCs w:val="24"/>
+        </w:rPr>
+      </w:pPr>
+      <w:r>
+        <w:rPr>
+          <w:rFonts w:ascii="Arial" w:hAnsi="Arial" w:cs="Arial"/>
+          <w:sz w:val="24"/>
+          <w:szCs w:val="24"/>
+        </w:rPr>
+        <w:t>3.1 Windows</w:t>
+      </w:r>
+    </w:p>
+    <w:p>
+      <w:pPr>
         <w:rPr>
           <w:rFonts w:ascii="Arial" w:hAnsi="Arial" w:cs="Arial"/>
           <w:b/>
           <w:bCs/>
           <w:color w:val="4F81BD" w:themeColor="accent1"/>
         </w:rPr>
-        <w:t>3. Comparação entre os Sistemas Operacionais</w:t>
+      </w:pPr>
+      <w:r>
+        <w:br/>
+      </w:r>
+      <w:r>
+        <w:rPr>
+          <w:rFonts w:ascii="Arial" w:hAnsi="Arial" w:cs="Arial"/>
+          <w:b/>
+          <w:bCs/>
+          <w:color w:val="4F81BD" w:themeColor="accent1"/>
+          <w:sz w:val="24"/>
+          <w:szCs w:val="24"/>
+        </w:rPr>
+        <w:t xml:space="preserve">3.1.1 </w:t>
+      </w:r>
+      <w:r>
+        <w:rPr>
+          <w:rFonts w:ascii="Arial" w:hAnsi="Arial" w:cs="Arial"/>
+          <w:b/>
+          <w:bCs/>
+          <w:color w:val="4F81BD" w:themeColor="accent1"/>
+          <w:sz w:val="24"/>
+          <w:szCs w:val="24"/>
+        </w:rPr>
+        <w:t>Instalação</w:t>
+      </w:r>
+      <w:r>
+        <w:rPr>
+          <w:rFonts w:ascii="Arial" w:hAnsi="Arial" w:cs="Arial"/>
+          <w:b/>
+          <w:bCs/>
+          <w:color w:val="4F81BD" w:themeColor="accent1"/>
+          <w:sz w:val="24"/>
+          <w:szCs w:val="24"/>
+        </w:rPr>
+        <w:t xml:space="preserve"> e Configuração</w:t>
       </w:r>
     </w:p>
     <w:p>
       <w:pPr>
-        <w:pStyle w:val="Ttulo2"/>
-        <w:rPr>
-          <w:rFonts w:ascii="Arial" w:hAnsi="Arial" w:cs="Arial"/>
-          <w:sz w:val="24"/>
-          <w:szCs w:val="24"/>
-        </w:rPr>
-      </w:pPr>
-      <w:r>
-        <w:rPr>
-          <w:rFonts w:ascii="Arial" w:hAnsi="Arial" w:cs="Arial"/>
-          <w:sz w:val="24"/>
-          <w:szCs w:val="24"/>
-        </w:rPr>
-        <w:t>3.1 Windows</w:t>
+        <w:spacing w:line="360" w:lineRule="auto"/>
+        <w:jc w:val="center"/>
+        <w:rPr>
+          <w:rFonts w:ascii="Arial" w:hAnsi="Arial" w:cs="Arial"/>
+          <w:b/>
+          <w:bCs/>
+          <w:sz w:val="20"/>
+          <w:szCs w:val="20"/>
+        </w:rPr>
+      </w:pPr>
+      <w:r>
+        <w:rPr>
+          <w:noProof/>
+        </w:rPr>
+        <w:drawing>
+          <wp:inline distT="0" distB="0" distL="0" distR="0" wp14:anchorId="1CF3A316" wp14:editId="7B7D493D">
+            <wp:extent cx="4914900" cy="2603646"/>
+            <wp:effectExtent l="0" t="0" r="0" b="6350"/>
+            <wp:docPr id="4" name="Imagem 4"/>
+            <wp:cNvGraphicFramePr>
+              <a:graphicFrameLocks xmlns:a="http://schemas.openxmlformats.org/drawingml/2006/main" noChangeAspect="1"/>
+            </wp:cNvGraphicFramePr>
+            <a:graphic xmlns:a="http://schemas.openxmlformats.org/drawingml/2006/main">
+              <a:graphicData uri="http://schemas.openxmlformats.org/drawingml/2006/picture">
+                <pic:pic xmlns:pic="http://schemas.openxmlformats.org/drawingml/2006/picture">
+                  <pic:nvPicPr>
+                    <pic:cNvPr id="4" name="Imagem 4"/>
+                    <pic:cNvPicPr/>
+                  </pic:nvPicPr>
+                  <pic:blipFill>
+                    <a:blip r:embed="rId6"/>
+                    <a:stretch>
+                      <a:fillRect/>
+                    </a:stretch>
+                  </pic:blipFill>
+                  <pic:spPr>
+                    <a:xfrm>
+                      <a:off x="0" y="0"/>
+                      <a:ext cx="4919805" cy="2606244"/>
+                    </a:xfrm>
+                    <a:prstGeom prst="rect">
+                      <a:avLst/>
+                    </a:prstGeom>
+                  </pic:spPr>
+                </pic:pic>
+              </a:graphicData>
+            </a:graphic>
+          </wp:inline>
+        </w:drawing>
+      </w:r>
+      <w:r>
+        <w:br/>
+      </w:r>
+      <w:r>
+        <w:rPr>
+          <w:rFonts w:ascii="Arial" w:hAnsi="Arial" w:cs="Arial"/>
+          <w:b/>
+          <w:bCs/>
+          <w:sz w:val="20"/>
+          <w:szCs w:val="20"/>
+        </w:rPr>
+        <w:t>Tela de definição de Sistema operacional e nome da Máquina Virtual</w:t>
       </w:r>
     </w:p>
     <w:p>
       <w:pPr>
-        <w:rPr>
-          <w:rFonts w:ascii="Arial" w:hAnsi="Arial" w:cs="Arial"/>
-          <w:sz w:val="24"/>
-          <w:szCs w:val="24"/>
-        </w:rPr>
-      </w:pPr>
-      <w:r>
-        <w:rPr>
-          <w:rFonts w:ascii="Arial" w:hAnsi="Arial" w:cs="Arial"/>
-          <w:sz w:val="24"/>
-          <w:szCs w:val="24"/>
-        </w:rPr>
-        <w:t>Liste os comandos utilizados (ex.: ipconfig), ferramentas como o Gerenciador de Tarefas e insira capturas de tela.</w:t>
-      </w:r>
+        <w:spacing w:line="360" w:lineRule="auto"/>
+        <w:jc w:val="center"/>
+        <w:rPr>
+          <w:rFonts w:ascii="Arial" w:hAnsi="Arial" w:cs="Arial"/>
+          <w:b/>
+          <w:bCs/>
+          <w:sz w:val="20"/>
+          <w:szCs w:val="20"/>
+        </w:rPr>
+      </w:pPr>
     </w:p>
     <w:p>
       <w:pPr>
-        <w:pStyle w:val="Ttulo2"/>
-        <w:rPr>
-          <w:rFonts w:ascii="Arial" w:hAnsi="Arial" w:cs="Arial"/>
-          <w:sz w:val="24"/>
-          <w:szCs w:val="24"/>
-          <w:rPrChange w:id="36" w:author="Lucca" w:date="2025-09-06T19:16:00Z">
-            <w:rPr>
-              <w:rFonts w:ascii="Arial" w:hAnsi="Arial" w:cs="Arial"/>
-              <w:sz w:val="24"/>
-              <w:szCs w:val="24"/>
-            </w:rPr>
-          </w:rPrChange>
-        </w:rPr>
-      </w:pPr>
-      <w:r>
-        <w:rPr>
-          <w:rFonts w:ascii="Arial" w:hAnsi="Arial" w:cs="Arial"/>
-          <w:sz w:val="24"/>
-          <w:szCs w:val="24"/>
-        </w:rPr>
-        <w:t>3.2 Linux</w:t>
+        <w:spacing w:line="360" w:lineRule="auto"/>
+        <w:jc w:val="center"/>
+      </w:pPr>
+      <w:r>
+        <w:rPr>
+          <w:rFonts w:ascii="Arial" w:hAnsi="Arial" w:cs="Arial"/>
+          <w:b/>
+          <w:bCs/>
+          <w:sz w:val="20"/>
+          <w:szCs w:val="20"/>
+        </w:rPr>
+        <w:lastRenderedPageBreak/>
+        <w:br/>
+      </w:r>
+      <w:r>
+        <w:rPr>
+          <w:rFonts w:ascii="Arial" w:hAnsi="Arial" w:cs="Arial"/>
+          <w:noProof/>
+        </w:rPr>
+        <w:drawing>
+          <wp:inline distT="0" distB="0" distL="0" distR="0" wp14:anchorId="21EF00AE" wp14:editId="1F06CA43">
+            <wp:extent cx="4991100" cy="2639968"/>
+            <wp:effectExtent l="0" t="0" r="0" b="8255"/>
+            <wp:docPr id="5" name="Imagem 5"/>
+            <wp:cNvGraphicFramePr>
+              <a:graphicFrameLocks xmlns:a="http://schemas.openxmlformats.org/drawingml/2006/main" noChangeAspect="1"/>
+            </wp:cNvGraphicFramePr>
+            <a:graphic xmlns:a="http://schemas.openxmlformats.org/drawingml/2006/main">
+              <a:graphicData uri="http://schemas.openxmlformats.org/drawingml/2006/picture">
+                <pic:pic xmlns:pic="http://schemas.openxmlformats.org/drawingml/2006/picture">
+                  <pic:nvPicPr>
+                    <pic:cNvPr id="5" name="Imagem 5"/>
+                    <pic:cNvPicPr/>
+                  </pic:nvPicPr>
+                  <pic:blipFill>
+                    <a:blip r:embed="rId7"/>
+                    <a:stretch>
+                      <a:fillRect/>
+                    </a:stretch>
+                  </pic:blipFill>
+                  <pic:spPr>
+                    <a:xfrm>
+                      <a:off x="0" y="0"/>
+                      <a:ext cx="5000064" cy="2644709"/>
+                    </a:xfrm>
+                    <a:prstGeom prst="rect">
+                      <a:avLst/>
+                    </a:prstGeom>
+                  </pic:spPr>
+                </pic:pic>
+              </a:graphicData>
+            </a:graphic>
+          </wp:inline>
+        </w:drawing>
+      </w:r>
+      <w:r>
+        <w:rPr>
+          <w:rFonts w:ascii="Arial" w:hAnsi="Arial" w:cs="Arial"/>
+        </w:rPr>
+        <w:br/>
+      </w:r>
+      <w:r>
+        <w:rPr>
+          <w:rFonts w:ascii="Arial" w:hAnsi="Arial" w:cs="Arial"/>
+          <w:b/>
+          <w:bCs/>
+          <w:sz w:val="20"/>
+          <w:szCs w:val="20"/>
+        </w:rPr>
+        <w:t>Máquina Virtual Windows criada</w:t>
+      </w:r>
+      <w:r>
+        <w:rPr>
+          <w:rFonts w:ascii="Arial" w:hAnsi="Arial" w:cs="Arial"/>
+        </w:rPr>
+        <w:br/>
       </w:r>
     </w:p>
     <w:p>
       <w:pPr>
-        <w:rPr>
-          <w:rFonts w:ascii="Arial" w:hAnsi="Arial" w:cs="Arial"/>
-          <w:sz w:val="24"/>
-          <w:szCs w:val="24"/>
-        </w:rPr>
-      </w:pPr>
-      <w:r>
-        <w:rPr>
-          <w:rFonts w:ascii="Arial" w:hAnsi="Arial" w:cs="Arial"/>
-          <w:sz w:val="24"/>
-          <w:szCs w:val="24"/>
-        </w:rPr>
-        <w:t>Liste os comandos utilizados (ex.: ip addr show, htop) e insira capturas de tela.</w:t>
+        <w:spacing w:line="360" w:lineRule="auto"/>
+        <w:jc w:val="center"/>
+        <w:rPr>
+          <w:rFonts w:ascii="Arial" w:hAnsi="Arial" w:cs="Arial"/>
+          <w:b/>
+          <w:bCs/>
+        </w:rPr>
+      </w:pPr>
+      <w:r>
+        <w:rPr>
+          <w:rFonts w:ascii="Arial" w:hAnsi="Arial" w:cs="Arial"/>
+          <w:noProof/>
+        </w:rPr>
+        <w:drawing>
+          <wp:inline distT="0" distB="0" distL="0" distR="0" wp14:anchorId="5E076A40" wp14:editId="5F0D6228">
+            <wp:extent cx="5079999" cy="2667000"/>
+            <wp:effectExtent l="0" t="0" r="6985" b="0"/>
+            <wp:docPr id="6" name="Imagem 6"/>
+            <wp:cNvGraphicFramePr>
+              <a:graphicFrameLocks xmlns:a="http://schemas.openxmlformats.org/drawingml/2006/main" noChangeAspect="1"/>
+            </wp:cNvGraphicFramePr>
+            <a:graphic xmlns:a="http://schemas.openxmlformats.org/drawingml/2006/main">
+              <a:graphicData uri="http://schemas.openxmlformats.org/drawingml/2006/picture">
+                <pic:pic xmlns:pic="http://schemas.openxmlformats.org/drawingml/2006/picture">
+                  <pic:nvPicPr>
+                    <pic:cNvPr id="6" name="Imagem 6"/>
+                    <pic:cNvPicPr/>
+                  </pic:nvPicPr>
+                  <pic:blipFill>
+                    <a:blip r:embed="rId8"/>
+                    <a:stretch>
+                      <a:fillRect/>
+                    </a:stretch>
+                  </pic:blipFill>
+                  <pic:spPr>
+                    <a:xfrm>
+                      <a:off x="0" y="0"/>
+                      <a:ext cx="5092710" cy="2673673"/>
+                    </a:xfrm>
+                    <a:prstGeom prst="rect">
+                      <a:avLst/>
+                    </a:prstGeom>
+                  </pic:spPr>
+                </pic:pic>
+              </a:graphicData>
+            </a:graphic>
+          </wp:inline>
+        </w:drawing>
+      </w:r>
+      <w:r>
+        <w:rPr>
+          <w:rFonts w:ascii="Arial" w:hAnsi="Arial" w:cs="Arial"/>
+        </w:rPr>
+        <w:br/>
+      </w:r>
+      <w:r>
+        <w:rPr>
+          <w:rFonts w:ascii="Arial" w:hAnsi="Arial" w:cs="Arial"/>
+          <w:b/>
+          <w:bCs/>
+        </w:rPr>
+        <w:t xml:space="preserve">Tela de detalhamento </w:t>
+      </w:r>
+      <w:r>
+        <w:rPr>
+          <w:rFonts w:ascii="Arial" w:hAnsi="Arial" w:cs="Arial"/>
+          <w:b/>
+          <w:bCs/>
+        </w:rPr>
+        <w:t>da</w:t>
+      </w:r>
+      <w:r>
+        <w:rPr>
+          <w:rFonts w:ascii="Arial" w:hAnsi="Arial" w:cs="Arial"/>
+          <w:b/>
+          <w:bCs/>
+        </w:rPr>
+        <w:t xml:space="preserve"> configuração da máquina Virtual</w:t>
+      </w:r>
+      <w:r>
+        <w:rPr>
+          <w:rFonts w:ascii="Arial" w:hAnsi="Arial" w:cs="Arial"/>
+          <w:b/>
+          <w:bCs/>
+        </w:rPr>
+        <w:br/>
+      </w:r>
+      <w:r>
+        <w:rPr>
+          <w:rFonts w:ascii="Arial" w:hAnsi="Arial" w:cs="Arial"/>
+          <w:b/>
+          <w:bCs/>
+        </w:rPr>
+        <w:br/>
       </w:r>
     </w:p>
     <w:p>
       <w:pPr>
-        <w:pStyle w:val="Ttulo2"/>
-        <w:rPr>
-          <w:rFonts w:ascii="Arial" w:hAnsi="Arial" w:cs="Arial"/>
-          <w:sz w:val="24"/>
-          <w:szCs w:val="24"/>
-        </w:rPr>
-      </w:pPr>
-      <w:r>
-        <w:rPr>
-          <w:rFonts w:ascii="Arial" w:hAnsi="Arial" w:cs="Arial"/>
-          <w:sz w:val="24"/>
-          <w:szCs w:val="24"/>
-        </w:rPr>
-        <w:t>3.3 Android</w:t>
-      </w:r>
+        <w:jc w:val="center"/>
+        <w:rPr>
+          <w:rFonts w:ascii="Arial" w:hAnsi="Arial" w:cs="Arial"/>
+          <w:b/>
+          <w:bCs/>
+        </w:rPr>
+      </w:pPr>
     </w:p>
     <w:p>
       <w:pPr>
-        <w:rPr>
-          <w:rFonts w:ascii="Arial" w:hAnsi="Arial" w:cs="Arial"/>
-          <w:sz w:val="24"/>
-          <w:szCs w:val="24"/>
-        </w:rPr>
-      </w:pPr>
-      <w:r>
-        <w:rPr>
-          <w:rFonts w:ascii="Arial" w:hAnsi="Arial" w:cs="Arial"/>
-          <w:sz w:val="24"/>
-          <w:szCs w:val="24"/>
-        </w:rPr>
-        <w:t>Liste os comandos utilizados (ex.: adb shell top, Android Studio Profiler) e insira capturas de tela.</w:t>
-      </w:r>
+        <w:jc w:val="center"/>
+        <w:rPr>
+          <w:rFonts w:ascii="Arial" w:hAnsi="Arial" w:cs="Arial"/>
+          <w:b/>
+          <w:bCs/>
+        </w:rPr>
+      </w:pPr>
     </w:p>
     <w:p>
       <w:pPr>
-        <w:pStyle w:val="Ttulo2"/>
-        <w:rPr>
-          <w:rFonts w:ascii="Arial" w:hAnsi="Arial" w:cs="Arial"/>
-          <w:sz w:val="24"/>
-          <w:szCs w:val="24"/>
-        </w:rPr>
-      </w:pPr>
-      <w:r>
-        <w:rPr>
-          <w:rFonts w:ascii="Arial" w:hAnsi="Arial" w:cs="Arial"/>
-          <w:sz w:val="24"/>
-          <w:szCs w:val="24"/>
-        </w:rPr>
-        <w:t>3.4 Comparação Crítica</w:t>
-      </w:r>
+        <w:jc w:val="center"/>
+        <w:rPr>
+          <w:rFonts w:ascii="Arial" w:hAnsi="Arial" w:cs="Arial"/>
+          <w:b/>
+          <w:bCs/>
+        </w:rPr>
+      </w:pPr>
     </w:p>
     <w:p>
       <w:pPr>
-        <w:rPr>
-          <w:rFonts w:ascii="Arial" w:hAnsi="Arial" w:cs="Arial"/>
-          <w:sz w:val="24"/>
-          <w:szCs w:val="24"/>
-        </w:rPr>
-      </w:pPr>
-      <w:r>
-        <w:rPr>
-          <w:rFonts w:ascii="Arial" w:hAnsi="Arial" w:cs="Arial"/>
-          <w:sz w:val="24"/>
-          <w:szCs w:val="24"/>
-        </w:rPr>
-        <w:t>Compare os resultados obtidos entre os sistemas operacionais, destacando semelhanças, diferenças e vantagens.</w:t>
-      </w:r>
+        <w:jc w:val="center"/>
+        <w:rPr>
+          <w:rFonts w:ascii="Arial" w:hAnsi="Arial" w:cs="Arial"/>
+          <w:b/>
+          <w:bCs/>
+        </w:rPr>
+      </w:pPr>
     </w:p>
     <w:p>
       <w:pPr>
-        <w:pStyle w:val="Ttulo1"/>
-        <w:rPr>
-          <w:rFonts w:ascii="Arial" w:hAnsi="Arial" w:cs="Arial"/>
-          <w:sz w:val="24"/>
-          <w:szCs w:val="24"/>
-          <w:rPrChange w:id="37" w:author="Lucca" w:date="2025-09-06T18:59:00Z">
-            <w:rPr>
-              <w:rFonts w:ascii="Arial" w:hAnsi="Arial" w:cs="Arial"/>
-              <w:sz w:val="24"/>
-              <w:szCs w:val="24"/>
-            </w:rPr>
-          </w:rPrChange>
-        </w:rPr>
-        <w:pPrChange w:id="38" w:author="Lucca" w:date="2025-09-06T18:59:00Z">
-          <w:pPr>
-            <w:pStyle w:val="Ttulo1"/>
-          </w:pPr>
-        </w:pPrChange>
-      </w:pPr>
-      <w:r>
-        <w:rPr>
-          <w:rFonts w:ascii="Arial" w:hAnsi="Arial" w:cs="Arial"/>
-          <w:sz w:val="24"/>
-          <w:szCs w:val="24"/>
-        </w:rPr>
-        <w:t>4. Análise Crítica</w:t>
+        <w:rPr>
+          <w:rFonts w:ascii="Arial" w:hAnsi="Arial" w:cs="Arial"/>
+          <w:b/>
+          <w:bCs/>
+          <w:color w:val="4F81BD" w:themeColor="accent1"/>
+          <w:sz w:val="24"/>
+          <w:szCs w:val="24"/>
+        </w:rPr>
+      </w:pPr>
+      <w:r>
+        <w:rPr>
+          <w:rFonts w:ascii="Arial" w:hAnsi="Arial" w:cs="Arial"/>
+          <w:b/>
+          <w:bCs/>
+          <w:color w:val="4F81BD" w:themeColor="accent1"/>
+          <w:sz w:val="24"/>
+          <w:szCs w:val="24"/>
+        </w:rPr>
+        <w:t xml:space="preserve">3.1.2 </w:t>
+      </w:r>
+      <w:r>
+        <w:rPr>
+          <w:rFonts w:ascii="Arial" w:hAnsi="Arial" w:cs="Arial"/>
+          <w:b/>
+          <w:bCs/>
+          <w:color w:val="4F81BD" w:themeColor="accent1"/>
+          <w:sz w:val="24"/>
+          <w:szCs w:val="24"/>
+        </w:rPr>
+        <w:t>Testes e Comandos</w:t>
       </w:r>
     </w:p>
     <w:p>
       <w:pPr>
-        <w:rPr>
-          <w:rFonts w:ascii="Arial" w:hAnsi="Arial" w:cs="Arial"/>
-          <w:sz w:val="24"/>
-          <w:szCs w:val="24"/>
-        </w:rPr>
-      </w:pPr>
-      <w:r>
-        <w:rPr>
-          <w:rFonts w:ascii="Arial" w:hAnsi="Arial" w:cs="Arial"/>
-          <w:sz w:val="24"/>
-          <w:szCs w:val="24"/>
-        </w:rPr>
-        <w:t>Discuta as filosofias de design de cada sistema operacional. Justifique suas conclusões com evidências (prints, comandos, gráficos).</w:t>
+        <w:spacing w:line="360" w:lineRule="auto"/>
+        <w:jc w:val="center"/>
+        <w:rPr>
+          <w:rFonts w:ascii="Arial" w:hAnsi="Arial" w:cs="Arial"/>
+        </w:rPr>
+      </w:pPr>
+      <w:r>
+        <w:rPr>
+          <w:rFonts w:ascii="Arial" w:hAnsi="Arial" w:cs="Arial"/>
+          <w:noProof/>
+        </w:rPr>
+        <w:drawing>
+          <wp:inline distT="0" distB="0" distL="0" distR="0" wp14:anchorId="5B512C50" wp14:editId="2D788C17">
+            <wp:extent cx="5320982" cy="2818765"/>
+            <wp:effectExtent l="0" t="0" r="0" b="635"/>
+            <wp:docPr id="7" name="Imagem 7"/>
+            <wp:cNvGraphicFramePr>
+              <a:graphicFrameLocks xmlns:a="http://schemas.openxmlformats.org/drawingml/2006/main" noChangeAspect="1"/>
+            </wp:cNvGraphicFramePr>
+            <a:graphic xmlns:a="http://schemas.openxmlformats.org/drawingml/2006/main">
+              <a:graphicData uri="http://schemas.openxmlformats.org/drawingml/2006/picture">
+                <pic:pic xmlns:pic="http://schemas.openxmlformats.org/drawingml/2006/picture">
+                  <pic:nvPicPr>
+                    <pic:cNvPr id="7" name="Imagem 7"/>
+                    <pic:cNvPicPr/>
+                  </pic:nvPicPr>
+                  <pic:blipFill>
+                    <a:blip r:embed="rId9"/>
+                    <a:stretch>
+                      <a:fillRect/>
+                    </a:stretch>
+                  </pic:blipFill>
+                  <pic:spPr>
+                    <a:xfrm>
+                      <a:off x="0" y="0"/>
+                      <a:ext cx="5331809" cy="2824500"/>
+                    </a:xfrm>
+                    <a:prstGeom prst="rect">
+                      <a:avLst/>
+                    </a:prstGeom>
+                  </pic:spPr>
+                </pic:pic>
+              </a:graphicData>
+            </a:graphic>
+          </wp:inline>
+        </w:drawing>
+      </w:r>
+      <w:r>
+        <w:rPr>
+          <w:rFonts w:ascii="Arial" w:hAnsi="Arial" w:cs="Arial"/>
+        </w:rPr>
+        <w:br/>
+      </w:r>
+      <w:r>
+        <w:rPr>
+          <w:rFonts w:ascii="Arial" w:hAnsi="Arial" w:cs="Arial"/>
+          <w:b/>
+          <w:bCs/>
+        </w:rPr>
+        <w:t xml:space="preserve">Windows </w:t>
+      </w:r>
+      <w:r>
+        <w:rPr>
+          <w:rFonts w:ascii="Arial" w:hAnsi="Arial" w:cs="Arial"/>
+          <w:b/>
+          <w:bCs/>
+        </w:rPr>
+        <w:t xml:space="preserve">e Prompt de Comandos </w:t>
+      </w:r>
+      <w:r>
+        <w:rPr>
+          <w:rFonts w:ascii="Arial" w:hAnsi="Arial" w:cs="Arial"/>
+          <w:b/>
+          <w:bCs/>
+        </w:rPr>
+        <w:t>aberto</w:t>
+      </w:r>
+      <w:r>
+        <w:rPr>
+          <w:rFonts w:ascii="Arial" w:hAnsi="Arial" w:cs="Arial"/>
+          <w:b/>
+          <w:bCs/>
+        </w:rPr>
+        <w:t>s</w:t>
+      </w:r>
+      <w:r>
+        <w:rPr>
+          <w:rFonts w:ascii="Arial" w:hAnsi="Arial" w:cs="Arial"/>
+          <w:b/>
+          <w:bCs/>
+        </w:rPr>
+        <w:br/>
+      </w:r>
+      <w:r>
+        <w:rPr>
+          <w:rFonts w:ascii="Arial" w:hAnsi="Arial" w:cs="Arial"/>
+          <w:b/>
+          <w:bCs/>
+        </w:rPr>
+        <w:br/>
+      </w:r>
+      <w:r>
+        <w:rPr>
+          <w:rFonts w:ascii="Arial" w:hAnsi="Arial" w:cs="Arial"/>
+          <w:b/>
+          <w:bCs/>
+        </w:rPr>
+        <w:br/>
+      </w:r>
+      <w:r>
+        <w:rPr>
+          <w:rFonts w:ascii="Arial" w:hAnsi="Arial" w:cs="Arial"/>
+          <w:noProof/>
+        </w:rPr>
+        <w:drawing>
+          <wp:inline distT="0" distB="0" distL="0" distR="0" wp14:anchorId="0C06B8F8" wp14:editId="0FD58923">
+            <wp:extent cx="5080000" cy="2659356"/>
+            <wp:effectExtent l="0" t="0" r="6350" b="8255"/>
+            <wp:docPr id="8" name="Imagem 8"/>
+            <wp:cNvGraphicFramePr>
+              <a:graphicFrameLocks xmlns:a="http://schemas.openxmlformats.org/drawingml/2006/main" noChangeAspect="1"/>
+            </wp:cNvGraphicFramePr>
+            <a:graphic xmlns:a="http://schemas.openxmlformats.org/drawingml/2006/main">
+              <a:graphicData uri="http://schemas.openxmlformats.org/drawingml/2006/picture">
+                <pic:pic xmlns:pic="http://schemas.openxmlformats.org/drawingml/2006/picture">
+                  <pic:nvPicPr>
+                    <pic:cNvPr id="8" name="Imagem 8"/>
+                    <pic:cNvPicPr/>
+                  </pic:nvPicPr>
+                  <pic:blipFill>
+                    <a:blip r:embed="rId10"/>
+                    <a:stretch>
+                      <a:fillRect/>
+                    </a:stretch>
+                  </pic:blipFill>
+                  <pic:spPr>
+                    <a:xfrm>
+                      <a:off x="0" y="0"/>
+                      <a:ext cx="5089970" cy="2664575"/>
+                    </a:xfrm>
+                    <a:prstGeom prst="rect">
+                      <a:avLst/>
+                    </a:prstGeom>
+                  </pic:spPr>
+                </pic:pic>
+              </a:graphicData>
+            </a:graphic>
+          </wp:inline>
+        </w:drawing>
+      </w:r>
+      <w:r>
+        <w:rPr>
+          <w:rFonts w:ascii="Arial" w:hAnsi="Arial" w:cs="Arial"/>
+          <w:b/>
+          <w:bCs/>
+        </w:rPr>
+        <w:br/>
+      </w:r>
+      <w:r>
+        <w:rPr>
+          <w:rFonts w:ascii="Arial" w:hAnsi="Arial" w:cs="Arial"/>
+          <w:b/>
+          <w:bCs/>
+        </w:rPr>
+        <w:t xml:space="preserve">Comando utilizado: </w:t>
+      </w:r>
+      <w:r>
+        <w:rPr>
+          <w:rFonts w:ascii="Arial" w:hAnsi="Arial" w:cs="Arial"/>
+          <w:b/>
+          <w:bCs/>
+        </w:rPr>
+        <w:t>ipconfig</w:t>
+      </w:r>
+      <w:r>
+        <w:rPr>
+          <w:rFonts w:ascii="Arial" w:hAnsi="Arial" w:cs="Arial"/>
+          <w:b/>
+          <w:bCs/>
+        </w:rPr>
+        <w:t xml:space="preserve"> – Informações de rede da máquina</w:t>
+      </w:r>
+      <w:r>
+        <w:rPr>
+          <w:rFonts w:ascii="Arial" w:hAnsi="Arial" w:cs="Arial"/>
+          <w:b/>
+          <w:bCs/>
+        </w:rPr>
+        <w:br/>
+      </w:r>
+      <w:r>
+        <w:rPr>
+          <w:rFonts w:ascii="Arial" w:hAnsi="Arial" w:cs="Arial"/>
+          <w:b/>
+          <w:bCs/>
+        </w:rPr>
+        <w:br/>
+      </w:r>
+      <w:r>
+        <w:rPr>
+          <w:rFonts w:ascii="Arial" w:hAnsi="Arial" w:cs="Arial"/>
+          <w:b/>
+          <w:bCs/>
+        </w:rPr>
+        <w:br/>
+      </w:r>
+      <w:r>
+        <w:rPr>
+          <w:rFonts w:ascii="Arial" w:hAnsi="Arial" w:cs="Arial"/>
+          <w:noProof/>
+        </w:rPr>
+        <w:lastRenderedPageBreak/>
+        <w:drawing>
+          <wp:inline distT="0" distB="0" distL="0" distR="0" wp14:anchorId="66405B0C" wp14:editId="0642723D">
+            <wp:extent cx="5080000" cy="2698750"/>
+            <wp:effectExtent l="0" t="0" r="6350" b="6350"/>
+            <wp:docPr id="9" name="Imagem 9"/>
+            <wp:cNvGraphicFramePr>
+              <a:graphicFrameLocks xmlns:a="http://schemas.openxmlformats.org/drawingml/2006/main" noChangeAspect="1"/>
+            </wp:cNvGraphicFramePr>
+            <a:graphic xmlns:a="http://schemas.openxmlformats.org/drawingml/2006/main">
+              <a:graphicData uri="http://schemas.openxmlformats.org/drawingml/2006/picture">
+                <pic:pic xmlns:pic="http://schemas.openxmlformats.org/drawingml/2006/picture">
+                  <pic:nvPicPr>
+                    <pic:cNvPr id="9" name="Imagem 9"/>
+                    <pic:cNvPicPr/>
+                  </pic:nvPicPr>
+                  <pic:blipFill>
+                    <a:blip r:embed="rId11"/>
+                    <a:stretch>
+                      <a:fillRect/>
+                    </a:stretch>
+                  </pic:blipFill>
+                  <pic:spPr>
+                    <a:xfrm>
+                      <a:off x="0" y="0"/>
+                      <a:ext cx="5083511" cy="2700615"/>
+                    </a:xfrm>
+                    <a:prstGeom prst="rect">
+                      <a:avLst/>
+                    </a:prstGeom>
+                  </pic:spPr>
+                </pic:pic>
+              </a:graphicData>
+            </a:graphic>
+          </wp:inline>
+        </w:drawing>
+      </w:r>
+      <w:r>
+        <w:rPr>
+          <w:rFonts w:ascii="Arial" w:hAnsi="Arial" w:cs="Arial"/>
+          <w:b/>
+          <w:bCs/>
+        </w:rPr>
+        <w:br/>
+        <w:t>Comando utilizado: tasklist – Lista de processos em execução no Windows</w:t>
+      </w:r>
+      <w:r>
+        <w:rPr>
+          <w:rFonts w:ascii="Arial" w:hAnsi="Arial" w:cs="Arial"/>
+          <w:b/>
+          <w:bCs/>
+        </w:rPr>
+        <w:br/>
+      </w:r>
+      <w:r>
+        <w:rPr>
+          <w:rFonts w:ascii="Arial" w:hAnsi="Arial" w:cs="Arial"/>
+          <w:b/>
+          <w:bCs/>
+        </w:rPr>
+        <w:br/>
+      </w:r>
+      <w:r>
+        <w:rPr>
+          <w:rFonts w:ascii="Arial" w:hAnsi="Arial" w:cs="Arial"/>
+          <w:b/>
+          <w:bCs/>
+        </w:rPr>
+        <w:br/>
+      </w:r>
+      <w:r>
+        <w:rPr>
+          <w:rFonts w:ascii="Arial" w:hAnsi="Arial" w:cs="Arial"/>
+          <w:noProof/>
+        </w:rPr>
+        <w:drawing>
+          <wp:inline distT="0" distB="0" distL="0" distR="0" wp14:anchorId="2D534475" wp14:editId="54BFBB23">
+            <wp:extent cx="5168900" cy="2766319"/>
+            <wp:effectExtent l="0" t="0" r="0" b="0"/>
+            <wp:docPr id="10" name="Imagem 10"/>
+            <wp:cNvGraphicFramePr>
+              <a:graphicFrameLocks xmlns:a="http://schemas.openxmlformats.org/drawingml/2006/main" noChangeAspect="1"/>
+            </wp:cNvGraphicFramePr>
+            <a:graphic xmlns:a="http://schemas.openxmlformats.org/drawingml/2006/main">
+              <a:graphicData uri="http://schemas.openxmlformats.org/drawingml/2006/picture">
+                <pic:pic xmlns:pic="http://schemas.openxmlformats.org/drawingml/2006/picture">
+                  <pic:nvPicPr>
+                    <pic:cNvPr id="10" name="Imagem 10"/>
+                    <pic:cNvPicPr/>
+                  </pic:nvPicPr>
+                  <pic:blipFill>
+                    <a:blip r:embed="rId12"/>
+                    <a:stretch>
+                      <a:fillRect/>
+                    </a:stretch>
+                  </pic:blipFill>
+                  <pic:spPr>
+                    <a:xfrm>
+                      <a:off x="0" y="0"/>
+                      <a:ext cx="5183313" cy="2774033"/>
+                    </a:xfrm>
+                    <a:prstGeom prst="rect">
+                      <a:avLst/>
+                    </a:prstGeom>
+                  </pic:spPr>
+                </pic:pic>
+              </a:graphicData>
+            </a:graphic>
+          </wp:inline>
+        </w:drawing>
+      </w:r>
+      <w:r>
+        <w:rPr>
+          <w:rFonts w:ascii="Arial" w:hAnsi="Arial" w:cs="Arial"/>
+          <w:b/>
+          <w:bCs/>
+        </w:rPr>
+        <w:br/>
+        <w:t>Tela do Gerenciador de Tarefas – Mostra em tempo real informações detalhadas</w:t>
+      </w:r>
+      <w:r>
+        <w:rPr>
+          <w:rFonts w:ascii="Arial" w:hAnsi="Arial" w:cs="Arial"/>
+          <w:b/>
+          <w:bCs/>
+        </w:rPr>
+        <w:br/>
+      </w:r>
+    </w:p>
+    <w:p/>
+    <w:p/>
+    <w:p/>
+    <w:p/>
+    <w:p>
+      <w:pPr>
+        <w:pStyle w:val="Ttulo2"/>
+        <w:spacing w:line="240" w:lineRule="auto"/>
+        <w:rPr>
+          <w:rFonts w:ascii="Arial" w:hAnsi="Arial" w:cs="Arial"/>
+          <w:sz w:val="24"/>
+          <w:szCs w:val="24"/>
+        </w:rPr>
+      </w:pPr>
+      <w:r>
+        <w:rPr>
+          <w:rFonts w:ascii="Arial" w:hAnsi="Arial" w:cs="Arial"/>
+          <w:sz w:val="24"/>
+          <w:szCs w:val="24"/>
+        </w:rPr>
+        <w:lastRenderedPageBreak/>
+        <w:t>3.2 Linux</w:t>
       </w:r>
     </w:p>
     <w:p>
       <w:pPr>
-        <w:pStyle w:val="Ttulo1"/>
-        <w:rPr>
-          <w:rFonts w:ascii="Arial" w:hAnsi="Arial" w:cs="Arial"/>
+        <w:spacing w:line="240" w:lineRule="auto"/>
+        <w:rPr>
+          <w:rFonts w:ascii="Arial" w:hAnsi="Arial" w:cs="Arial"/>
+          <w:b/>
+          <w:bCs/>
+          <w:color w:val="4F81BD" w:themeColor="accent1"/>
+          <w:sz w:val="24"/>
+          <w:szCs w:val="24"/>
+        </w:rPr>
+      </w:pPr>
+      <w:r>
+        <w:br/>
+      </w:r>
+      <w:r>
+        <w:rPr>
+          <w:rFonts w:ascii="Arial" w:hAnsi="Arial" w:cs="Arial"/>
+          <w:b/>
+          <w:bCs/>
+          <w:color w:val="4F81BD" w:themeColor="accent1"/>
+          <w:sz w:val="24"/>
+          <w:szCs w:val="24"/>
+        </w:rPr>
+        <w:t>3.2.1</w:t>
+      </w:r>
+      <w:r>
+        <w:rPr>
+          <w:rFonts w:ascii="Arial" w:hAnsi="Arial" w:cs="Arial"/>
+          <w:b/>
+          <w:bCs/>
+          <w:color w:val="4F81BD" w:themeColor="accent1"/>
+          <w:sz w:val="24"/>
+          <w:szCs w:val="24"/>
+        </w:rPr>
+        <w:t xml:space="preserve"> </w:t>
+      </w:r>
+      <w:r>
+        <w:rPr>
+          <w:rFonts w:ascii="Arial" w:hAnsi="Arial" w:cs="Arial"/>
+          <w:b/>
+          <w:bCs/>
+          <w:color w:val="4F81BD" w:themeColor="accent1"/>
+          <w:sz w:val="24"/>
+          <w:szCs w:val="24"/>
+        </w:rPr>
+        <w:t>Instalação e Configuração</w:t>
+      </w:r>
+    </w:p>
+    <w:p>
+      <w:pPr>
+        <w:spacing w:line="360" w:lineRule="auto"/>
+        <w:jc w:val="center"/>
+        <w:rPr>
+          <w:rFonts w:ascii="Arial" w:hAnsi="Arial" w:cs="Arial"/>
+          <w:b/>
+          <w:bCs/>
+          <w:color w:val="000000" w:themeColor="text1"/>
+        </w:rPr>
+      </w:pPr>
+      <w:r>
+        <w:rPr>
+          <w:rFonts w:ascii="Arial" w:hAnsi="Arial" w:cs="Arial"/>
+          <w:b/>
+          <w:bCs/>
+          <w:noProof/>
+          <w:color w:val="4F81BD" w:themeColor="accent1"/>
+          <w:sz w:val="24"/>
+          <w:szCs w:val="24"/>
+        </w:rPr>
+        <w:drawing>
+          <wp:inline distT="0" distB="0" distL="0" distR="0" wp14:anchorId="1701F06E" wp14:editId="739F3D48">
+            <wp:extent cx="5118100" cy="2679894"/>
+            <wp:effectExtent l="0" t="0" r="6350" b="6350"/>
+            <wp:docPr id="11" name="Imagem 11"/>
+            <wp:cNvGraphicFramePr>
+              <a:graphicFrameLocks xmlns:a="http://schemas.openxmlformats.org/drawingml/2006/main" noChangeAspect="1"/>
+            </wp:cNvGraphicFramePr>
+            <a:graphic xmlns:a="http://schemas.openxmlformats.org/drawingml/2006/main">
+              <a:graphicData uri="http://schemas.openxmlformats.org/drawingml/2006/picture">
+                <pic:pic xmlns:pic="http://schemas.openxmlformats.org/drawingml/2006/picture">
+                  <pic:nvPicPr>
+                    <pic:cNvPr id="11" name="Imagem 11"/>
+                    <pic:cNvPicPr/>
+                  </pic:nvPicPr>
+                  <pic:blipFill>
+                    <a:blip r:embed="rId13"/>
+                    <a:stretch>
+                      <a:fillRect/>
+                    </a:stretch>
+                  </pic:blipFill>
+                  <pic:spPr>
+                    <a:xfrm>
+                      <a:off x="0" y="0"/>
+                      <a:ext cx="5131974" cy="2687159"/>
+                    </a:xfrm>
+                    <a:prstGeom prst="rect">
+                      <a:avLst/>
+                    </a:prstGeom>
+                  </pic:spPr>
+                </pic:pic>
+              </a:graphicData>
+            </a:graphic>
+          </wp:inline>
+        </w:drawing>
+      </w:r>
+      <w:r>
+        <w:rPr>
+          <w:rFonts w:ascii="Arial" w:hAnsi="Arial" w:cs="Arial"/>
+          <w:b/>
+          <w:bCs/>
+          <w:color w:val="4F81BD" w:themeColor="accent1"/>
+          <w:sz w:val="24"/>
+          <w:szCs w:val="24"/>
+        </w:rPr>
+        <w:br/>
+      </w:r>
+      <w:r>
+        <w:rPr>
+          <w:rFonts w:ascii="Arial" w:hAnsi="Arial" w:cs="Arial"/>
+          <w:b/>
+          <w:bCs/>
+          <w:color w:val="000000" w:themeColor="text1"/>
+        </w:rPr>
+        <w:t>Tela de definição de Sistema operacional e nome da Máquina Virtual</w:t>
+      </w:r>
+      <w:r>
+        <w:rPr>
+          <w:rFonts w:ascii="Arial" w:hAnsi="Arial" w:cs="Arial"/>
+          <w:b/>
+          <w:bCs/>
+          <w:color w:val="000000" w:themeColor="text1"/>
+        </w:rPr>
+        <w:br/>
+      </w:r>
+      <w:r>
+        <w:rPr>
+          <w:rFonts w:ascii="Arial" w:hAnsi="Arial" w:cs="Arial"/>
+          <w:b/>
+          <w:bCs/>
+          <w:color w:val="000000" w:themeColor="text1"/>
+        </w:rPr>
+        <w:br/>
+      </w:r>
+      <w:r>
+        <w:rPr>
+          <w:rFonts w:ascii="Arial" w:hAnsi="Arial" w:cs="Arial"/>
+          <w:b/>
+          <w:bCs/>
+          <w:color w:val="000000" w:themeColor="text1"/>
+        </w:rPr>
+        <w:br/>
+      </w:r>
+      <w:r>
+        <w:rPr>
+          <w:rFonts w:ascii="Arial" w:hAnsi="Arial" w:cs="Arial"/>
+          <w:b/>
+          <w:bCs/>
+          <w:noProof/>
+          <w:color w:val="4F81BD" w:themeColor="accent1"/>
+        </w:rPr>
+        <w:drawing>
+          <wp:inline distT="0" distB="0" distL="0" distR="0" wp14:anchorId="4257689D" wp14:editId="23A4B251">
+            <wp:extent cx="5156200" cy="2849636"/>
+            <wp:effectExtent l="0" t="0" r="6350" b="8255"/>
+            <wp:docPr id="12" name="Imagem 12"/>
+            <wp:cNvGraphicFramePr>
+              <a:graphicFrameLocks xmlns:a="http://schemas.openxmlformats.org/drawingml/2006/main" noChangeAspect="1"/>
+            </wp:cNvGraphicFramePr>
+            <a:graphic xmlns:a="http://schemas.openxmlformats.org/drawingml/2006/main">
+              <a:graphicData uri="http://schemas.openxmlformats.org/drawingml/2006/picture">
+                <pic:pic xmlns:pic="http://schemas.openxmlformats.org/drawingml/2006/picture">
+                  <pic:nvPicPr>
+                    <pic:cNvPr id="12" name="Imagem 12"/>
+                    <pic:cNvPicPr/>
+                  </pic:nvPicPr>
+                  <pic:blipFill>
+                    <a:blip r:embed="rId14"/>
+                    <a:stretch>
+                      <a:fillRect/>
+                    </a:stretch>
+                  </pic:blipFill>
+                  <pic:spPr>
+                    <a:xfrm>
+                      <a:off x="0" y="0"/>
+                      <a:ext cx="5171446" cy="2858062"/>
+                    </a:xfrm>
+                    <a:prstGeom prst="rect">
+                      <a:avLst/>
+                    </a:prstGeom>
+                  </pic:spPr>
+                </pic:pic>
+              </a:graphicData>
+            </a:graphic>
+          </wp:inline>
+        </w:drawing>
+      </w:r>
+      <w:r>
+        <w:rPr>
+          <w:rFonts w:ascii="Arial" w:hAnsi="Arial" w:cs="Arial"/>
+          <w:b/>
+          <w:bCs/>
+          <w:color w:val="000000" w:themeColor="text1"/>
+        </w:rPr>
+        <w:br/>
+        <w:t>Tela de especificação de Memória, processador e tamanho do Disco da Máquina</w:t>
+      </w:r>
+    </w:p>
+    <w:p>
+      <w:pPr>
+        <w:spacing w:line="240" w:lineRule="auto"/>
+        <w:jc w:val="center"/>
+        <w:rPr>
+          <w:rFonts w:ascii="Arial" w:hAnsi="Arial" w:cs="Arial"/>
+          <w:b/>
+          <w:bCs/>
+          <w:color w:val="000000" w:themeColor="text1"/>
+        </w:rPr>
+      </w:pPr>
+    </w:p>
+    <w:p>
+      <w:pPr>
+        <w:spacing w:line="360" w:lineRule="auto"/>
+        <w:jc w:val="center"/>
+        <w:rPr>
+          <w:rFonts w:ascii="Arial" w:hAnsi="Arial" w:cs="Arial"/>
+          <w:b/>
+          <w:bCs/>
+          <w:color w:val="000000" w:themeColor="text1"/>
+        </w:rPr>
+      </w:pPr>
+      <w:r>
+        <w:rPr>
+          <w:rFonts w:ascii="Arial" w:hAnsi="Arial" w:cs="Arial"/>
+          <w:b/>
+          <w:bCs/>
+          <w:noProof/>
+          <w:color w:val="4F81BD" w:themeColor="accent1"/>
+        </w:rPr>
+        <w:lastRenderedPageBreak/>
+        <w:drawing>
+          <wp:inline distT="0" distB="0" distL="0" distR="0" wp14:anchorId="5FC74261" wp14:editId="474176FF">
+            <wp:extent cx="4886325" cy="2524125"/>
+            <wp:effectExtent l="0" t="0" r="9525" b="9525"/>
+            <wp:docPr id="13" name="Imagem 13"/>
+            <wp:cNvGraphicFramePr>
+              <a:graphicFrameLocks xmlns:a="http://schemas.openxmlformats.org/drawingml/2006/main" noChangeAspect="1"/>
+            </wp:cNvGraphicFramePr>
+            <a:graphic xmlns:a="http://schemas.openxmlformats.org/drawingml/2006/main">
+              <a:graphicData uri="http://schemas.openxmlformats.org/drawingml/2006/picture">
+                <pic:pic xmlns:pic="http://schemas.openxmlformats.org/drawingml/2006/picture">
+                  <pic:nvPicPr>
+                    <pic:cNvPr id="13" name="Imagem 13"/>
+                    <pic:cNvPicPr/>
+                  </pic:nvPicPr>
+                  <pic:blipFill>
+                    <a:blip r:embed="rId15"/>
+                    <a:stretch>
+                      <a:fillRect/>
+                    </a:stretch>
+                  </pic:blipFill>
+                  <pic:spPr>
+                    <a:xfrm>
+                      <a:off x="0" y="0"/>
+                      <a:ext cx="4886325" cy="2524125"/>
+                    </a:xfrm>
+                    <a:prstGeom prst="rect">
+                      <a:avLst/>
+                    </a:prstGeom>
+                  </pic:spPr>
+                </pic:pic>
+              </a:graphicData>
+            </a:graphic>
+          </wp:inline>
+        </w:drawing>
+      </w:r>
+      <w:r>
+        <w:rPr>
+          <w:rFonts w:ascii="Arial" w:hAnsi="Arial" w:cs="Arial"/>
+          <w:b/>
+          <w:bCs/>
+          <w:color w:val="4F81BD" w:themeColor="accent1"/>
+        </w:rPr>
+        <w:br/>
+      </w:r>
+      <w:r>
+        <w:rPr>
+          <w:rFonts w:ascii="Arial" w:hAnsi="Arial" w:cs="Arial"/>
+          <w:b/>
+          <w:bCs/>
+          <w:color w:val="000000" w:themeColor="text1"/>
+        </w:rPr>
+        <w:t>Foram criadas duas máquinas para realização de testes de conectividade</w:t>
+      </w:r>
+    </w:p>
+    <w:p>
+      <w:pPr>
+        <w:spacing w:line="240" w:lineRule="auto"/>
+        <w:jc w:val="center"/>
+        <w:rPr>
+          <w:rFonts w:ascii="Arial" w:hAnsi="Arial" w:cs="Arial"/>
+          <w:b/>
+          <w:bCs/>
+          <w:color w:val="000000" w:themeColor="text1"/>
+        </w:rPr>
+      </w:pPr>
+    </w:p>
+    <w:p>
+      <w:pPr>
+        <w:spacing w:line="360" w:lineRule="auto"/>
+        <w:jc w:val="center"/>
+        <w:rPr>
+          <w:rFonts w:ascii="Arial" w:hAnsi="Arial" w:cs="Arial"/>
+          <w:b/>
+          <w:bCs/>
+          <w:color w:val="000000" w:themeColor="text1"/>
+        </w:rPr>
+      </w:pPr>
+      <w:r>
+        <w:rPr>
+          <w:rFonts w:ascii="Arial" w:hAnsi="Arial" w:cs="Arial"/>
+          <w:b/>
+          <w:bCs/>
+          <w:noProof/>
+          <w:color w:val="000000" w:themeColor="text1"/>
+        </w:rPr>
+        <w:drawing>
+          <wp:inline distT="0" distB="0" distL="0" distR="0" wp14:anchorId="750E5595" wp14:editId="05695864">
+            <wp:extent cx="4959350" cy="2212766"/>
+            <wp:effectExtent l="0" t="0" r="0" b="0"/>
+            <wp:docPr id="14" name="Imagem 14"/>
+            <wp:cNvGraphicFramePr>
+              <a:graphicFrameLocks xmlns:a="http://schemas.openxmlformats.org/drawingml/2006/main" noChangeAspect="1"/>
+            </wp:cNvGraphicFramePr>
+            <a:graphic xmlns:a="http://schemas.openxmlformats.org/drawingml/2006/main">
+              <a:graphicData uri="http://schemas.openxmlformats.org/drawingml/2006/picture">
+                <pic:pic xmlns:pic="http://schemas.openxmlformats.org/drawingml/2006/picture">
+                  <pic:nvPicPr>
+                    <pic:cNvPr id="14" name="Imagem 14"/>
+                    <pic:cNvPicPr/>
+                  </pic:nvPicPr>
+                  <pic:blipFill>
+                    <a:blip r:embed="rId16"/>
+                    <a:stretch>
+                      <a:fillRect/>
+                    </a:stretch>
+                  </pic:blipFill>
+                  <pic:spPr>
+                    <a:xfrm>
+                      <a:off x="0" y="0"/>
+                      <a:ext cx="4977279" cy="2220766"/>
+                    </a:xfrm>
+                    <a:prstGeom prst="rect">
+                      <a:avLst/>
+                    </a:prstGeom>
+                  </pic:spPr>
+                </pic:pic>
+              </a:graphicData>
+            </a:graphic>
+          </wp:inline>
+        </w:drawing>
+      </w:r>
+      <w:r>
+        <w:rPr>
+          <w:rFonts w:ascii="Arial" w:hAnsi="Arial" w:cs="Arial"/>
+          <w:b/>
+          <w:bCs/>
+          <w:color w:val="000000" w:themeColor="text1"/>
+        </w:rPr>
+        <w:br/>
+        <w:t>Tela de definição da Rede a qual a máquina permanecerá ligada – No caso escolhemos Rede Interna para os mesmos testes de conectividade</w:t>
+      </w:r>
+      <w:r>
+        <w:rPr>
+          <w:rFonts w:ascii="Arial" w:hAnsi="Arial" w:cs="Arial"/>
+          <w:b/>
+          <w:bCs/>
+          <w:color w:val="000000" w:themeColor="text1"/>
+        </w:rPr>
+        <w:br/>
+      </w:r>
+    </w:p>
+    <w:p>
+      <w:pPr>
+        <w:spacing w:line="360" w:lineRule="auto"/>
+        <w:rPr>
+          <w:rFonts w:ascii="Arial" w:hAnsi="Arial" w:cs="Arial"/>
+          <w:b/>
+          <w:bCs/>
+          <w:color w:val="4F81BD" w:themeColor="accent1"/>
+          <w:sz w:val="24"/>
+          <w:szCs w:val="24"/>
+        </w:rPr>
+      </w:pPr>
+      <w:r>
+        <w:rPr>
+          <w:rFonts w:ascii="Arial" w:hAnsi="Arial" w:cs="Arial"/>
+          <w:b/>
+          <w:bCs/>
+          <w:color w:val="4F81BD" w:themeColor="accent1"/>
+          <w:sz w:val="24"/>
+          <w:szCs w:val="24"/>
+        </w:rPr>
+        <w:t>3.</w:t>
+      </w:r>
+      <w:r>
+        <w:rPr>
+          <w:rFonts w:ascii="Arial" w:hAnsi="Arial" w:cs="Arial"/>
+          <w:b/>
+          <w:bCs/>
+          <w:color w:val="4F81BD" w:themeColor="accent1"/>
+          <w:sz w:val="24"/>
+          <w:szCs w:val="24"/>
+        </w:rPr>
+        <w:t>2</w:t>
+      </w:r>
+      <w:r>
+        <w:rPr>
+          <w:rFonts w:ascii="Arial" w:hAnsi="Arial" w:cs="Arial"/>
+          <w:b/>
+          <w:bCs/>
+          <w:color w:val="4F81BD" w:themeColor="accent1"/>
+          <w:sz w:val="24"/>
+          <w:szCs w:val="24"/>
+        </w:rPr>
+        <w:t>.2 Testes e Comandos</w:t>
+      </w:r>
+    </w:p>
+    <w:p>
+      <w:pPr>
+        <w:spacing w:line="360" w:lineRule="auto"/>
+        <w:jc w:val="center"/>
+        <w:rPr>
+          <w:rFonts w:ascii="Arial" w:hAnsi="Arial" w:cs="Arial"/>
+          <w:b/>
+          <w:bCs/>
+          <w:color w:val="000000" w:themeColor="text1"/>
+        </w:rPr>
+      </w:pPr>
+      <w:r>
+        <w:rPr>
+          <w:rFonts w:ascii="Arial" w:hAnsi="Arial" w:cs="Arial"/>
+          <w:b/>
+          <w:bCs/>
+          <w:color w:val="000000" w:themeColor="text1"/>
+        </w:rPr>
+        <w:lastRenderedPageBreak/>
+        <w:br/>
+      </w:r>
+      <w:r>
+        <w:rPr>
+          <w:rFonts w:ascii="Arial" w:hAnsi="Arial" w:cs="Arial"/>
+          <w:b/>
+          <w:bCs/>
+          <w:noProof/>
+          <w:color w:val="000000" w:themeColor="text1"/>
+        </w:rPr>
+        <w:drawing>
+          <wp:inline distT="0" distB="0" distL="0" distR="0" wp14:anchorId="09C5C8DC" wp14:editId="5A75C887">
+            <wp:extent cx="4413250" cy="3324749"/>
+            <wp:effectExtent l="0" t="0" r="6350" b="9525"/>
+            <wp:docPr id="15" name="Imagem 15"/>
+            <wp:cNvGraphicFramePr>
+              <a:graphicFrameLocks xmlns:a="http://schemas.openxmlformats.org/drawingml/2006/main" noChangeAspect="1"/>
+            </wp:cNvGraphicFramePr>
+            <a:graphic xmlns:a="http://schemas.openxmlformats.org/drawingml/2006/main">
+              <a:graphicData uri="http://schemas.openxmlformats.org/drawingml/2006/picture">
+                <pic:pic xmlns:pic="http://schemas.openxmlformats.org/drawingml/2006/picture">
+                  <pic:nvPicPr>
+                    <pic:cNvPr id="15" name="Imagem 15"/>
+                    <pic:cNvPicPr/>
+                  </pic:nvPicPr>
+                  <pic:blipFill>
+                    <a:blip r:embed="rId17"/>
+                    <a:stretch>
+                      <a:fillRect/>
+                    </a:stretch>
+                  </pic:blipFill>
+                  <pic:spPr>
+                    <a:xfrm>
+                      <a:off x="0" y="0"/>
+                      <a:ext cx="4426266" cy="3334555"/>
+                    </a:xfrm>
+                    <a:prstGeom prst="rect">
+                      <a:avLst/>
+                    </a:prstGeom>
+                  </pic:spPr>
+                </pic:pic>
+              </a:graphicData>
+            </a:graphic>
+          </wp:inline>
+        </w:drawing>
+      </w:r>
+      <w:r>
+        <w:rPr>
+          <w:rFonts w:ascii="Arial" w:hAnsi="Arial" w:cs="Arial"/>
+          <w:b/>
+          <w:bCs/>
+          <w:color w:val="000000" w:themeColor="text1"/>
+        </w:rPr>
+        <w:br/>
+        <w:t>Comando utilizado: ip addr show – Descobrir a interface de rede conectada</w:t>
+      </w:r>
+      <w:r>
+        <w:rPr>
+          <w:rFonts w:ascii="Arial" w:hAnsi="Arial" w:cs="Arial"/>
+          <w:b/>
+          <w:bCs/>
+          <w:color w:val="000000" w:themeColor="text1"/>
+        </w:rPr>
+        <w:br/>
+      </w:r>
+      <w:r>
+        <w:rPr>
+          <w:rFonts w:ascii="Arial" w:hAnsi="Arial" w:cs="Arial"/>
+          <w:b/>
+          <w:bCs/>
+          <w:color w:val="000000" w:themeColor="text1"/>
+        </w:rPr>
+        <w:br/>
+      </w:r>
+      <w:r>
+        <w:rPr>
+          <w:rFonts w:ascii="Arial" w:hAnsi="Arial" w:cs="Arial"/>
+          <w:b/>
+          <w:bCs/>
+          <w:noProof/>
+          <w:color w:val="000000" w:themeColor="text1"/>
+        </w:rPr>
+        <w:drawing>
+          <wp:inline distT="0" distB="0" distL="0" distR="0" wp14:anchorId="5D4FA3DE" wp14:editId="0BD7DCBB">
+            <wp:extent cx="4381500" cy="3108126"/>
+            <wp:effectExtent l="0" t="0" r="0" b="0"/>
+            <wp:docPr id="16" name="Imagem 16"/>
+            <wp:cNvGraphicFramePr>
+              <a:graphicFrameLocks xmlns:a="http://schemas.openxmlformats.org/drawingml/2006/main" noChangeAspect="1"/>
+            </wp:cNvGraphicFramePr>
+            <a:graphic xmlns:a="http://schemas.openxmlformats.org/drawingml/2006/main">
+              <a:graphicData uri="http://schemas.openxmlformats.org/drawingml/2006/picture">
+                <pic:pic xmlns:pic="http://schemas.openxmlformats.org/drawingml/2006/picture">
+                  <pic:nvPicPr>
+                    <pic:cNvPr id="16" name="Imagem 16"/>
+                    <pic:cNvPicPr/>
+                  </pic:nvPicPr>
+                  <pic:blipFill>
+                    <a:blip r:embed="rId18"/>
+                    <a:stretch>
+                      <a:fillRect/>
+                    </a:stretch>
+                  </pic:blipFill>
+                  <pic:spPr>
+                    <a:xfrm>
+                      <a:off x="0" y="0"/>
+                      <a:ext cx="4389800" cy="3114014"/>
+                    </a:xfrm>
+                    <a:prstGeom prst="rect">
+                      <a:avLst/>
+                    </a:prstGeom>
+                  </pic:spPr>
+                </pic:pic>
+              </a:graphicData>
+            </a:graphic>
+          </wp:inline>
+        </w:drawing>
+      </w:r>
+      <w:r>
+        <w:rPr>
+          <w:rFonts w:ascii="Arial" w:hAnsi="Arial" w:cs="Arial"/>
+          <w:b/>
+          <w:bCs/>
+          <w:color w:val="000000" w:themeColor="text1"/>
+        </w:rPr>
+        <w:br/>
+        <w:t>Comandos utilizados: sudo ip addr add 192.168.100.20/24 dev enp0s3 – Definição de endereço IP para a máquina</w:t>
+      </w:r>
+      <w:r>
+        <w:rPr>
+          <w:rFonts w:ascii="Arial" w:hAnsi="Arial" w:cs="Arial"/>
+          <w:b/>
+          <w:bCs/>
+          <w:color w:val="000000" w:themeColor="text1"/>
+        </w:rPr>
+        <w:br/>
+        <w:t>sudo ip link set enp0s3 up – Liga a Interface para funcionamento do IP definido</w:t>
+      </w:r>
+    </w:p>
+    <w:p>
+      <w:pPr>
+        <w:spacing w:line="240" w:lineRule="auto"/>
+        <w:jc w:val="center"/>
+        <w:rPr>
+          <w:rFonts w:ascii="Arial" w:hAnsi="Arial" w:cs="Arial"/>
+          <w:b/>
+          <w:bCs/>
+          <w:color w:val="4F81BD" w:themeColor="accent1"/>
+        </w:rPr>
+      </w:pPr>
+    </w:p>
+    <w:p>
+      <w:pPr>
+        <w:spacing w:line="240" w:lineRule="auto"/>
+        <w:jc w:val="center"/>
+        <w:rPr>
+          <w:rFonts w:ascii="Arial" w:hAnsi="Arial" w:cs="Arial"/>
+          <w:b/>
+          <w:bCs/>
+          <w:color w:val="4F81BD" w:themeColor="accent1"/>
+        </w:rPr>
+      </w:pPr>
+    </w:p>
+    <w:p>
+      <w:pPr>
+        <w:pStyle w:val="Ttulo2"/>
+        <w:rPr>
+          <w:rFonts w:ascii="Arial" w:hAnsi="Arial" w:cs="Arial"/>
+          <w:sz w:val="24"/>
+          <w:szCs w:val="24"/>
+        </w:rPr>
+      </w:pPr>
+      <w:r>
+        <w:rPr>
+          <w:rFonts w:ascii="Arial" w:hAnsi="Arial" w:cs="Arial"/>
+          <w:sz w:val="24"/>
+          <w:szCs w:val="24"/>
+        </w:rPr>
+        <w:t>3.3 Android</w:t>
+      </w:r>
+      <w:r>
+        <w:rPr>
+          <w:rFonts w:ascii="Arial" w:hAnsi="Arial" w:cs="Arial"/>
+          <w:sz w:val="24"/>
+          <w:szCs w:val="24"/>
+        </w:rPr>
+        <w:br/>
+      </w:r>
+      <w:r>
+        <w:rPr>
+          <w:rFonts w:ascii="Arial" w:hAnsi="Arial" w:cs="Arial"/>
+          <w:sz w:val="24"/>
+          <w:szCs w:val="24"/>
+        </w:rPr>
+        <w:br/>
+        <w:t>3.3.1 Instalação e Configuração</w:t>
+      </w:r>
+      <w:r>
+        <w:rPr>
+          <w:rFonts w:ascii="Arial" w:hAnsi="Arial" w:cs="Arial"/>
+          <w:sz w:val="24"/>
+          <w:szCs w:val="24"/>
+        </w:rPr>
+        <w:tab/>
+      </w:r>
+    </w:p>
+    <w:p>
+      <w:pPr>
+        <w:spacing w:line="360" w:lineRule="auto"/>
+        <w:jc w:val="center"/>
+        <w:rPr>
+          <w:rFonts w:ascii="Arial" w:hAnsi="Arial" w:cs="Arial"/>
+          <w:b/>
+          <w:bCs/>
+        </w:rPr>
+      </w:pPr>
+      <w:r>
+        <w:rPr>
+          <w:noProof/>
+        </w:rPr>
+        <w:drawing>
+          <wp:inline distT="0" distB="0" distL="0" distR="0" wp14:anchorId="3B4581F3" wp14:editId="154F03BA">
+            <wp:extent cx="4654550" cy="2618184"/>
+            <wp:effectExtent l="0" t="0" r="0" b="0"/>
+            <wp:docPr id="17" name="Imagem 17"/>
+            <wp:cNvGraphicFramePr>
+              <a:graphicFrameLocks xmlns:a="http://schemas.openxmlformats.org/drawingml/2006/main" noChangeAspect="1"/>
+            </wp:cNvGraphicFramePr>
+            <a:graphic xmlns:a="http://schemas.openxmlformats.org/drawingml/2006/main">
+              <a:graphicData uri="http://schemas.openxmlformats.org/drawingml/2006/picture">
+                <pic:pic xmlns:pic="http://schemas.openxmlformats.org/drawingml/2006/picture">
+                  <pic:nvPicPr>
+                    <pic:cNvPr id="17" name="Imagem 17"/>
+                    <pic:cNvPicPr/>
+                  </pic:nvPicPr>
+                  <pic:blipFill>
+                    <a:blip r:embed="rId19"/>
+                    <a:stretch>
+                      <a:fillRect/>
+                    </a:stretch>
+                  </pic:blipFill>
+                  <pic:spPr>
+                    <a:xfrm>
+                      <a:off x="0" y="0"/>
+                      <a:ext cx="4660845" cy="2621725"/>
+                    </a:xfrm>
+                    <a:prstGeom prst="rect">
+                      <a:avLst/>
+                    </a:prstGeom>
+                  </pic:spPr>
+                </pic:pic>
+              </a:graphicData>
+            </a:graphic>
+          </wp:inline>
+        </w:drawing>
+      </w:r>
+      <w:r>
+        <w:br/>
+      </w:r>
+      <w:r>
+        <w:rPr>
+          <w:rFonts w:ascii="Arial" w:hAnsi="Arial" w:cs="Arial"/>
+          <w:b/>
+          <w:bCs/>
+        </w:rPr>
+        <w:t>T</w:t>
+      </w:r>
+      <w:r>
+        <w:rPr>
+          <w:rFonts w:ascii="Arial" w:hAnsi="Arial" w:cs="Arial"/>
+          <w:b/>
+          <w:bCs/>
+        </w:rPr>
+        <w:t>ela de definição de quantidade de processadores</w:t>
+      </w:r>
+      <w:r>
+        <w:rPr>
+          <w:rFonts w:ascii="Arial" w:hAnsi="Arial" w:cs="Arial"/>
+          <w:b/>
+          <w:bCs/>
+        </w:rPr>
+        <w:br/>
+      </w:r>
+      <w:r>
+        <w:rPr>
+          <w:rFonts w:ascii="Arial" w:hAnsi="Arial" w:cs="Arial"/>
+          <w:b/>
+          <w:bCs/>
+        </w:rPr>
+        <w:br/>
+      </w:r>
+      <w:r>
+        <w:rPr>
+          <w:noProof/>
+        </w:rPr>
+        <w:drawing>
+          <wp:inline distT="0" distB="0" distL="0" distR="0" wp14:anchorId="544D199E" wp14:editId="43A72CB6">
+            <wp:extent cx="4705350" cy="2646759"/>
+            <wp:effectExtent l="0" t="0" r="0" b="1270"/>
+            <wp:docPr id="18" name="Imagem 18"/>
+            <wp:cNvGraphicFramePr>
+              <a:graphicFrameLocks xmlns:a="http://schemas.openxmlformats.org/drawingml/2006/main" noChangeAspect="1"/>
+            </wp:cNvGraphicFramePr>
+            <a:graphic xmlns:a="http://schemas.openxmlformats.org/drawingml/2006/main">
+              <a:graphicData uri="http://schemas.openxmlformats.org/drawingml/2006/picture">
+                <pic:pic xmlns:pic="http://schemas.openxmlformats.org/drawingml/2006/picture">
+                  <pic:nvPicPr>
+                    <pic:cNvPr id="18" name="Imagem 18"/>
+                    <pic:cNvPicPr/>
+                  </pic:nvPicPr>
+                  <pic:blipFill>
+                    <a:blip r:embed="rId20"/>
+                    <a:stretch>
+                      <a:fillRect/>
+                    </a:stretch>
+                  </pic:blipFill>
+                  <pic:spPr>
+                    <a:xfrm>
+                      <a:off x="0" y="0"/>
+                      <a:ext cx="4708331" cy="2648436"/>
+                    </a:xfrm>
+                    <a:prstGeom prst="rect">
+                      <a:avLst/>
+                    </a:prstGeom>
+                  </pic:spPr>
+                </pic:pic>
+              </a:graphicData>
+            </a:graphic>
+          </wp:inline>
+        </w:drawing>
+      </w:r>
+      <w:r>
+        <w:rPr>
+          <w:rFonts w:ascii="Arial" w:hAnsi="Arial" w:cs="Arial"/>
+          <w:b/>
+          <w:bCs/>
+        </w:rPr>
+        <w:br/>
+        <w:t>Tela de definição de Memória de Vídeo e Controladora Gráfica</w:t>
+      </w:r>
+      <w:r>
+        <w:rPr>
+          <w:rFonts w:ascii="Arial" w:hAnsi="Arial" w:cs="Arial"/>
+          <w:b/>
+          <w:bCs/>
+        </w:rPr>
+        <w:br/>
+      </w:r>
+      <w:r>
+        <w:rPr>
+          <w:rFonts w:ascii="Arial" w:hAnsi="Arial" w:cs="Arial"/>
+          <w:b/>
+          <w:bCs/>
+        </w:rPr>
+        <w:br/>
+      </w:r>
+      <w:r>
+        <w:rPr>
+          <w:noProof/>
+        </w:rPr>
+        <w:lastRenderedPageBreak/>
+        <w:drawing>
+          <wp:inline distT="0" distB="0" distL="0" distR="0" wp14:anchorId="549F3678" wp14:editId="452385F2">
+            <wp:extent cx="4684890" cy="2635250"/>
+            <wp:effectExtent l="0" t="0" r="1905" b="0"/>
+            <wp:docPr id="19" name="Imagem 19"/>
+            <wp:cNvGraphicFramePr>
+              <a:graphicFrameLocks xmlns:a="http://schemas.openxmlformats.org/drawingml/2006/main" noChangeAspect="1"/>
+            </wp:cNvGraphicFramePr>
+            <a:graphic xmlns:a="http://schemas.openxmlformats.org/drawingml/2006/main">
+              <a:graphicData uri="http://schemas.openxmlformats.org/drawingml/2006/picture">
+                <pic:pic xmlns:pic="http://schemas.openxmlformats.org/drawingml/2006/picture">
+                  <pic:nvPicPr>
+                    <pic:cNvPr id="19" name="Imagem 19"/>
+                    <pic:cNvPicPr/>
+                  </pic:nvPicPr>
+                  <pic:blipFill>
+                    <a:blip r:embed="rId21"/>
+                    <a:stretch>
+                      <a:fillRect/>
+                    </a:stretch>
+                  </pic:blipFill>
+                  <pic:spPr>
+                    <a:xfrm>
+                      <a:off x="0" y="0"/>
+                      <a:ext cx="4684890" cy="2635250"/>
+                    </a:xfrm>
+                    <a:prstGeom prst="rect">
+                      <a:avLst/>
+                    </a:prstGeom>
+                  </pic:spPr>
+                </pic:pic>
+              </a:graphicData>
+            </a:graphic>
+          </wp:inline>
+        </w:drawing>
+      </w:r>
+      <w:r>
+        <w:rPr>
+          <w:rFonts w:ascii="Arial" w:hAnsi="Arial" w:cs="Arial"/>
+          <w:b/>
+          <w:bCs/>
+        </w:rPr>
+        <w:br/>
+        <w:t>Tela de inclusão da ISO do Sistema Operacional</w:t>
+      </w:r>
+      <w:r>
+        <w:rPr>
+          <w:rFonts w:ascii="Arial" w:hAnsi="Arial" w:cs="Arial"/>
+          <w:b/>
+          <w:bCs/>
+        </w:rPr>
+        <w:br/>
+      </w:r>
+    </w:p>
+    <w:p>
+      <w:pPr>
+        <w:spacing w:line="360" w:lineRule="auto"/>
+        <w:rPr>
+          <w:rFonts w:ascii="Arial" w:hAnsi="Arial" w:cs="Arial"/>
+          <w:b/>
+          <w:bCs/>
+        </w:rPr>
+      </w:pPr>
+      <w:r>
+        <w:rPr>
+          <w:rFonts w:ascii="Arial" w:hAnsi="Arial" w:cs="Arial"/>
+          <w:b/>
+          <w:bCs/>
+          <w:color w:val="4F81BD" w:themeColor="accent1"/>
+          <w:sz w:val="24"/>
+          <w:szCs w:val="24"/>
+        </w:rPr>
+        <w:t>3.3.</w:t>
+      </w:r>
+      <w:r>
+        <w:rPr>
+          <w:rFonts w:ascii="Arial" w:hAnsi="Arial" w:cs="Arial"/>
+          <w:b/>
+          <w:bCs/>
+          <w:color w:val="4F81BD" w:themeColor="accent1"/>
+          <w:sz w:val="24"/>
+          <w:szCs w:val="24"/>
+        </w:rPr>
+        <w:t>2</w:t>
+      </w:r>
+      <w:r>
+        <w:rPr>
+          <w:rFonts w:ascii="Arial" w:hAnsi="Arial" w:cs="Arial"/>
+          <w:b/>
+          <w:bCs/>
+          <w:color w:val="4F81BD" w:themeColor="accent1"/>
+          <w:sz w:val="24"/>
+          <w:szCs w:val="24"/>
+        </w:rPr>
+        <w:t xml:space="preserve"> </w:t>
+      </w:r>
+      <w:r>
+        <w:rPr>
+          <w:rFonts w:ascii="Arial" w:hAnsi="Arial" w:cs="Arial"/>
+          <w:b/>
+          <w:bCs/>
+          <w:color w:val="4F81BD" w:themeColor="accent1"/>
+          <w:sz w:val="24"/>
+          <w:szCs w:val="24"/>
+        </w:rPr>
+        <w:t>Testes e Comandos</w:t>
+      </w:r>
+      <w:r>
+        <w:rPr>
+          <w:rFonts w:ascii="Arial" w:hAnsi="Arial" w:cs="Arial"/>
+          <w:b/>
+          <w:bCs/>
+          <w:color w:val="4F81BD" w:themeColor="accent1"/>
+          <w:sz w:val="24"/>
+          <w:szCs w:val="24"/>
+        </w:rPr>
+        <w:br/>
+      </w:r>
+      <w:r>
+        <w:rPr>
+          <w:rFonts w:ascii="Arial" w:hAnsi="Arial" w:cs="Arial"/>
+          <w:b/>
+          <w:bCs/>
+          <w:noProof/>
+        </w:rPr>
+        <w:drawing>
+          <wp:anchor distT="0" distB="0" distL="114300" distR="114300" simplePos="0" relativeHeight="251659264" behindDoc="1" locked="0" layoutInCell="1" allowOverlap="1" wp14:anchorId="76E446D2" wp14:editId="3B3D140F">
+            <wp:simplePos x="0" y="0"/>
+            <wp:positionH relativeFrom="column">
+              <wp:posOffset>476250</wp:posOffset>
+            </wp:positionH>
+            <wp:positionV relativeFrom="paragraph">
+              <wp:posOffset>261620</wp:posOffset>
+            </wp:positionV>
+            <wp:extent cx="4527550" cy="3816350"/>
+            <wp:effectExtent l="0" t="0" r="6350" b="0"/>
+            <wp:wrapTight wrapText="bothSides">
+              <wp:wrapPolygon edited="0">
+                <wp:start x="0" y="0"/>
+                <wp:lineTo x="0" y="21456"/>
+                <wp:lineTo x="21539" y="21456"/>
+                <wp:lineTo x="21539" y="0"/>
+                <wp:lineTo x="0" y="0"/>
+              </wp:wrapPolygon>
+            </wp:wrapTight>
+            <wp:docPr id="22" name="Imagem 22"/>
+            <wp:cNvGraphicFramePr>
+              <a:graphicFrameLocks xmlns:a="http://schemas.openxmlformats.org/drawingml/2006/main" noChangeAspect="1"/>
+            </wp:cNvGraphicFramePr>
+            <a:graphic xmlns:a="http://schemas.openxmlformats.org/drawingml/2006/main">
+              <a:graphicData uri="http://schemas.openxmlformats.org/drawingml/2006/picture">
+                <pic:pic xmlns:pic="http://schemas.openxmlformats.org/drawingml/2006/picture">
+                  <pic:nvPicPr>
+                    <pic:cNvPr id="22" name="Imagem 22"/>
+                    <pic:cNvPicPr/>
+                  </pic:nvPicPr>
+                  <pic:blipFill>
+                    <a:blip r:embed="rId22"/>
+                    <a:stretch>
+                      <a:fillRect/>
+                    </a:stretch>
+                  </pic:blipFill>
+                  <pic:spPr>
+                    <a:xfrm>
+                      <a:off x="0" y="0"/>
+                      <a:ext cx="4527550" cy="3816350"/>
+                    </a:xfrm>
+                    <a:prstGeom prst="rect">
+                      <a:avLst/>
+                    </a:prstGeom>
+                  </pic:spPr>
+                </pic:pic>
+              </a:graphicData>
+            </a:graphic>
+            <wp14:sizeRelH relativeFrom="page">
+              <wp14:pctWidth>0</wp14:pctWidth>
+            </wp14:sizeRelH>
+            <wp14:sizeRelV relativeFrom="page">
+              <wp14:pctHeight>0</wp14:pctHeight>
+            </wp14:sizeRelV>
+          </wp:anchor>
+        </w:drawing>
+      </w:r>
+    </w:p>
+    <w:p>
+      <w:pPr>
+        <w:spacing w:line="360" w:lineRule="auto"/>
+        <w:ind w:left="2160"/>
+        <w:rPr>
+          <w:rFonts w:ascii="Arial" w:hAnsi="Arial" w:cs="Arial"/>
+          <w:b/>
+          <w:bCs/>
+        </w:rPr>
+      </w:pPr>
+    </w:p>
+    <w:p>
+      <w:pPr>
+        <w:spacing w:line="360" w:lineRule="auto"/>
+        <w:ind w:left="2160"/>
+        <w:jc w:val="center"/>
+        <w:rPr>
+          <w:rFonts w:ascii="Arial" w:hAnsi="Arial" w:cs="Arial"/>
+          <w:b/>
+          <w:bCs/>
+        </w:rPr>
+      </w:pPr>
+    </w:p>
+    <w:p>
+      <w:pPr>
+        <w:spacing w:line="360" w:lineRule="auto"/>
+        <w:ind w:left="2160"/>
+        <w:jc w:val="center"/>
+        <w:rPr>
+          <w:rFonts w:ascii="Arial" w:hAnsi="Arial" w:cs="Arial"/>
+          <w:b/>
+          <w:bCs/>
+        </w:rPr>
+      </w:pPr>
+    </w:p>
+    <w:p>
+      <w:pPr>
+        <w:spacing w:line="360" w:lineRule="auto"/>
+        <w:ind w:left="2160"/>
+        <w:jc w:val="center"/>
+        <w:rPr>
+          <w:rFonts w:ascii="Arial" w:hAnsi="Arial" w:cs="Arial"/>
+          <w:b/>
+          <w:bCs/>
+        </w:rPr>
+      </w:pPr>
+    </w:p>
+    <w:p>
+      <w:pPr>
+        <w:spacing w:line="360" w:lineRule="auto"/>
+        <w:ind w:left="2160"/>
+        <w:rPr>
+          <w:rFonts w:ascii="Arial" w:hAnsi="Arial" w:cs="Arial"/>
+          <w:b/>
+          <w:bCs/>
+        </w:rPr>
+      </w:pPr>
+    </w:p>
+    <w:p>
+      <w:pPr>
+        <w:spacing w:line="360" w:lineRule="auto"/>
+        <w:ind w:left="2160"/>
+        <w:jc w:val="center"/>
+        <w:rPr>
+          <w:rFonts w:ascii="Arial" w:hAnsi="Arial" w:cs="Arial"/>
+          <w:b/>
+          <w:bCs/>
+        </w:rPr>
+      </w:pPr>
+      <w:r>
+        <w:br/>
+      </w:r>
+      <w:r>
+        <w:rPr>
+          <w:rFonts w:ascii="Arial" w:hAnsi="Arial" w:cs="Arial"/>
+          <w:b/>
+          <w:bCs/>
+        </w:rPr>
+        <w:br/>
+      </w:r>
+      <w:r>
+        <w:rPr>
+          <w:rFonts w:ascii="Arial" w:hAnsi="Arial" w:cs="Arial"/>
+          <w:b/>
+          <w:bCs/>
+        </w:rPr>
+        <w:br/>
+      </w:r>
+    </w:p>
+    <w:p>
+      <w:pPr>
+        <w:rPr>
+          <w:rFonts w:ascii="Arial" w:hAnsi="Arial" w:cs="Arial"/>
+          <w:b/>
+          <w:bCs/>
+        </w:rPr>
+      </w:pPr>
+    </w:p>
+    <w:p>
+      <w:pPr>
+        <w:rPr>
+          <w:rFonts w:ascii="Arial" w:hAnsi="Arial" w:cs="Arial"/>
+          <w:b/>
+          <w:bCs/>
+        </w:rPr>
+      </w:pPr>
+    </w:p>
+    <w:p>
+      <w:pPr>
+        <w:spacing w:line="360" w:lineRule="auto"/>
+        <w:jc w:val="center"/>
+        <w:rPr>
+          <w:rFonts w:ascii="Arial" w:hAnsi="Arial" w:cs="Arial"/>
+          <w:b/>
+          <w:bCs/>
+        </w:rPr>
+      </w:pPr>
+      <w:r>
+        <w:rPr>
+          <w:rFonts w:ascii="Arial" w:hAnsi="Arial" w:cs="Arial"/>
+          <w:b/>
+          <w:bCs/>
+        </w:rPr>
+        <w:t>Tela inicial do Android aberto</w:t>
+      </w:r>
+      <w:r>
+        <w:rPr>
+          <w:rFonts w:ascii="Arial" w:hAnsi="Arial" w:cs="Arial"/>
+          <w:b/>
+          <w:bCs/>
+        </w:rPr>
+        <w:t xml:space="preserve"> e instalado</w:t>
+      </w:r>
+      <w:r>
+        <w:rPr>
+          <w:rFonts w:ascii="Arial" w:hAnsi="Arial" w:cs="Arial"/>
+          <w:b/>
+          <w:bCs/>
+        </w:rPr>
+        <w:br/>
+      </w:r>
+      <w:r>
+        <w:rPr>
+          <w:rFonts w:ascii="Arial" w:hAnsi="Arial" w:cs="Arial"/>
+          <w:b/>
+          <w:bCs/>
+        </w:rPr>
+        <w:br/>
+      </w:r>
+      <w:r>
+        <w:rPr>
+          <w:rFonts w:ascii="Arial" w:hAnsi="Arial" w:cs="Arial"/>
+          <w:b/>
+          <w:bCs/>
+          <w:noProof/>
+        </w:rPr>
+        <w:lastRenderedPageBreak/>
+        <w:drawing>
+          <wp:inline distT="0" distB="0" distL="0" distR="0" wp14:anchorId="74BC1332" wp14:editId="0DEDE49B">
+            <wp:extent cx="4972050" cy="4066262"/>
+            <wp:effectExtent l="0" t="0" r="0" b="0"/>
+            <wp:docPr id="23" name="Imagem 23"/>
+            <wp:cNvGraphicFramePr>
+              <a:graphicFrameLocks xmlns:a="http://schemas.openxmlformats.org/drawingml/2006/main" noChangeAspect="1"/>
+            </wp:cNvGraphicFramePr>
+            <a:graphic xmlns:a="http://schemas.openxmlformats.org/drawingml/2006/main">
+              <a:graphicData uri="http://schemas.openxmlformats.org/drawingml/2006/picture">
+                <pic:pic xmlns:pic="http://schemas.openxmlformats.org/drawingml/2006/picture">
+                  <pic:nvPicPr>
+                    <pic:cNvPr id="23" name="Imagem 23"/>
+                    <pic:cNvPicPr/>
+                  </pic:nvPicPr>
+                  <pic:blipFill>
+                    <a:blip r:embed="rId23"/>
+                    <a:stretch>
+                      <a:fillRect/>
+                    </a:stretch>
+                  </pic:blipFill>
+                  <pic:spPr>
+                    <a:xfrm>
+                      <a:off x="0" y="0"/>
+                      <a:ext cx="4976644" cy="4070019"/>
+                    </a:xfrm>
+                    <a:prstGeom prst="rect">
+                      <a:avLst/>
+                    </a:prstGeom>
+                  </pic:spPr>
+                </pic:pic>
+              </a:graphicData>
+            </a:graphic>
+          </wp:inline>
+        </w:drawing>
+      </w:r>
+      <w:r>
+        <w:rPr>
+          <w:rFonts w:ascii="Arial" w:hAnsi="Arial" w:cs="Arial"/>
+          <w:b/>
+          <w:bCs/>
+        </w:rPr>
+        <w:br/>
+        <w:t xml:space="preserve">Comando utilizado: </w:t>
+      </w:r>
+      <w:r>
+        <w:rPr>
+          <w:rFonts w:ascii="Arial" w:hAnsi="Arial" w:cs="Arial"/>
+          <w:b/>
+          <w:bCs/>
+        </w:rPr>
+        <w:t>cat /proc/cpuinfo</w:t>
+      </w:r>
+      <w:r>
+        <w:rPr>
+          <w:rFonts w:ascii="Arial" w:hAnsi="Arial" w:cs="Arial"/>
+          <w:b/>
+          <w:bCs/>
+        </w:rPr>
+        <w:t xml:space="preserve"> – Mostra detalhes sobre o processador</w:t>
+      </w:r>
+      <w:r>
+        <w:rPr>
+          <w:rFonts w:ascii="Arial" w:hAnsi="Arial" w:cs="Arial"/>
+          <w:b/>
+          <w:bCs/>
+        </w:rPr>
+        <w:br/>
+      </w:r>
+      <w:r>
+        <w:rPr>
+          <w:rFonts w:ascii="Arial" w:hAnsi="Arial" w:cs="Arial"/>
+          <w:b/>
+          <w:bCs/>
+        </w:rPr>
+        <w:br/>
+      </w:r>
+      <w:r>
+        <w:rPr>
+          <w:rFonts w:ascii="Arial" w:hAnsi="Arial" w:cs="Arial"/>
+          <w:b/>
+          <w:bCs/>
+          <w:noProof/>
+        </w:rPr>
+        <w:drawing>
+          <wp:inline distT="0" distB="0" distL="0" distR="0" wp14:anchorId="482F43E1" wp14:editId="07B8D6AF">
+            <wp:extent cx="4908550" cy="2137264"/>
+            <wp:effectExtent l="0" t="0" r="6350" b="0"/>
+            <wp:docPr id="24" name="Imagem 24"/>
+            <wp:cNvGraphicFramePr>
+              <a:graphicFrameLocks xmlns:a="http://schemas.openxmlformats.org/drawingml/2006/main" noChangeAspect="1"/>
+            </wp:cNvGraphicFramePr>
+            <a:graphic xmlns:a="http://schemas.openxmlformats.org/drawingml/2006/main">
+              <a:graphicData uri="http://schemas.openxmlformats.org/drawingml/2006/picture">
+                <pic:pic xmlns:pic="http://schemas.openxmlformats.org/drawingml/2006/picture">
+                  <pic:nvPicPr>
+                    <pic:cNvPr id="24" name="Imagem 24"/>
+                    <pic:cNvPicPr/>
+                  </pic:nvPicPr>
+                  <pic:blipFill>
+                    <a:blip r:embed="rId24"/>
+                    <a:stretch>
+                      <a:fillRect/>
+                    </a:stretch>
+                  </pic:blipFill>
+                  <pic:spPr>
+                    <a:xfrm>
+                      <a:off x="0" y="0"/>
+                      <a:ext cx="4921522" cy="2142912"/>
+                    </a:xfrm>
+                    <a:prstGeom prst="rect">
+                      <a:avLst/>
+                    </a:prstGeom>
+                  </pic:spPr>
+                </pic:pic>
+              </a:graphicData>
+            </a:graphic>
+          </wp:inline>
+        </w:drawing>
+      </w:r>
+      <w:r>
+        <w:rPr>
+          <w:rFonts w:ascii="Arial" w:hAnsi="Arial" w:cs="Arial"/>
+          <w:b/>
+          <w:bCs/>
+        </w:rPr>
+        <w:br/>
+        <w:t xml:space="preserve">Comandos utilizados: </w:t>
+      </w:r>
+      <w:r>
+        <w:rPr>
+          <w:rFonts w:ascii="Arial" w:hAnsi="Arial" w:cs="Arial"/>
+          <w:b/>
+          <w:bCs/>
+        </w:rPr>
+        <w:t xml:space="preserve">df -h: </w:t>
+      </w:r>
+      <w:r>
+        <w:rPr>
+          <w:rFonts w:ascii="Arial" w:hAnsi="Arial" w:cs="Arial"/>
+          <w:b/>
+          <w:bCs/>
+        </w:rPr>
+        <w:t>M</w:t>
+      </w:r>
+      <w:r>
+        <w:rPr>
+          <w:rFonts w:ascii="Arial" w:hAnsi="Arial" w:cs="Arial"/>
+          <w:b/>
+          <w:bCs/>
+        </w:rPr>
+        <w:t xml:space="preserve">ostra o espaço disponível </w:t>
+      </w:r>
+      <w:r>
+        <w:rPr>
+          <w:rFonts w:ascii="Arial" w:hAnsi="Arial" w:cs="Arial"/>
+          <w:b/>
+          <w:bCs/>
+        </w:rPr>
+        <w:br/>
+      </w:r>
+      <w:r>
+        <w:rPr>
+          <w:rFonts w:ascii="Arial" w:hAnsi="Arial" w:cs="Arial"/>
+          <w:b/>
+          <w:bCs/>
+        </w:rPr>
+        <w:t xml:space="preserve">free -m: </w:t>
+      </w:r>
+      <w:r>
+        <w:rPr>
+          <w:rFonts w:ascii="Arial" w:hAnsi="Arial" w:cs="Arial"/>
+          <w:b/>
+          <w:bCs/>
+        </w:rPr>
+        <w:t xml:space="preserve">Mostra a </w:t>
+      </w:r>
+      <w:r>
+        <w:rPr>
+          <w:rFonts w:ascii="Arial" w:hAnsi="Arial" w:cs="Arial"/>
+          <w:b/>
+          <w:bCs/>
+        </w:rPr>
+        <w:t xml:space="preserve">memória usada e livre </w:t>
+      </w:r>
+      <w:r>
+        <w:rPr>
+          <w:rFonts w:ascii="Arial" w:hAnsi="Arial" w:cs="Arial"/>
+          <w:b/>
+          <w:bCs/>
+        </w:rPr>
+        <w:t>em</w:t>
+      </w:r>
+      <w:r>
+        <w:rPr>
+          <w:rFonts w:ascii="Arial" w:hAnsi="Arial" w:cs="Arial"/>
+          <w:b/>
+          <w:bCs/>
+        </w:rPr>
+        <w:t xml:space="preserve"> MB</w:t>
+      </w:r>
+      <w:r>
+        <w:rPr>
+          <w:rFonts w:ascii="Arial" w:hAnsi="Arial" w:cs="Arial"/>
+          <w:b/>
+          <w:bCs/>
+        </w:rPr>
+        <w:br/>
+      </w:r>
+      <w:r>
+        <w:rPr>
+          <w:rFonts w:ascii="Arial" w:hAnsi="Arial" w:cs="Arial"/>
+          <w:b/>
+          <w:bCs/>
+        </w:rPr>
+        <w:t xml:space="preserve">ps: </w:t>
+      </w:r>
+      <w:r>
+        <w:rPr>
+          <w:rFonts w:ascii="Arial" w:hAnsi="Arial" w:cs="Arial"/>
+          <w:b/>
+          <w:bCs/>
+        </w:rPr>
+        <w:t xml:space="preserve">Exibe a </w:t>
+      </w:r>
+      <w:r>
+        <w:rPr>
+          <w:rFonts w:ascii="Arial" w:hAnsi="Arial" w:cs="Arial"/>
+          <w:b/>
+          <w:bCs/>
+        </w:rPr>
+        <w:t xml:space="preserve">lista de </w:t>
+      </w:r>
+      <w:r>
+        <w:rPr>
+          <w:rFonts w:ascii="Arial" w:hAnsi="Arial" w:cs="Arial"/>
+          <w:b/>
+          <w:bCs/>
+        </w:rPr>
+        <w:t>processos</w:t>
+      </w:r>
+      <w:r>
+        <w:rPr>
+          <w:rFonts w:ascii="Arial" w:hAnsi="Arial" w:cs="Arial"/>
+          <w:b/>
+          <w:bCs/>
+        </w:rPr>
+        <w:t xml:space="preserve"> em execução</w:t>
+      </w:r>
+      <w:r>
+        <w:rPr>
+          <w:rFonts w:ascii="Arial" w:hAnsi="Arial" w:cs="Arial"/>
+          <w:b/>
+          <w:bCs/>
+        </w:rPr>
+        <w:br/>
+      </w:r>
+      <w:r>
+        <w:rPr>
+          <w:rFonts w:ascii="Arial" w:hAnsi="Arial" w:cs="Arial"/>
+          <w:b/>
+          <w:bCs/>
+        </w:rPr>
+        <w:br/>
+      </w:r>
+      <w:r>
+        <w:rPr>
+          <w:rFonts w:ascii="Arial" w:hAnsi="Arial" w:cs="Arial"/>
+          <w:b/>
+          <w:bCs/>
+        </w:rPr>
+        <w:br/>
+      </w:r>
+      <w:r>
+        <w:rPr>
+          <w:rFonts w:ascii="Arial" w:hAnsi="Arial" w:cs="Arial"/>
+          <w:b/>
+          <w:bCs/>
+          <w:noProof/>
+        </w:rPr>
+        <w:lastRenderedPageBreak/>
+        <w:drawing>
+          <wp:inline distT="0" distB="0" distL="0" distR="0" wp14:anchorId="29A8EF5C" wp14:editId="797C4338">
+            <wp:extent cx="5071636" cy="1568450"/>
+            <wp:effectExtent l="0" t="0" r="0" b="0"/>
+            <wp:docPr id="25" name="Imagem 25"/>
+            <wp:cNvGraphicFramePr>
+              <a:graphicFrameLocks xmlns:a="http://schemas.openxmlformats.org/drawingml/2006/main" noChangeAspect="1"/>
+            </wp:cNvGraphicFramePr>
+            <a:graphic xmlns:a="http://schemas.openxmlformats.org/drawingml/2006/main">
+              <a:graphicData uri="http://schemas.openxmlformats.org/drawingml/2006/picture">
+                <pic:pic xmlns:pic="http://schemas.openxmlformats.org/drawingml/2006/picture">
+                  <pic:nvPicPr>
+                    <pic:cNvPr id="25" name="Imagem 25"/>
+                    <pic:cNvPicPr/>
+                  </pic:nvPicPr>
+                  <pic:blipFill>
+                    <a:blip r:embed="rId25"/>
+                    <a:stretch>
+                      <a:fillRect/>
+                    </a:stretch>
+                  </pic:blipFill>
+                  <pic:spPr>
+                    <a:xfrm>
+                      <a:off x="0" y="0"/>
+                      <a:ext cx="5089941" cy="1574111"/>
+                    </a:xfrm>
+                    <a:prstGeom prst="rect">
+                      <a:avLst/>
+                    </a:prstGeom>
+                  </pic:spPr>
+                </pic:pic>
+              </a:graphicData>
+            </a:graphic>
+          </wp:inline>
+        </w:drawing>
+      </w:r>
+      <w:r>
+        <w:rPr>
+          <w:rFonts w:ascii="Arial" w:hAnsi="Arial" w:cs="Arial"/>
+          <w:b/>
+          <w:bCs/>
+        </w:rPr>
+        <w:br/>
+        <w:t>Comando utilizado: top - M</w:t>
+      </w:r>
+      <w:r>
+        <w:rPr>
+          <w:rFonts w:ascii="Arial" w:hAnsi="Arial" w:cs="Arial"/>
+          <w:b/>
+          <w:bCs/>
+        </w:rPr>
+        <w:t>ostra CPU, memória e processos em tempo real</w:t>
+      </w:r>
+    </w:p>
+    <w:p>
+      <w:pPr>
+        <w:pStyle w:val="Ttulo2"/>
+        <w:spacing w:line="360" w:lineRule="auto"/>
+        <w:rPr>
+          <w:rFonts w:ascii="Arial" w:hAnsi="Arial" w:cs="Arial"/>
+          <w:sz w:val="24"/>
+          <w:szCs w:val="24"/>
+        </w:rPr>
+      </w:pPr>
+      <w:r>
+        <w:rPr>
+          <w:rFonts w:ascii="Arial" w:hAnsi="Arial" w:cs="Arial"/>
+          <w:sz w:val="24"/>
+          <w:szCs w:val="24"/>
+        </w:rPr>
+        <w:lastRenderedPageBreak/>
+        <w:br/>
+      </w:r>
+      <w:r>
+        <w:rPr>
+          <w:rFonts w:ascii="Arial" w:hAnsi="Arial" w:cs="Arial"/>
+          <w:sz w:val="24"/>
+          <w:szCs w:val="24"/>
+        </w:rPr>
+        <w:t>3.4 Comparação Crítica</w:t>
+      </w:r>
+      <w:r>
+        <w:rPr>
+          <w:rFonts w:ascii="Arial" w:hAnsi="Arial" w:cs="Arial"/>
+          <w:sz w:val="24"/>
+          <w:szCs w:val="24"/>
+        </w:rPr>
+        <w:br/>
+      </w:r>
+      <w:r>
+        <w:rPr>
+          <w:rFonts w:ascii="Arial" w:hAnsi="Arial" w:cs="Arial"/>
+          <w:sz w:val="24"/>
+          <w:szCs w:val="24"/>
+        </w:rPr>
+        <w:br/>
+      </w:r>
+      <w:r>
+        <w:rPr>
+          <w:rFonts w:ascii="Arial" w:hAnsi="Arial" w:cs="Arial"/>
+          <w:b w:val="0"/>
+          <w:bCs w:val="0"/>
+          <w:color w:val="auto"/>
+          <w:sz w:val="24"/>
+          <w:szCs w:val="24"/>
+        </w:rPr>
+        <w:t xml:space="preserve">Nos testes realizados, foi possível observar que </w:t>
+      </w:r>
+      <w:r>
+        <w:rPr>
+          <w:rFonts w:ascii="Arial" w:hAnsi="Arial" w:cs="Arial"/>
+          <w:b w:val="0"/>
+          <w:bCs w:val="0"/>
+          <w:color w:val="auto"/>
+          <w:sz w:val="24"/>
+          <w:szCs w:val="24"/>
+        </w:rPr>
+        <w:t xml:space="preserve">os sistemas operacionas </w:t>
+      </w:r>
+      <w:r>
+        <w:rPr>
+          <w:rFonts w:ascii="Arial" w:hAnsi="Arial" w:cs="Arial"/>
+          <w:b w:val="0"/>
+          <w:bCs w:val="0"/>
+          <w:color w:val="auto"/>
+          <w:sz w:val="24"/>
+          <w:szCs w:val="24"/>
+        </w:rPr>
+        <w:t>Windows, Linux e Android permitem verificar a rede e monitorar</w:t>
+      </w:r>
+      <w:r>
+        <w:rPr>
+          <w:rFonts w:ascii="Arial" w:hAnsi="Arial" w:cs="Arial"/>
+          <w:b w:val="0"/>
+          <w:bCs w:val="0"/>
+          <w:color w:val="auto"/>
+          <w:sz w:val="24"/>
+          <w:szCs w:val="24"/>
+        </w:rPr>
+        <w:t xml:space="preserve"> os</w:t>
+      </w:r>
+      <w:r>
+        <w:rPr>
+          <w:rFonts w:ascii="Arial" w:hAnsi="Arial" w:cs="Arial"/>
+          <w:b w:val="0"/>
+          <w:bCs w:val="0"/>
+          <w:color w:val="auto"/>
+          <w:sz w:val="24"/>
+          <w:szCs w:val="24"/>
+        </w:rPr>
+        <w:t xml:space="preserve"> processos, CPU e memória. O Windows se destaca pela interface gráfica e gráficos de desempenho, enquanto o Linux oferece </w:t>
+      </w:r>
+      <w:r>
+        <w:rPr>
+          <w:rFonts w:ascii="Arial" w:hAnsi="Arial" w:cs="Arial"/>
+          <w:b w:val="0"/>
+          <w:bCs w:val="0"/>
+          <w:color w:val="auto"/>
+          <w:sz w:val="24"/>
+          <w:szCs w:val="24"/>
+        </w:rPr>
+        <w:t>um</w:t>
+      </w:r>
+      <w:r>
+        <w:rPr>
+          <w:rFonts w:ascii="Arial" w:hAnsi="Arial" w:cs="Arial"/>
+          <w:b w:val="0"/>
+          <w:bCs w:val="0"/>
+          <w:color w:val="auto"/>
+          <w:sz w:val="24"/>
+          <w:szCs w:val="24"/>
+        </w:rPr>
+        <w:t xml:space="preserve"> </w:t>
+      </w:r>
+      <w:r>
+        <w:rPr>
+          <w:rFonts w:ascii="Arial" w:hAnsi="Arial" w:cs="Arial"/>
+          <w:b w:val="0"/>
+          <w:bCs w:val="0"/>
+          <w:color w:val="auto"/>
+          <w:sz w:val="24"/>
+          <w:szCs w:val="24"/>
+        </w:rPr>
+        <w:t xml:space="preserve">mais </w:t>
+      </w:r>
+      <w:r>
+        <w:rPr>
+          <w:rFonts w:ascii="Arial" w:hAnsi="Arial" w:cs="Arial"/>
+          <w:b w:val="0"/>
+          <w:bCs w:val="0"/>
+          <w:color w:val="auto"/>
+          <w:sz w:val="24"/>
+          <w:szCs w:val="24"/>
+        </w:rPr>
+        <w:t>detalh</w:t>
+      </w:r>
+      <w:r>
+        <w:rPr>
+          <w:rFonts w:ascii="Arial" w:hAnsi="Arial" w:cs="Arial"/>
+          <w:b w:val="0"/>
+          <w:bCs w:val="0"/>
+          <w:color w:val="auto"/>
+          <w:sz w:val="24"/>
+          <w:szCs w:val="24"/>
+        </w:rPr>
+        <w:t>es</w:t>
+      </w:r>
+      <w:r>
+        <w:rPr>
+          <w:rFonts w:ascii="Arial" w:hAnsi="Arial" w:cs="Arial"/>
+          <w:b w:val="0"/>
+          <w:bCs w:val="0"/>
+          <w:color w:val="auto"/>
+          <w:sz w:val="24"/>
+          <w:szCs w:val="24"/>
+        </w:rPr>
+        <w:t xml:space="preserve"> e</w:t>
+      </w:r>
+      <w:r>
+        <w:rPr>
+          <w:rFonts w:ascii="Arial" w:hAnsi="Arial" w:cs="Arial"/>
+          <w:b w:val="0"/>
+          <w:bCs w:val="0"/>
+          <w:color w:val="auto"/>
+          <w:sz w:val="24"/>
+          <w:szCs w:val="24"/>
+        </w:rPr>
+        <w:t xml:space="preserve"> maior</w:t>
+      </w:r>
+      <w:r>
+        <w:rPr>
+          <w:rFonts w:ascii="Arial" w:hAnsi="Arial" w:cs="Arial"/>
+          <w:b w:val="0"/>
+          <w:bCs w:val="0"/>
+          <w:color w:val="auto"/>
+          <w:sz w:val="24"/>
+          <w:szCs w:val="24"/>
+        </w:rPr>
+        <w:t xml:space="preserve"> controle pelo terminal. O Android, adaptado a dispositivos móveis, apresenta algumas limitações de acesso a processos. Assim, todos permitem monitoramento e configuração, variando apenas </w:t>
+      </w:r>
+      <w:r>
+        <w:rPr>
+          <w:rFonts w:ascii="Arial" w:hAnsi="Arial" w:cs="Arial"/>
+          <w:b w:val="0"/>
+          <w:bCs w:val="0"/>
+          <w:color w:val="auto"/>
+          <w:sz w:val="24"/>
+          <w:szCs w:val="24"/>
+        </w:rPr>
+        <w:t>de</w:t>
+      </w:r>
+      <w:r>
+        <w:rPr>
+          <w:rFonts w:ascii="Arial" w:hAnsi="Arial" w:cs="Arial"/>
+          <w:b w:val="0"/>
+          <w:bCs w:val="0"/>
+          <w:color w:val="auto"/>
+          <w:sz w:val="24"/>
+          <w:szCs w:val="24"/>
+        </w:rPr>
+        <w:t xml:space="preserve"> interface</w:t>
+      </w:r>
+      <w:r>
+        <w:rPr>
+          <w:rFonts w:ascii="Arial" w:hAnsi="Arial" w:cs="Arial"/>
+          <w:b w:val="0"/>
+          <w:bCs w:val="0"/>
+          <w:color w:val="auto"/>
+          <w:sz w:val="24"/>
+          <w:szCs w:val="24"/>
+        </w:rPr>
+        <w:t xml:space="preserve"> para interface</w:t>
+      </w:r>
+      <w:r>
+        <w:rPr>
+          <w:rFonts w:ascii="Arial" w:hAnsi="Arial" w:cs="Arial"/>
+          <w:b w:val="0"/>
+          <w:bCs w:val="0"/>
+          <w:color w:val="auto"/>
+          <w:sz w:val="24"/>
+          <w:szCs w:val="24"/>
+        </w:rPr>
+        <w:t>, na profundidade das informações</w:t>
+      </w:r>
+      <w:r>
+        <w:rPr>
+          <w:rFonts w:ascii="Arial" w:hAnsi="Arial" w:cs="Arial"/>
+          <w:b w:val="0"/>
+          <w:bCs w:val="0"/>
+          <w:color w:val="auto"/>
+          <w:sz w:val="24"/>
+          <w:szCs w:val="24"/>
+        </w:rPr>
+        <w:t xml:space="preserve"> apresentadas</w:t>
+      </w:r>
+      <w:r>
+        <w:rPr>
+          <w:rFonts w:ascii="Arial" w:hAnsi="Arial" w:cs="Arial"/>
+          <w:b w:val="0"/>
+          <w:bCs w:val="0"/>
+          <w:color w:val="auto"/>
+          <w:sz w:val="24"/>
+          <w:szCs w:val="24"/>
+        </w:rPr>
+        <w:t xml:space="preserve"> e no grau de controle oferecido ao usuário.</w:t>
+      </w:r>
+      <w:r>
+        <w:rPr>
+          <w:rFonts w:ascii="Arial" w:hAnsi="Arial" w:cs="Arial"/>
+          <w:b w:val="0"/>
+          <w:bCs w:val="0"/>
+          <w:sz w:val="24"/>
+          <w:szCs w:val="24"/>
+        </w:rPr>
+        <w:br/>
+      </w:r>
+      <w:r>
+        <w:rPr>
+          <w:rFonts w:ascii="Arial" w:hAnsi="Arial" w:cs="Arial"/>
+          <w:b w:val="0"/>
+          <w:bCs w:val="0"/>
+          <w:sz w:val="24"/>
+          <w:szCs w:val="24"/>
+        </w:rPr>
+        <w:br/>
+      </w:r>
+      <w:r>
+        <w:rPr>
+          <w:rFonts w:ascii="Arial" w:hAnsi="Arial" w:cs="Arial"/>
+          <w:sz w:val="24"/>
+          <w:szCs w:val="24"/>
+        </w:rPr>
+        <w:t>4. Análise Crítica</w:t>
+      </w:r>
+      <w:r>
+        <w:rPr>
+          <w:rFonts w:ascii="Arial" w:hAnsi="Arial" w:cs="Arial"/>
+          <w:sz w:val="24"/>
+          <w:szCs w:val="24"/>
+        </w:rPr>
+        <w:br/>
+      </w:r>
+      <w:r>
+        <w:rPr>
+          <w:rFonts w:ascii="Arial" w:hAnsi="Arial" w:cs="Arial"/>
+          <w:sz w:val="24"/>
+          <w:szCs w:val="24"/>
+        </w:rPr>
+        <w:br/>
+      </w:r>
+      <w:r>
+        <w:rPr>
+          <w:rFonts w:ascii="Arial" w:hAnsi="Arial" w:cs="Arial"/>
+          <w:b w:val="0"/>
+          <w:bCs w:val="0"/>
+          <w:color w:val="auto"/>
+          <w:sz w:val="24"/>
+          <w:szCs w:val="24"/>
+        </w:rPr>
+        <w:t xml:space="preserve">Cada sistema operacional possui uma filosofia de design </w:t>
+      </w:r>
+      <w:r>
+        <w:rPr>
+          <w:rFonts w:ascii="Arial" w:hAnsi="Arial" w:cs="Arial"/>
+          <w:b w:val="0"/>
+          <w:bCs w:val="0"/>
+          <w:color w:val="auto"/>
+          <w:sz w:val="24"/>
+          <w:szCs w:val="24"/>
+        </w:rPr>
+        <w:t>diferente</w:t>
+      </w:r>
+      <w:r>
+        <w:rPr>
+          <w:rFonts w:ascii="Arial" w:hAnsi="Arial" w:cs="Arial"/>
+          <w:b w:val="0"/>
+          <w:bCs w:val="0"/>
+          <w:color w:val="auto"/>
+          <w:sz w:val="24"/>
+          <w:szCs w:val="24"/>
+        </w:rPr>
+        <w:t xml:space="preserve">. </w:t>
+      </w:r>
+      <w:r>
+        <w:rPr>
+          <w:rFonts w:ascii="Arial" w:hAnsi="Arial" w:cs="Arial"/>
+          <w:b w:val="0"/>
+          <w:bCs w:val="0"/>
+          <w:color w:val="auto"/>
+          <w:sz w:val="24"/>
+          <w:szCs w:val="24"/>
+        </w:rPr>
+        <w:br/>
+      </w:r>
+      <w:r>
+        <w:rPr>
+          <w:rFonts w:ascii="Arial" w:hAnsi="Arial" w:cs="Arial"/>
+          <w:b w:val="0"/>
+          <w:bCs w:val="0"/>
+          <w:color w:val="auto"/>
+          <w:sz w:val="24"/>
+          <w:szCs w:val="24"/>
+        </w:rPr>
+        <w:t xml:space="preserve">O </w:t>
+      </w:r>
+      <w:r>
+        <w:rPr>
+          <w:rStyle w:val="Forte"/>
+          <w:rFonts w:ascii="Arial" w:hAnsi="Arial" w:cs="Arial"/>
+          <w:color w:val="auto"/>
+          <w:sz w:val="24"/>
+          <w:szCs w:val="24"/>
+        </w:rPr>
+        <w:t>Windows</w:t>
+      </w:r>
+      <w:r>
+        <w:rPr>
+          <w:rFonts w:ascii="Arial" w:hAnsi="Arial" w:cs="Arial"/>
+          <w:color w:val="auto"/>
+          <w:sz w:val="24"/>
+          <w:szCs w:val="24"/>
+        </w:rPr>
+        <w:t xml:space="preserve"> </w:t>
+      </w:r>
+      <w:r>
+        <w:rPr>
+          <w:rFonts w:ascii="Arial" w:hAnsi="Arial" w:cs="Arial"/>
+          <w:b w:val="0"/>
+          <w:bCs w:val="0"/>
+          <w:color w:val="auto"/>
+          <w:sz w:val="24"/>
+          <w:szCs w:val="24"/>
+        </w:rPr>
+        <w:t xml:space="preserve">prioriza a </w:t>
+      </w:r>
+      <w:r>
+        <w:rPr>
+          <w:rStyle w:val="Forte"/>
+          <w:rFonts w:ascii="Arial" w:hAnsi="Arial" w:cs="Arial"/>
+          <w:color w:val="auto"/>
+          <w:sz w:val="24"/>
+          <w:szCs w:val="24"/>
+        </w:rPr>
+        <w:t>facilidade de uso e acessibilidade</w:t>
+      </w:r>
+      <w:r>
+        <w:rPr>
+          <w:rFonts w:ascii="Arial" w:hAnsi="Arial" w:cs="Arial"/>
+          <w:b w:val="0"/>
+          <w:bCs w:val="0"/>
+          <w:color w:val="auto"/>
+          <w:sz w:val="24"/>
+          <w:szCs w:val="24"/>
+        </w:rPr>
+        <w:t xml:space="preserve">, oferecendo interfaces gráficas intuitivas e ferramentas como o Gerenciador de Tarefas, que permitem </w:t>
+      </w:r>
+      <w:r>
+        <w:rPr>
+          <w:rFonts w:ascii="Arial" w:hAnsi="Arial" w:cs="Arial"/>
+          <w:b w:val="0"/>
+          <w:bCs w:val="0"/>
+          <w:color w:val="auto"/>
+          <w:sz w:val="24"/>
+          <w:szCs w:val="24"/>
+        </w:rPr>
+        <w:br/>
+      </w:r>
+      <w:r>
+        <w:rPr>
+          <w:rFonts w:ascii="Arial" w:hAnsi="Arial" w:cs="Arial"/>
+          <w:b w:val="0"/>
+          <w:bCs w:val="0"/>
+          <w:color w:val="auto"/>
+          <w:sz w:val="24"/>
+          <w:szCs w:val="24"/>
+        </w:rPr>
+        <w:t>monitorar CPU, memória e rede de forma visual.</w:t>
+      </w:r>
+      <w:r>
+        <w:rPr>
+          <w:rFonts w:ascii="Arial" w:hAnsi="Arial" w:cs="Arial"/>
+          <w:b w:val="0"/>
+          <w:bCs w:val="0"/>
+          <w:color w:val="auto"/>
+          <w:sz w:val="24"/>
+          <w:szCs w:val="24"/>
+        </w:rPr>
+        <w:br/>
+      </w:r>
+      <w:r>
+        <w:rPr>
+          <w:rFonts w:ascii="Arial" w:hAnsi="Arial" w:cs="Arial"/>
+          <w:b w:val="0"/>
+          <w:bCs w:val="0"/>
+          <w:noProof/>
+          <w:color w:val="auto"/>
+          <w:sz w:val="24"/>
+          <w:szCs w:val="24"/>
+        </w:rPr>
+        <w:drawing>
+          <wp:inline distT="0" distB="0" distL="0" distR="0" wp14:anchorId="36D4EE59" wp14:editId="1C883F42">
+            <wp:extent cx="4813300" cy="2576007"/>
+            <wp:effectExtent l="0" t="0" r="6350" b="0"/>
+            <wp:docPr id="28" name="Imagem 28"/>
+            <wp:cNvGraphicFramePr>
+              <a:graphicFrameLocks xmlns:a="http://schemas.openxmlformats.org/drawingml/2006/main" noChangeAspect="1"/>
+            </wp:cNvGraphicFramePr>
+            <a:graphic xmlns:a="http://schemas.openxmlformats.org/drawingml/2006/main">
+              <a:graphicData uri="http://schemas.openxmlformats.org/drawingml/2006/picture">
+                <pic:pic xmlns:pic="http://schemas.openxmlformats.org/drawingml/2006/picture">
+                  <pic:nvPicPr>
+                    <pic:cNvPr id="28" name="Imagem 28"/>
+                    <pic:cNvPicPr/>
+                  </pic:nvPicPr>
+                  <pic:blipFill>
+                    <a:blip r:embed="rId12"/>
+                    <a:stretch>
+                      <a:fillRect/>
+                    </a:stretch>
+                  </pic:blipFill>
+                  <pic:spPr>
+                    <a:xfrm>
+                      <a:off x="0" y="0"/>
+                      <a:ext cx="4816514" cy="2577727"/>
+                    </a:xfrm>
+                    <a:prstGeom prst="rect">
+                      <a:avLst/>
+                    </a:prstGeom>
+                  </pic:spPr>
+                </pic:pic>
+              </a:graphicData>
+            </a:graphic>
+          </wp:inline>
+        </w:drawing>
+      </w:r>
+      <w:r>
+        <w:rPr>
+          <w:rFonts w:ascii="Arial" w:hAnsi="Arial" w:cs="Arial"/>
+          <w:b w:val="0"/>
+          <w:bCs w:val="0"/>
+          <w:color w:val="auto"/>
+          <w:sz w:val="24"/>
+          <w:szCs w:val="24"/>
+        </w:rPr>
+        <w:br/>
+        <w:t>Como podemos ver, através das interfaces gráficas do Windows, a visualização e monitoramento se tornam tarefas muito mais ágeis e facilitadas.</w:t>
+      </w:r>
+      <w:r>
+        <w:rPr>
+          <w:rFonts w:ascii="Arial" w:hAnsi="Arial" w:cs="Arial"/>
+          <w:b w:val="0"/>
+          <w:bCs w:val="0"/>
+          <w:color w:val="auto"/>
+          <w:sz w:val="24"/>
+          <w:szCs w:val="24"/>
+        </w:rPr>
+        <w:br/>
+      </w:r>
+      <w:r>
+        <w:rPr>
+          <w:rFonts w:ascii="Arial" w:hAnsi="Arial" w:cs="Arial"/>
+          <w:b w:val="0"/>
+          <w:bCs w:val="0"/>
+          <w:color w:val="auto"/>
+          <w:sz w:val="24"/>
+          <w:szCs w:val="24"/>
+        </w:rPr>
+        <w:br/>
+      </w:r>
+      <w:r>
+        <w:rPr>
+          <w:rFonts w:ascii="Arial" w:hAnsi="Arial" w:cs="Arial"/>
+          <w:b w:val="0"/>
+          <w:bCs w:val="0"/>
+          <w:color w:val="auto"/>
+          <w:sz w:val="24"/>
+          <w:szCs w:val="24"/>
+        </w:rPr>
+        <w:lastRenderedPageBreak/>
+        <w:br/>
+      </w:r>
+      <w:r>
+        <w:rPr>
+          <w:rFonts w:ascii="Arial" w:hAnsi="Arial" w:cs="Arial"/>
+          <w:b w:val="0"/>
+          <w:bCs w:val="0"/>
+          <w:color w:val="auto"/>
+          <w:sz w:val="24"/>
+          <w:szCs w:val="24"/>
+        </w:rPr>
+        <w:t xml:space="preserve">O </w:t>
+      </w:r>
+      <w:r>
+        <w:rPr>
+          <w:rStyle w:val="Forte"/>
+          <w:rFonts w:ascii="Arial" w:hAnsi="Arial" w:cs="Arial"/>
+          <w:color w:val="auto"/>
+          <w:sz w:val="24"/>
+          <w:szCs w:val="24"/>
+        </w:rPr>
+        <w:t>Linux</w:t>
+      </w:r>
+      <w:r>
+        <w:rPr>
+          <w:rFonts w:ascii="Arial" w:hAnsi="Arial" w:cs="Arial"/>
+          <w:b w:val="0"/>
+          <w:bCs w:val="0"/>
+          <w:color w:val="auto"/>
+          <w:sz w:val="24"/>
+          <w:szCs w:val="24"/>
+        </w:rPr>
+        <w:t xml:space="preserve"> foca em </w:t>
+      </w:r>
+      <w:r>
+        <w:rPr>
+          <w:rStyle w:val="Forte"/>
+          <w:rFonts w:ascii="Arial" w:hAnsi="Arial" w:cs="Arial"/>
+          <w:color w:val="auto"/>
+          <w:sz w:val="24"/>
+          <w:szCs w:val="24"/>
+        </w:rPr>
+        <w:t>flexibilidade, controle e eficiência</w:t>
+      </w:r>
+      <w:r>
+        <w:rPr>
+          <w:rFonts w:ascii="Arial" w:hAnsi="Arial" w:cs="Arial"/>
+          <w:b w:val="0"/>
+          <w:bCs w:val="0"/>
+          <w:color w:val="auto"/>
+          <w:sz w:val="24"/>
+          <w:szCs w:val="24"/>
+        </w:rPr>
+        <w:t xml:space="preserve">, permitindo configurações detalhadas e monitoramento avançado via terminal com comandos como </w:t>
+      </w:r>
+      <w:r>
+        <w:rPr>
+          <w:rStyle w:val="CdigoHTML"/>
+          <w:rFonts w:ascii="Arial" w:eastAsiaTheme="majorEastAsia" w:hAnsi="Arial" w:cs="Arial"/>
+          <w:b w:val="0"/>
+          <w:bCs w:val="0"/>
+          <w:color w:val="auto"/>
+          <w:sz w:val="24"/>
+          <w:szCs w:val="24"/>
+        </w:rPr>
+        <w:t>top</w:t>
+      </w:r>
+      <w:r>
+        <w:rPr>
+          <w:rFonts w:ascii="Arial" w:hAnsi="Arial" w:cs="Arial"/>
+          <w:b w:val="0"/>
+          <w:bCs w:val="0"/>
+          <w:color w:val="auto"/>
+          <w:sz w:val="24"/>
+          <w:szCs w:val="24"/>
+        </w:rPr>
+        <w:t xml:space="preserve">, </w:t>
+      </w:r>
+      <w:r>
+        <w:rPr>
+          <w:rFonts w:ascii="Arial" w:hAnsi="Arial" w:cs="Arial"/>
+          <w:b w:val="0"/>
+          <w:bCs w:val="0"/>
+          <w:noProof/>
+          <w:color w:val="auto"/>
+          <w:sz w:val="24"/>
+          <w:szCs w:val="24"/>
+        </w:rPr>
+        <w:drawing>
+          <wp:anchor distT="0" distB="0" distL="114300" distR="114300" simplePos="0" relativeHeight="251660288" behindDoc="0" locked="0" layoutInCell="1" allowOverlap="1" wp14:anchorId="484C9574" wp14:editId="4CE3088F">
+            <wp:simplePos x="0" y="0"/>
+            <wp:positionH relativeFrom="column">
+              <wp:posOffset>-6350</wp:posOffset>
+            </wp:positionH>
+            <wp:positionV relativeFrom="paragraph">
+              <wp:posOffset>1143000</wp:posOffset>
+            </wp:positionV>
+            <wp:extent cx="2813050" cy="2171700"/>
+            <wp:effectExtent l="0" t="0" r="6350" b="0"/>
+            <wp:wrapSquare wrapText="bothSides"/>
+            <wp:docPr id="29" name="Imagem 29"/>
+            <wp:cNvGraphicFramePr>
+              <a:graphicFrameLocks xmlns:a="http://schemas.openxmlformats.org/drawingml/2006/main" noChangeAspect="1"/>
+            </wp:cNvGraphicFramePr>
+            <a:graphic xmlns:a="http://schemas.openxmlformats.org/drawingml/2006/main">
+              <a:graphicData uri="http://schemas.openxmlformats.org/drawingml/2006/picture">
+                <pic:pic xmlns:pic="http://schemas.openxmlformats.org/drawingml/2006/picture">
+                  <pic:nvPicPr>
+                    <pic:cNvPr id="29" name="Imagem 29"/>
+                    <pic:cNvPicPr/>
+                  </pic:nvPicPr>
+                  <pic:blipFill>
+                    <a:blip r:embed="rId18"/>
+                    <a:stretch>
+                      <a:fillRect/>
+                    </a:stretch>
+                  </pic:blipFill>
+                  <pic:spPr>
+                    <a:xfrm>
+                      <a:off x="0" y="0"/>
+                      <a:ext cx="2813050" cy="2171700"/>
+                    </a:xfrm>
+                    <a:prstGeom prst="rect">
+                      <a:avLst/>
+                    </a:prstGeom>
+                  </pic:spPr>
+                </pic:pic>
+              </a:graphicData>
+            </a:graphic>
+            <wp14:sizeRelH relativeFrom="page">
+              <wp14:pctWidth>0</wp14:pctWidth>
+            </wp14:sizeRelH>
+            <wp14:sizeRelV relativeFrom="page">
+              <wp14:pctHeight>0</wp14:pctHeight>
+            </wp14:sizeRelV>
+          </wp:anchor>
+        </w:drawing>
+      </w:r>
+      <w:r>
+        <w:rPr>
+          <w:rFonts w:ascii="Arial" w:hAnsi="Arial" w:cs="Arial"/>
+          <w:b w:val="0"/>
+          <w:bCs w:val="0"/>
+          <w:noProof/>
+          <w:color w:val="auto"/>
+          <w:sz w:val="24"/>
+          <w:szCs w:val="24"/>
+        </w:rPr>
+        <w:drawing>
+          <wp:anchor distT="0" distB="0" distL="114300" distR="114300" simplePos="0" relativeHeight="251661312" behindDoc="1" locked="0" layoutInCell="1" allowOverlap="1" wp14:anchorId="498CA7DC" wp14:editId="2CBC508B">
+            <wp:simplePos x="0" y="0"/>
+            <wp:positionH relativeFrom="column">
+              <wp:posOffset>2857500</wp:posOffset>
+            </wp:positionH>
+            <wp:positionV relativeFrom="paragraph">
+              <wp:posOffset>1104900</wp:posOffset>
+            </wp:positionV>
+            <wp:extent cx="2813050" cy="2209800"/>
+            <wp:effectExtent l="0" t="0" r="6350" b="0"/>
+            <wp:wrapTight wrapText="bothSides">
+              <wp:wrapPolygon edited="0">
+                <wp:start x="0" y="0"/>
+                <wp:lineTo x="0" y="21414"/>
+                <wp:lineTo x="21502" y="21414"/>
+                <wp:lineTo x="21502" y="0"/>
+                <wp:lineTo x="0" y="0"/>
+              </wp:wrapPolygon>
+            </wp:wrapTight>
+            <wp:docPr id="30" name="Imagem 30"/>
+            <wp:cNvGraphicFramePr>
+              <a:graphicFrameLocks xmlns:a="http://schemas.openxmlformats.org/drawingml/2006/main" noChangeAspect="1"/>
+            </wp:cNvGraphicFramePr>
+            <a:graphic xmlns:a="http://schemas.openxmlformats.org/drawingml/2006/main">
+              <a:graphicData uri="http://schemas.openxmlformats.org/drawingml/2006/picture">
+                <pic:pic xmlns:pic="http://schemas.openxmlformats.org/drawingml/2006/picture">
+                  <pic:nvPicPr>
+                    <pic:cNvPr id="30" name="Imagem 30"/>
+                    <pic:cNvPicPr/>
+                  </pic:nvPicPr>
+                  <pic:blipFill>
+                    <a:blip r:embed="rId17"/>
+                    <a:stretch>
+                      <a:fillRect/>
+                    </a:stretch>
+                  </pic:blipFill>
+                  <pic:spPr>
+                    <a:xfrm>
+                      <a:off x="0" y="0"/>
+                      <a:ext cx="2813050" cy="2209800"/>
+                    </a:xfrm>
+                    <a:prstGeom prst="rect">
+                      <a:avLst/>
+                    </a:prstGeom>
+                  </pic:spPr>
+                </pic:pic>
+              </a:graphicData>
+            </a:graphic>
+            <wp14:sizeRelH relativeFrom="page">
+              <wp14:pctWidth>0</wp14:pctWidth>
+            </wp14:sizeRelH>
+            <wp14:sizeRelV relativeFrom="page">
+              <wp14:pctHeight>0</wp14:pctHeight>
+            </wp14:sizeRelV>
+          </wp:anchor>
+        </w:drawing>
+      </w:r>
+      <w:r>
+        <w:rPr>
+          <w:rStyle w:val="CdigoHTML"/>
+          <w:rFonts w:ascii="Arial" w:eastAsiaTheme="majorEastAsia" w:hAnsi="Arial" w:cs="Arial"/>
+          <w:b w:val="0"/>
+          <w:bCs w:val="0"/>
+          <w:color w:val="auto"/>
+          <w:sz w:val="24"/>
+          <w:szCs w:val="24"/>
+        </w:rPr>
+        <w:t>free -m</w:t>
+      </w:r>
+      <w:r>
+        <w:rPr>
+          <w:rFonts w:ascii="Arial" w:hAnsi="Arial" w:cs="Arial"/>
+          <w:b w:val="0"/>
+          <w:bCs w:val="0"/>
+          <w:color w:val="auto"/>
+          <w:sz w:val="24"/>
+          <w:szCs w:val="24"/>
+        </w:rPr>
+        <w:t xml:space="preserve"> e </w:t>
+      </w:r>
+      <w:r>
+        <w:rPr>
+          <w:rStyle w:val="CdigoHTML"/>
+          <w:rFonts w:ascii="Arial" w:eastAsiaTheme="majorEastAsia" w:hAnsi="Arial" w:cs="Arial"/>
+          <w:b w:val="0"/>
+          <w:bCs w:val="0"/>
+          <w:color w:val="auto"/>
+          <w:sz w:val="24"/>
+          <w:szCs w:val="24"/>
+        </w:rPr>
+        <w:t>ip addr</w:t>
+      </w:r>
+      <w:r>
+        <w:rPr>
+          <w:rFonts w:ascii="Arial" w:hAnsi="Arial" w:cs="Arial"/>
+          <w:b w:val="0"/>
+          <w:bCs w:val="0"/>
+          <w:color w:val="auto"/>
+          <w:sz w:val="24"/>
+          <w:szCs w:val="24"/>
+        </w:rPr>
+        <w:t>, além de possibilitar automação por scripts.</w:t>
+      </w:r>
+      <w:r>
+        <w:rPr>
+          <w:rFonts w:ascii="Arial" w:hAnsi="Arial" w:cs="Arial"/>
+          <w:b w:val="0"/>
+          <w:bCs w:val="0"/>
+          <w:color w:val="auto"/>
+          <w:sz w:val="24"/>
+          <w:szCs w:val="24"/>
+        </w:rPr>
+        <w:br/>
+      </w:r>
+      <w:r>
+        <w:rPr>
+          <w:rFonts w:ascii="Arial" w:hAnsi="Arial" w:cs="Arial"/>
+          <w:b w:val="0"/>
+          <w:bCs w:val="0"/>
+          <w:color w:val="auto"/>
+          <w:sz w:val="24"/>
+          <w:szCs w:val="24"/>
+        </w:rPr>
+        <w:br/>
+        <w:t>Como podemos ver, o Linux através do seu terminal permite uma eficiência maior e mais detalhada compara aos demais sistemas operacionais testados.</w:t>
+      </w:r>
+      <w:r>
+        <w:rPr>
+          <w:rFonts w:ascii="Arial" w:hAnsi="Arial" w:cs="Arial"/>
+          <w:b w:val="0"/>
+          <w:bCs w:val="0"/>
+          <w:color w:val="auto"/>
+          <w:sz w:val="24"/>
+          <w:szCs w:val="24"/>
+        </w:rPr>
+        <w:br/>
+      </w:r>
+      <w:r>
+        <w:rPr>
+          <w:rFonts w:ascii="Arial" w:hAnsi="Arial" w:cs="Arial"/>
+          <w:b w:val="0"/>
+          <w:bCs w:val="0"/>
+          <w:color w:val="auto"/>
+          <w:sz w:val="24"/>
+          <w:szCs w:val="24"/>
+        </w:rPr>
+        <w:br/>
+      </w:r>
+      <w:r>
+        <w:rPr>
+          <w:rFonts w:ascii="Arial" w:hAnsi="Arial" w:cs="Arial"/>
+          <w:b w:val="0"/>
+          <w:bCs w:val="0"/>
+          <w:color w:val="auto"/>
+          <w:sz w:val="24"/>
+          <w:szCs w:val="24"/>
+        </w:rPr>
+        <w:t>O Android, por ser uma interface voltada a uma diversidade muito maior de usuários, possui um design e informações mais limitadas,</w:t>
+      </w:r>
+      <w:r>
+        <w:rPr>
+          <w:rFonts w:ascii="Arial" w:hAnsi="Arial" w:cs="Arial"/>
+          <w:color w:val="auto"/>
+          <w:sz w:val="24"/>
+          <w:szCs w:val="24"/>
+        </w:rPr>
+        <w:t xml:space="preserve"> </w:t>
+      </w:r>
+      <w:r>
+        <w:rPr>
+          <w:rStyle w:val="Forte"/>
+          <w:rFonts w:ascii="Arial" w:hAnsi="Arial" w:cs="Arial"/>
+          <w:color w:val="auto"/>
+          <w:sz w:val="24"/>
+          <w:szCs w:val="24"/>
+        </w:rPr>
+        <w:t>priorizando a simplicidade e a facilidade de uso em dispositivos móveis. Apesar dessas limitações, ainda permite monitoramento de recursos como CPU, memória e rede por meio de aplicativos ou comandos avançados via terminal, equilibrando controle técnico com acessibilidade para usuários comuns.</w:t>
+      </w:r>
+      <w:r>
+        <w:rPr>
+          <w:rStyle w:val="Forte"/>
+          <w:rFonts w:ascii="Arial" w:hAnsi="Arial" w:cs="Arial"/>
+          <w:color w:val="auto"/>
+          <w:sz w:val="24"/>
+          <w:szCs w:val="24"/>
+        </w:rPr>
+        <w:br/>
+      </w:r>
+      <w:r>
+        <w:rPr>
+          <w:rFonts w:ascii="Arial" w:hAnsi="Arial" w:cs="Arial"/>
+          <w:color w:val="auto"/>
+          <w:sz w:val="24"/>
+          <w:szCs w:val="24"/>
+        </w:rPr>
+        <w:br/>
+      </w:r>
+      <w:r>
+        <w:br/>
+      </w:r>
+      <w:r>
+        <w:br/>
+      </w:r>
+      <w:r>
+        <w:br/>
+      </w:r>
+      <w:r>
+        <w:br/>
+      </w:r>
+      <w:r>
+        <w:br/>
+      </w:r>
+    </w:p>
+    <w:p>
+      <w:pPr>
+        <w:pStyle w:val="Ttulo2"/>
+        <w:spacing w:line="360" w:lineRule="auto"/>
+        <w:rPr>
+          <w:rFonts w:ascii="Arial" w:hAnsi="Arial" w:cs="Arial"/>
+          <w:sz w:val="24"/>
+          <w:szCs w:val="24"/>
+        </w:rPr>
+      </w:pPr>
+      <w:r>
+        <w:rPr>
+          <w:rFonts w:ascii="Arial" w:hAnsi="Arial" w:cs="Arial"/>
+          <w:noProof/>
+          <w:color w:val="auto"/>
+          <w:sz w:val="24"/>
+          <w:szCs w:val="24"/>
+        </w:rPr>
+        <w:lastRenderedPageBreak/>
+        <w:drawing>
+          <wp:anchor distT="0" distB="0" distL="114300" distR="114300" simplePos="0" relativeHeight="251662336" behindDoc="0" locked="0" layoutInCell="1" allowOverlap="1" wp14:anchorId="64A5AC3E" wp14:editId="42EE0AD5">
+            <wp:simplePos x="0" y="0"/>
+            <wp:positionH relativeFrom="column">
+              <wp:posOffset>-6350</wp:posOffset>
+            </wp:positionH>
+            <wp:positionV relativeFrom="paragraph">
+              <wp:posOffset>184150</wp:posOffset>
+            </wp:positionV>
+            <wp:extent cx="3733800" cy="2724150"/>
+            <wp:effectExtent l="0" t="0" r="0" b="0"/>
+            <wp:wrapSquare wrapText="bothSides"/>
+            <wp:docPr id="31" name="Imagem 31"/>
+            <wp:cNvGraphicFramePr>
+              <a:graphicFrameLocks xmlns:a="http://schemas.openxmlformats.org/drawingml/2006/main" noChangeAspect="1"/>
+            </wp:cNvGraphicFramePr>
+            <a:graphic xmlns:a="http://schemas.openxmlformats.org/drawingml/2006/main">
+              <a:graphicData uri="http://schemas.openxmlformats.org/drawingml/2006/picture">
+                <pic:pic xmlns:pic="http://schemas.openxmlformats.org/drawingml/2006/picture">
+                  <pic:nvPicPr>
+                    <pic:cNvPr id="31" name="Imagem 31"/>
+                    <pic:cNvPicPr/>
+                  </pic:nvPicPr>
+                  <pic:blipFill>
+                    <a:blip r:embed="rId22"/>
+                    <a:stretch>
+                      <a:fillRect/>
+                    </a:stretch>
+                  </pic:blipFill>
+                  <pic:spPr>
+                    <a:xfrm>
+                      <a:off x="0" y="0"/>
+                      <a:ext cx="3733800" cy="2724150"/>
+                    </a:xfrm>
+                    <a:prstGeom prst="rect">
+                      <a:avLst/>
+                    </a:prstGeom>
+                  </pic:spPr>
+                </pic:pic>
+              </a:graphicData>
+            </a:graphic>
+            <wp14:sizeRelH relativeFrom="page">
+              <wp14:pctWidth>0</wp14:pctWidth>
+            </wp14:sizeRelH>
+            <wp14:sizeRelV relativeFrom="page">
+              <wp14:pctHeight>0</wp14:pctHeight>
+            </wp14:sizeRelV>
+          </wp:anchor>
+        </w:drawing>
+      </w:r>
+    </w:p>
+    <w:p>
+      <w:pPr>
+        <w:pStyle w:val="Ttulo2"/>
+        <w:spacing w:line="360" w:lineRule="auto"/>
+        <w:rPr>
+          <w:rFonts w:ascii="Arial" w:hAnsi="Arial" w:cs="Arial"/>
+          <w:sz w:val="24"/>
+          <w:szCs w:val="24"/>
+        </w:rPr>
+      </w:pPr>
+    </w:p>
+    <w:p>
+      <w:pPr>
+        <w:pStyle w:val="Ttulo2"/>
+        <w:spacing w:line="360" w:lineRule="auto"/>
+        <w:rPr>
+          <w:rFonts w:ascii="Arial" w:hAnsi="Arial" w:cs="Arial"/>
+          <w:sz w:val="24"/>
+          <w:szCs w:val="24"/>
+        </w:rPr>
+      </w:pPr>
+    </w:p>
+    <w:p>
+      <w:pPr>
+        <w:pStyle w:val="Ttulo2"/>
+        <w:spacing w:line="360" w:lineRule="auto"/>
+        <w:rPr>
+          <w:rFonts w:ascii="Arial" w:hAnsi="Arial" w:cs="Arial"/>
+          <w:sz w:val="24"/>
+          <w:szCs w:val="24"/>
+        </w:rPr>
+      </w:pPr>
+    </w:p>
+    <w:p>
+      <w:pPr>
+        <w:pStyle w:val="Ttulo2"/>
+        <w:spacing w:line="360" w:lineRule="auto"/>
+        <w:rPr>
+          <w:rFonts w:ascii="Arial" w:hAnsi="Arial" w:cs="Arial"/>
+          <w:sz w:val="24"/>
+          <w:szCs w:val="24"/>
+        </w:rPr>
+      </w:pPr>
+    </w:p>
+    <w:p>
+      <w:pPr>
+        <w:pStyle w:val="Ttulo2"/>
+        <w:spacing w:line="360" w:lineRule="auto"/>
+        <w:rPr>
+          <w:rFonts w:ascii="Arial" w:hAnsi="Arial" w:cs="Arial"/>
+          <w:sz w:val="24"/>
+          <w:szCs w:val="24"/>
+        </w:rPr>
+      </w:pPr>
+    </w:p>
+    <w:p>
+      <w:pPr>
+        <w:pStyle w:val="Ttulo2"/>
+        <w:spacing w:line="360" w:lineRule="auto"/>
+        <w:rPr>
+          <w:rFonts w:ascii="Arial" w:hAnsi="Arial" w:cs="Arial"/>
+          <w:sz w:val="24"/>
+          <w:szCs w:val="24"/>
+        </w:rPr>
+      </w:pPr>
+    </w:p>
+    <w:p>
+      <w:pPr>
+        <w:pStyle w:val="Ttulo2"/>
+        <w:spacing w:line="360" w:lineRule="auto"/>
+        <w:rPr>
+          <w:rFonts w:ascii="Arial" w:hAnsi="Arial" w:cs="Arial"/>
+          <w:sz w:val="24"/>
+          <w:szCs w:val="24"/>
+        </w:rPr>
+      </w:pPr>
+    </w:p>
+    <w:p>
+      <w:pPr>
+        <w:pStyle w:val="Ttulo2"/>
+        <w:spacing w:line="360" w:lineRule="auto"/>
+        <w:rPr>
+          <w:rFonts w:ascii="Arial" w:hAnsi="Arial" w:cs="Arial"/>
+          <w:color w:val="auto"/>
+          <w:sz w:val="22"/>
+          <w:szCs w:val="22"/>
+        </w:rPr>
+      </w:pPr>
+      <w:r>
+        <w:rPr>
+          <w:rFonts w:ascii="Arial" w:hAnsi="Arial" w:cs="Arial"/>
+          <w:b w:val="0"/>
+          <w:bCs w:val="0"/>
+          <w:color w:val="auto"/>
+          <w:sz w:val="24"/>
+          <w:szCs w:val="24"/>
+        </w:rPr>
+        <w:t>Como podemos ver, a interface do Android é intuitiva, facilitando o uso</w:t>
+      </w:r>
+      <w:r>
+        <w:rPr>
+          <w:rFonts w:ascii="Arial" w:hAnsi="Arial" w:cs="Arial"/>
+          <w:color w:val="auto"/>
+          <w:sz w:val="24"/>
+          <w:szCs w:val="24"/>
+        </w:rPr>
+        <w:t>,</w:t>
+      </w:r>
+      <w:r>
+        <w:rPr>
+          <w:rFonts w:ascii="Arial" w:hAnsi="Arial" w:cs="Arial"/>
+          <w:color w:val="auto"/>
+          <w:sz w:val="24"/>
+          <w:szCs w:val="24"/>
+        </w:rPr>
+        <w:t xml:space="preserve"> </w:t>
+      </w:r>
+      <w:r>
+        <w:rPr>
+          <w:rStyle w:val="Forte"/>
+          <w:rFonts w:ascii="Arial" w:hAnsi="Arial" w:cs="Arial"/>
+          <w:color w:val="auto"/>
+          <w:sz w:val="24"/>
+          <w:szCs w:val="24"/>
+        </w:rPr>
+        <w:t xml:space="preserve">especialmente para usuários sem experiência, permitindo acesso rápido a funções essenciais e monitoramento de recursos básicos sem necessidade de configurações </w:t>
+      </w:r>
+      <w:r>
+        <w:rPr>
+          <w:rStyle w:val="Forte"/>
+          <w:rFonts w:ascii="Arial" w:hAnsi="Arial" w:cs="Arial"/>
+          <w:color w:val="auto"/>
+          <w:sz w:val="24"/>
+          <w:szCs w:val="24"/>
+        </w:rPr>
+        <w:t>muito complexas.</w:t>
+      </w:r>
+    </w:p>
+    <w:p>
+      <w:pPr>
+        <w:pStyle w:val="Ttulo2"/>
+        <w:spacing w:line="360" w:lineRule="auto"/>
+        <w:rPr>
+          <w:rFonts w:ascii="Arial" w:hAnsi="Arial" w:cs="Arial"/>
+          <w:sz w:val="24"/>
+          <w:szCs w:val="24"/>
+        </w:rPr>
+      </w:pPr>
+    </w:p>
+    <w:p>
+      <w:pPr>
+        <w:pStyle w:val="Ttulo2"/>
+        <w:spacing w:line="360" w:lineRule="auto"/>
+        <w:rPr>
+          <w:rFonts w:ascii="Arial" w:hAnsi="Arial" w:cs="Arial"/>
+          <w:b w:val="0"/>
+          <w:bCs w:val="0"/>
+          <w:color w:val="auto"/>
           <w:sz w:val="24"/>
           <w:szCs w:val="24"/>
         </w:rPr>
@@ -3500,14 +6525,6 @@
     <w:abstractNumId w:val="14"/>
   </w:num>
 </w:numbering>
-</file>
-
-<file path=word/people.xml><?xml version="1.0" encoding="utf-8"?>
-<w15:people xmlns:wpc="http://schemas.microsoft.com/office/word/2010/wordprocessingCanvas" xmlns:cx="http://schemas.microsoft.com/office/drawing/2014/chartex" xmlns:cx1="http://schemas.microsoft.com/office/drawing/2015/9/8/chartex" xmlns:cx2="http://schemas.microsoft.com/office/drawing/2015/10/21/chartex" xmlns:cx3="http://schemas.microsoft.com/office/drawing/2016/5/9/chartex" xmlns:cx4="http://schemas.microsoft.com/office/drawing/2016/5/10/chartex" xmlns:cx5="http://schemas.microsoft.com/office/drawing/2016/5/11/chartex" xmlns:cx6="http://schemas.microsoft.com/office/drawing/2016/5/12/chartex" xmlns:cx7="http://schemas.microsoft.com/office/drawing/2016/5/13/chartex" xmlns:cx8="http://schemas.microsoft.com/office/drawing/2016/5/14/chartex" xmlns:mc="http://schemas.openxmlformats.org/markup-compatibility/2006" xmlns:aink="http://schemas.microsoft.com/office/drawing/2016/ink" xmlns:am3d="http://schemas.microsoft.com/office/drawing/2017/model3d" xmlns:o="urn:schemas-microsoft-com:office:office" xmlns:r="http://schemas.openxmlformats.org/officeDocument/2006/relationships" xmlns:m="http://schemas.openxmlformats.org/officeDocument/2006/math" xmlns:v="urn:schemas-microsoft-com:vml" xmlns:wp14="http://schemas.microsoft.com/office/word/2010/wordprocessingDrawing" xmlns:wp="http://schemas.openxmlformats.org/drawingml/2006/wordprocessingDrawing" xmlns:w10="urn:schemas-microsoft-com:office:word" xmlns:w="http://schemas.openxmlformats.org/wordprocessingml/2006/main" xmlns:w14="http://schemas.microsoft.com/office/word/2010/wordml" xmlns:w15="http://schemas.microsoft.com/office/word/2012/wordml" xmlns:w16cex="http://schemas.microsoft.com/office/word/2018/wordml/cex" xmlns:w16cid="http://schemas.microsoft.com/office/word/2016/wordml/cid" xmlns:w16="http://schemas.microsoft.com/office/word/2018/wordml" xmlns:w16sdtdh="http://schemas.microsoft.com/office/word/2020/wordml/sdtdatahash" xmlns:w16se="http://schemas.microsoft.com/office/word/2015/wordml/symex" xmlns:wpg="http://schemas.microsoft.com/office/word/2010/wordprocessingGroup" xmlns:wpi="http://schemas.microsoft.com/office/word/2010/wordprocessingInk" xmlns:wne="http://schemas.microsoft.com/office/word/2006/wordml" xmlns:wps="http://schemas.microsoft.com/office/word/2010/wordprocessingShape" mc:Ignorable="w14 w15 w16se w16cid w16 w16cex w16sdtdh wp14">
-  <w15:person w15:author="Lucca">
-    <w15:presenceInfo w15:providerId="AD" w15:userId="S::lucca.almeida@alunomicrolins.com.br::651a69a8-48c1-4cce-ae2c-c382f100d515"/>
-  </w15:person>
-</w15:people>
 </file>
 
 <file path=word/styles.xml><?xml version="1.0" encoding="utf-8"?>
@@ -14914,6 +17931,19 @@
       <w:lang w:val="pt-BR" w:eastAsia="pt-BR"/>
     </w:rPr>
   </w:style>
+  <w:style w:type="character" w:styleId="CdigoHTML">
+    <w:name w:val="HTML Code"/>
+    <w:basedOn w:val="Fontepargpadro"/>
+    <w:uiPriority w:val="99"/>
+    <w:semiHidden/>
+    <w:unhideWhenUsed/>
+    <w:rsid w:val="00ED1A5C"/>
+    <w:rPr>
+      <w:rFonts w:ascii="Courier New" w:eastAsia="Times New Roman" w:hAnsi="Courier New" w:cs="Courier New"/>
+      <w:sz w:val="20"/>
+      <w:szCs w:val="20"/>
+    </w:rPr>
+  </w:style>
 </w:styles>
 </file>
 

</xml_diff>

<commit_message>
REFERENCIAS E SUMARIO ADICIONADOS - FINALIZADO
</commit_message>
<xml_diff>
--- a/RELATÓRIO MÓDULO VIRTUALBOX E VMWARE - GRUPO06.docx
+++ b/RELATÓRIO MÓDULO VIRTUALBOX E VMWARE - GRUPO06.docx
@@ -313,51 +313,209 @@
       <w:pPr>
         <w:rPr>
           <w:rFonts w:ascii="Arial" w:hAnsi="Arial" w:cs="Arial"/>
-          <w:sz w:val="24"/>
-          <w:szCs w:val="24"/>
-        </w:rPr>
-      </w:pPr>
-      <w:r>
-        <w:rPr>
-          <w:rFonts w:ascii="Arial" w:hAnsi="Arial" w:cs="Arial"/>
+          <w:b/>
+          <w:bCs/>
+          <w:sz w:val="24"/>
+          <w:szCs w:val="24"/>
+        </w:rPr>
+      </w:pPr>
+      <w:r>
+        <w:rPr>
+          <w:rFonts w:ascii="Arial" w:hAnsi="Arial" w:cs="Arial"/>
+          <w:b/>
+          <w:bCs/>
           <w:sz w:val="24"/>
           <w:szCs w:val="24"/>
         </w:rPr>
         <w:t>1. Introdução</w:t>
+      </w:r>
+      <w:r>
+        <w:rPr>
+          <w:rFonts w:ascii="Arial" w:hAnsi="Arial" w:cs="Arial"/>
+          <w:b/>
+          <w:bCs/>
+          <w:sz w:val="24"/>
+          <w:szCs w:val="24"/>
+        </w:rPr>
+        <w:t xml:space="preserve"> ………………………………….</w:t>
+      </w:r>
+      <w:r>
+        <w:rPr>
+          <w:rFonts w:ascii="Arial" w:hAnsi="Arial" w:cs="Arial"/>
+          <w:b/>
+          <w:bCs/>
+          <w:sz w:val="24"/>
+          <w:szCs w:val="24"/>
+        </w:rPr>
+        <w:t>…………………………………</w:t>
+      </w:r>
+      <w:r>
+        <w:rPr>
+          <w:rFonts w:ascii="Arial" w:hAnsi="Arial" w:cs="Arial"/>
+          <w:b/>
+          <w:bCs/>
+          <w:sz w:val="24"/>
+          <w:szCs w:val="24"/>
+        </w:rPr>
+        <w:t>.…. 3</w:t>
       </w:r>
     </w:p>
     <w:p>
       <w:pPr>
         <w:rPr>
           <w:rFonts w:ascii="Arial" w:hAnsi="Arial" w:cs="Arial"/>
-          <w:sz w:val="24"/>
-          <w:szCs w:val="24"/>
-        </w:rPr>
-      </w:pPr>
-      <w:r>
-        <w:rPr>
-          <w:rFonts w:ascii="Arial" w:hAnsi="Arial" w:cs="Arial"/>
-          <w:sz w:val="24"/>
-          <w:szCs w:val="24"/>
-        </w:rPr>
-        <w:t>2. Metodologia</w:t>
+          <w:b/>
+          <w:bCs/>
+          <w:sz w:val="24"/>
+          <w:szCs w:val="24"/>
+        </w:rPr>
+      </w:pPr>
+      <w:r>
+        <w:rPr>
+          <w:rFonts w:ascii="Arial" w:hAnsi="Arial" w:cs="Arial"/>
+          <w:b/>
+          <w:bCs/>
+          <w:sz w:val="24"/>
+          <w:szCs w:val="24"/>
+        </w:rPr>
+        <w:t xml:space="preserve">2. </w:t>
+      </w:r>
+      <w:proofErr w:type="spellStart"/>
+      <w:r>
+        <w:rPr>
+          <w:rFonts w:ascii="Arial" w:hAnsi="Arial" w:cs="Arial"/>
+          <w:b/>
+          <w:bCs/>
+          <w:sz w:val="24"/>
+          <w:szCs w:val="24"/>
+        </w:rPr>
+        <w:t>Metodologia</w:t>
+      </w:r>
+      <w:proofErr w:type="spellEnd"/>
+      <w:r>
+        <w:rPr>
+          <w:rFonts w:ascii="Arial" w:hAnsi="Arial" w:cs="Arial"/>
+          <w:b/>
+          <w:bCs/>
+          <w:sz w:val="24"/>
+          <w:szCs w:val="24"/>
+        </w:rPr>
+        <w:t xml:space="preserve"> </w:t>
+      </w:r>
+      <w:r>
+        <w:rPr>
+          <w:rFonts w:ascii="Arial" w:hAnsi="Arial" w:cs="Arial"/>
+          <w:b/>
+          <w:bCs/>
+          <w:sz w:val="24"/>
+          <w:szCs w:val="24"/>
+        </w:rPr>
+        <w:t>………………………………….……………………………</w:t>
+      </w:r>
+      <w:r>
+        <w:rPr>
+          <w:rFonts w:ascii="Arial" w:hAnsi="Arial" w:cs="Arial"/>
+          <w:b/>
+          <w:bCs/>
+          <w:sz w:val="24"/>
+          <w:szCs w:val="24"/>
+        </w:rPr>
+        <w:t>.</w:t>
+      </w:r>
+      <w:r>
+        <w:rPr>
+          <w:rFonts w:ascii="Arial" w:hAnsi="Arial" w:cs="Arial"/>
+          <w:b/>
+          <w:bCs/>
+          <w:sz w:val="24"/>
+          <w:szCs w:val="24"/>
+        </w:rPr>
+        <w:t>…</w:t>
+      </w:r>
+      <w:proofErr w:type="gramStart"/>
+      <w:r>
+        <w:rPr>
+          <w:rFonts w:ascii="Arial" w:hAnsi="Arial" w:cs="Arial"/>
+          <w:b/>
+          <w:bCs/>
+          <w:sz w:val="24"/>
+          <w:szCs w:val="24"/>
+        </w:rPr>
+        <w:t>…</w:t>
+      </w:r>
+      <w:r>
+        <w:rPr>
+          <w:rFonts w:ascii="Arial" w:hAnsi="Arial" w:cs="Arial"/>
+          <w:b/>
+          <w:bCs/>
+          <w:sz w:val="24"/>
+          <w:szCs w:val="24"/>
+        </w:rPr>
+        <w:t>..</w:t>
+      </w:r>
+      <w:proofErr w:type="gramEnd"/>
+      <w:r>
+        <w:rPr>
+          <w:rFonts w:ascii="Arial" w:hAnsi="Arial" w:cs="Arial"/>
+          <w:b/>
+          <w:bCs/>
+          <w:sz w:val="24"/>
+          <w:szCs w:val="24"/>
+        </w:rPr>
+        <w:t xml:space="preserve"> 3</w:t>
       </w:r>
     </w:p>
     <w:p>
       <w:pPr>
         <w:rPr>
           <w:rFonts w:ascii="Arial" w:hAnsi="Arial" w:cs="Arial"/>
-          <w:sz w:val="24"/>
-          <w:szCs w:val="24"/>
-        </w:rPr>
-      </w:pPr>
-      <w:r>
-        <w:rPr>
-          <w:rFonts w:ascii="Arial" w:hAnsi="Arial" w:cs="Arial"/>
+          <w:b/>
+          <w:bCs/>
+          <w:sz w:val="24"/>
+          <w:szCs w:val="24"/>
+        </w:rPr>
+      </w:pPr>
+      <w:r>
+        <w:rPr>
+          <w:rFonts w:ascii="Arial" w:hAnsi="Arial" w:cs="Arial"/>
+          <w:b/>
+          <w:bCs/>
           <w:sz w:val="24"/>
           <w:szCs w:val="24"/>
         </w:rPr>
         <w:t>3. Comparação entre os Sistemas Operacionais</w:t>
+      </w:r>
+      <w:r>
+        <w:rPr>
+          <w:rFonts w:ascii="Arial" w:hAnsi="Arial" w:cs="Arial"/>
+          <w:b/>
+          <w:bCs/>
+          <w:sz w:val="24"/>
+          <w:szCs w:val="24"/>
+        </w:rPr>
+        <w:t xml:space="preserve"> …………………………</w:t>
+      </w:r>
+      <w:proofErr w:type="gramStart"/>
+      <w:r>
+        <w:rPr>
+          <w:rFonts w:ascii="Arial" w:hAnsi="Arial" w:cs="Arial"/>
+          <w:b/>
+          <w:bCs/>
+          <w:sz w:val="24"/>
+          <w:szCs w:val="24"/>
+        </w:rPr>
+        <w:t>…..</w:t>
+      </w:r>
+      <w:proofErr w:type="gramEnd"/>
+      <w:r>
+        <w:rPr>
+          <w:rFonts w:ascii="Arial" w:hAnsi="Arial" w:cs="Arial"/>
+          <w:b/>
+          <w:bCs/>
+          <w:sz w:val="24"/>
+          <w:szCs w:val="24"/>
+        </w:rPr>
+        <w:t xml:space="preserve"> 6</w:t>
       </w:r>
     </w:p>
     <w:p>
@@ -376,22 +534,71 @@
         </w:rPr>
         <w:t xml:space="preserve">   3.1 Windows</w:t>
       </w:r>
+      <w:r>
+        <w:rPr>
+          <w:rFonts w:ascii="Arial" w:hAnsi="Arial" w:cs="Arial"/>
+          <w:sz w:val="24"/>
+          <w:szCs w:val="24"/>
+        </w:rPr>
+        <w:t xml:space="preserve"> </w:t>
+      </w:r>
+      <w:r>
+        <w:rPr>
+          <w:rFonts w:ascii="Arial" w:hAnsi="Arial" w:cs="Arial"/>
+          <w:b/>
+          <w:bCs/>
+          <w:sz w:val="24"/>
+          <w:szCs w:val="24"/>
+        </w:rPr>
+        <w:t>………………………………….…………………………………</w:t>
+      </w:r>
+      <w:r>
+        <w:rPr>
+          <w:rFonts w:ascii="Arial" w:hAnsi="Arial" w:cs="Arial"/>
+          <w:b/>
+          <w:bCs/>
+          <w:sz w:val="24"/>
+          <w:szCs w:val="24"/>
+        </w:rPr>
+        <w:t>…. 6</w:t>
+      </w:r>
     </w:p>
     <w:p>
       <w:pPr>
         <w:rPr>
           <w:rFonts w:ascii="Arial" w:hAnsi="Arial" w:cs="Arial"/>
-          <w:sz w:val="24"/>
-          <w:szCs w:val="24"/>
-        </w:rPr>
-      </w:pPr>
-      <w:r>
-        <w:rPr>
-          <w:rFonts w:ascii="Arial" w:hAnsi="Arial" w:cs="Arial"/>
-          <w:sz w:val="24"/>
-          <w:szCs w:val="24"/>
-        </w:rPr>
-        <w:t xml:space="preserve">   3.2 Linux</w:t>
+          <w:b/>
+          <w:bCs/>
+          <w:sz w:val="24"/>
+          <w:szCs w:val="24"/>
+        </w:rPr>
+      </w:pPr>
+      <w:r>
+        <w:rPr>
+          <w:rFonts w:ascii="Arial" w:hAnsi="Arial" w:cs="Arial"/>
+          <w:sz w:val="24"/>
+          <w:szCs w:val="24"/>
+        </w:rPr>
+        <w:tab/>
+        <w:t>3.1.1 Instalação e Configuração</w:t>
+      </w:r>
+      <w:r>
+        <w:rPr>
+          <w:rFonts w:ascii="Arial" w:hAnsi="Arial" w:cs="Arial"/>
+          <w:sz w:val="24"/>
+          <w:szCs w:val="24"/>
+        </w:rPr>
+        <w:t xml:space="preserve"> </w:t>
+      </w:r>
+      <w:r>
+        <w:rPr>
+          <w:rFonts w:ascii="Arial" w:hAnsi="Arial" w:cs="Arial"/>
+          <w:b/>
+          <w:bCs/>
+          <w:sz w:val="24"/>
+          <w:szCs w:val="24"/>
+        </w:rPr>
+        <w:t>…………………………………………… 6</w:t>
       </w:r>
     </w:p>
     <w:p>
@@ -408,7 +615,56 @@
           <w:sz w:val="24"/>
           <w:szCs w:val="24"/>
         </w:rPr>
-        <w:t xml:space="preserve">   3.3 Android</w:t>
+        <w:tab/>
+        <w:t>3.1.2 Testes e Comandos</w:t>
+      </w:r>
+      <w:r>
+        <w:rPr>
+          <w:rFonts w:ascii="Arial" w:hAnsi="Arial" w:cs="Arial"/>
+          <w:sz w:val="24"/>
+          <w:szCs w:val="24"/>
+        </w:rPr>
+        <w:t xml:space="preserve"> </w:t>
+      </w:r>
+      <w:r>
+        <w:rPr>
+          <w:rFonts w:ascii="Arial" w:hAnsi="Arial" w:cs="Arial"/>
+          <w:b/>
+          <w:bCs/>
+          <w:sz w:val="24"/>
+          <w:szCs w:val="24"/>
+        </w:rPr>
+        <w:t>………………………………….……………</w:t>
+      </w:r>
+      <w:r>
+        <w:rPr>
+          <w:rFonts w:ascii="Arial" w:hAnsi="Arial" w:cs="Arial"/>
+          <w:b/>
+          <w:bCs/>
+          <w:sz w:val="24"/>
+          <w:szCs w:val="24"/>
+        </w:rPr>
+        <w:t>….</w:t>
+      </w:r>
+      <w:r>
+        <w:rPr>
+          <w:rFonts w:ascii="Arial" w:hAnsi="Arial" w:cs="Arial"/>
+          <w:b/>
+          <w:bCs/>
+          <w:sz w:val="24"/>
+          <w:szCs w:val="24"/>
+        </w:rPr>
+        <w:t xml:space="preserve"> </w:t>
+      </w:r>
+      <w:r>
+        <w:rPr>
+          <w:rFonts w:ascii="Arial" w:hAnsi="Arial" w:cs="Arial"/>
+          <w:b/>
+          <w:bCs/>
+          <w:sz w:val="24"/>
+          <w:szCs w:val="24"/>
+        </w:rPr>
+        <w:t>8</w:t>
       </w:r>
     </w:p>
     <w:p>
@@ -425,7 +681,57 @@
           <w:sz w:val="24"/>
           <w:szCs w:val="24"/>
         </w:rPr>
-        <w:t xml:space="preserve">   3.4 Comparação Crítica</w:t>
+        <w:t xml:space="preserve">   3.2 Linux</w:t>
+      </w:r>
+      <w:r>
+        <w:rPr>
+          <w:rFonts w:ascii="Arial" w:hAnsi="Arial" w:cs="Arial"/>
+          <w:sz w:val="24"/>
+          <w:szCs w:val="24"/>
+        </w:rPr>
+        <w:t xml:space="preserve"> </w:t>
+      </w:r>
+      <w:r>
+        <w:rPr>
+          <w:rFonts w:ascii="Arial" w:hAnsi="Arial" w:cs="Arial"/>
+          <w:b/>
+          <w:bCs/>
+          <w:sz w:val="24"/>
+          <w:szCs w:val="24"/>
+        </w:rPr>
+        <w:t>………………………………….……………………………………</w:t>
+      </w:r>
+      <w:proofErr w:type="gramStart"/>
+      <w:r>
+        <w:rPr>
+          <w:rFonts w:ascii="Arial" w:hAnsi="Arial" w:cs="Arial"/>
+          <w:b/>
+          <w:bCs/>
+          <w:sz w:val="24"/>
+          <w:szCs w:val="24"/>
+        </w:rPr>
+        <w:t>…..</w:t>
+      </w:r>
+      <w:proofErr w:type="gramEnd"/>
+      <w:r>
+        <w:rPr>
+          <w:rFonts w:ascii="Arial" w:hAnsi="Arial" w:cs="Arial"/>
+          <w:b/>
+          <w:bCs/>
+          <w:sz w:val="24"/>
+          <w:szCs w:val="24"/>
+        </w:rPr>
+        <w:t xml:space="preserve"> </w:t>
+      </w:r>
+      <w:r>
+        <w:rPr>
+          <w:rFonts w:ascii="Arial" w:hAnsi="Arial" w:cs="Arial"/>
+          <w:b/>
+          <w:bCs/>
+          <w:sz w:val="24"/>
+          <w:szCs w:val="24"/>
+        </w:rPr>
+        <w:t>10</w:t>
       </w:r>
     </w:p>
     <w:p>
@@ -442,7 +748,36 @@
           <w:sz w:val="24"/>
           <w:szCs w:val="24"/>
         </w:rPr>
-        <w:t>4. Análise Crítica</w:t>
+        <w:tab/>
+        <w:t>3.2.1 Instalação e Configuração</w:t>
+      </w:r>
+      <w:r>
+        <w:rPr>
+          <w:rFonts w:ascii="Arial" w:hAnsi="Arial" w:cs="Arial"/>
+          <w:sz w:val="24"/>
+          <w:szCs w:val="24"/>
+        </w:rPr>
+        <w:t xml:space="preserve"> </w:t>
+      </w:r>
+      <w:r>
+        <w:rPr>
+          <w:rFonts w:ascii="Arial" w:hAnsi="Arial" w:cs="Arial"/>
+          <w:b/>
+          <w:bCs/>
+          <w:sz w:val="24"/>
+          <w:szCs w:val="24"/>
+        </w:rPr>
+        <w:t>………………………………….………</w:t>
+      </w:r>
+      <w:r>
+        <w:rPr>
+          <w:rFonts w:ascii="Arial" w:hAnsi="Arial" w:cs="Arial"/>
+          <w:b/>
+          <w:bCs/>
+          <w:sz w:val="24"/>
+          <w:szCs w:val="24"/>
+        </w:rPr>
+        <w:t>. 10</w:t>
       </w:r>
     </w:p>
     <w:p>
@@ -459,7 +794,36 @@
           <w:sz w:val="24"/>
           <w:szCs w:val="24"/>
         </w:rPr>
-        <w:t>5. Conclusão</w:t>
+        <w:tab/>
+        <w:t>3.2.2 Testes e Comandos</w:t>
+      </w:r>
+      <w:r>
+        <w:rPr>
+          <w:rFonts w:ascii="Arial" w:hAnsi="Arial" w:cs="Arial"/>
+          <w:sz w:val="24"/>
+          <w:szCs w:val="24"/>
+        </w:rPr>
+        <w:t xml:space="preserve"> </w:t>
+      </w:r>
+      <w:r>
+        <w:rPr>
+          <w:rFonts w:ascii="Arial" w:hAnsi="Arial" w:cs="Arial"/>
+          <w:b/>
+          <w:bCs/>
+          <w:sz w:val="24"/>
+          <w:szCs w:val="24"/>
+        </w:rPr>
+        <w:t>………………………………….………………</w:t>
+      </w:r>
+      <w:r>
+        <w:rPr>
+          <w:rFonts w:ascii="Arial" w:hAnsi="Arial" w:cs="Arial"/>
+          <w:b/>
+          <w:bCs/>
+          <w:sz w:val="24"/>
+          <w:szCs w:val="24"/>
+        </w:rPr>
+        <w:t>.11</w:t>
       </w:r>
     </w:p>
     <w:p>
@@ -476,7 +840,35 @@
           <w:sz w:val="24"/>
           <w:szCs w:val="24"/>
         </w:rPr>
-        <w:t>6. Autoavaliação</w:t>
+        <w:t xml:space="preserve">   3.3 Android</w:t>
+      </w:r>
+      <w:r>
+        <w:rPr>
+          <w:rFonts w:ascii="Arial" w:hAnsi="Arial" w:cs="Arial"/>
+          <w:sz w:val="24"/>
+          <w:szCs w:val="24"/>
+        </w:rPr>
+        <w:t xml:space="preserve"> </w:t>
+      </w:r>
+      <w:r>
+        <w:rPr>
+          <w:rFonts w:ascii="Arial" w:hAnsi="Arial" w:cs="Arial"/>
+          <w:b/>
+          <w:bCs/>
+          <w:sz w:val="24"/>
+          <w:szCs w:val="24"/>
+        </w:rPr>
+        <w:t>………………………………….……………………………………</w:t>
+      </w:r>
+      <w:r>
+        <w:rPr>
+          <w:rFonts w:ascii="Arial" w:hAnsi="Arial" w:cs="Arial"/>
+          <w:b/>
+          <w:bCs/>
+          <w:sz w:val="24"/>
+          <w:szCs w:val="24"/>
+        </w:rPr>
+        <w:t>...13</w:t>
       </w:r>
     </w:p>
     <w:p>
@@ -493,7 +885,439 @@
           <w:sz w:val="24"/>
           <w:szCs w:val="24"/>
         </w:rPr>
-        <w:t>7. Referências</w:t>
+        <w:tab/>
+        <w:t>3.3.1 Instalação e Configuração</w:t>
+      </w:r>
+      <w:r>
+        <w:rPr>
+          <w:rFonts w:ascii="Arial" w:hAnsi="Arial" w:cs="Arial"/>
+          <w:sz w:val="24"/>
+          <w:szCs w:val="24"/>
+        </w:rPr>
+        <w:t xml:space="preserve"> </w:t>
+      </w:r>
+      <w:r>
+        <w:rPr>
+          <w:rFonts w:ascii="Arial" w:hAnsi="Arial" w:cs="Arial"/>
+          <w:b/>
+          <w:bCs/>
+          <w:sz w:val="24"/>
+          <w:szCs w:val="24"/>
+        </w:rPr>
+        <w:t>………………………………….………</w:t>
+      </w:r>
+      <w:r>
+        <w:rPr>
+          <w:rFonts w:ascii="Arial" w:hAnsi="Arial" w:cs="Arial"/>
+          <w:b/>
+          <w:bCs/>
+          <w:sz w:val="24"/>
+          <w:szCs w:val="24"/>
+        </w:rPr>
+        <w:t>. 13</w:t>
+      </w:r>
+    </w:p>
+    <w:p>
+      <w:pPr>
+        <w:rPr>
+          <w:rFonts w:ascii="Arial" w:hAnsi="Arial" w:cs="Arial"/>
+          <w:sz w:val="24"/>
+          <w:szCs w:val="24"/>
+        </w:rPr>
+      </w:pPr>
+      <w:r>
+        <w:rPr>
+          <w:rFonts w:ascii="Arial" w:hAnsi="Arial" w:cs="Arial"/>
+          <w:sz w:val="24"/>
+          <w:szCs w:val="24"/>
+        </w:rPr>
+        <w:tab/>
+        <w:t>3.3.2 Testes e Comandos</w:t>
+      </w:r>
+      <w:r>
+        <w:rPr>
+          <w:rFonts w:ascii="Arial" w:hAnsi="Arial" w:cs="Arial"/>
+          <w:sz w:val="24"/>
+          <w:szCs w:val="24"/>
+        </w:rPr>
+        <w:t xml:space="preserve"> </w:t>
+      </w:r>
+      <w:r>
+        <w:rPr>
+          <w:rFonts w:ascii="Arial" w:hAnsi="Arial" w:cs="Arial"/>
+          <w:b/>
+          <w:bCs/>
+          <w:sz w:val="24"/>
+          <w:szCs w:val="24"/>
+        </w:rPr>
+        <w:t>………………………………….……………</w:t>
+      </w:r>
+      <w:r>
+        <w:rPr>
+          <w:rFonts w:ascii="Arial" w:hAnsi="Arial" w:cs="Arial"/>
+          <w:b/>
+          <w:bCs/>
+          <w:sz w:val="24"/>
+          <w:szCs w:val="24"/>
+        </w:rPr>
+        <w:t>… 14</w:t>
+      </w:r>
+      <w:r>
+        <w:rPr>
+          <w:rFonts w:ascii="Arial" w:hAnsi="Arial" w:cs="Arial"/>
+          <w:sz w:val="24"/>
+          <w:szCs w:val="24"/>
+        </w:rPr>
+        <w:t xml:space="preserve"> </w:t>
+      </w:r>
+    </w:p>
+    <w:p>
+      <w:pPr>
+        <w:rPr>
+          <w:rFonts w:ascii="Arial" w:hAnsi="Arial" w:cs="Arial"/>
+          <w:sz w:val="24"/>
+          <w:szCs w:val="24"/>
+        </w:rPr>
+      </w:pPr>
+      <w:r>
+        <w:rPr>
+          <w:rFonts w:ascii="Arial" w:hAnsi="Arial" w:cs="Arial"/>
+          <w:sz w:val="24"/>
+          <w:szCs w:val="24"/>
+        </w:rPr>
+        <w:t xml:space="preserve">   3.4 Comparação Crítica</w:t>
+      </w:r>
+      <w:r>
+        <w:rPr>
+          <w:rFonts w:ascii="Arial" w:hAnsi="Arial" w:cs="Arial"/>
+          <w:sz w:val="24"/>
+          <w:szCs w:val="24"/>
+        </w:rPr>
+        <w:t xml:space="preserve"> </w:t>
+      </w:r>
+      <w:r>
+        <w:rPr>
+          <w:rFonts w:ascii="Arial" w:hAnsi="Arial" w:cs="Arial"/>
+          <w:b/>
+          <w:bCs/>
+          <w:sz w:val="24"/>
+          <w:szCs w:val="24"/>
+        </w:rPr>
+        <w:t>………………………………….……………………</w:t>
+      </w:r>
+      <w:proofErr w:type="gramStart"/>
+      <w:r>
+        <w:rPr>
+          <w:rFonts w:ascii="Arial" w:hAnsi="Arial" w:cs="Arial"/>
+          <w:b/>
+          <w:bCs/>
+          <w:sz w:val="24"/>
+          <w:szCs w:val="24"/>
+        </w:rPr>
+        <w:t>…..</w:t>
+      </w:r>
+      <w:proofErr w:type="gramEnd"/>
+      <w:r>
+        <w:rPr>
+          <w:rFonts w:ascii="Arial" w:hAnsi="Arial" w:cs="Arial"/>
+          <w:b/>
+          <w:bCs/>
+          <w:sz w:val="24"/>
+          <w:szCs w:val="24"/>
+        </w:rPr>
+        <w:t>17</w:t>
+      </w:r>
+    </w:p>
+    <w:p>
+      <w:pPr>
+        <w:rPr>
+          <w:rFonts w:ascii="Arial" w:hAnsi="Arial" w:cs="Arial"/>
+          <w:b/>
+          <w:bCs/>
+          <w:sz w:val="24"/>
+          <w:szCs w:val="24"/>
+        </w:rPr>
+      </w:pPr>
+      <w:r>
+        <w:rPr>
+          <w:rFonts w:ascii="Arial" w:hAnsi="Arial" w:cs="Arial"/>
+          <w:b/>
+          <w:bCs/>
+          <w:sz w:val="24"/>
+          <w:szCs w:val="24"/>
+        </w:rPr>
+        <w:t>4. Análise Crítica</w:t>
+      </w:r>
+      <w:r>
+        <w:rPr>
+          <w:rFonts w:ascii="Arial" w:hAnsi="Arial" w:cs="Arial"/>
+          <w:b/>
+          <w:bCs/>
+          <w:sz w:val="24"/>
+          <w:szCs w:val="24"/>
+        </w:rPr>
+        <w:t xml:space="preserve"> </w:t>
+      </w:r>
+      <w:r>
+        <w:rPr>
+          <w:rFonts w:ascii="Arial" w:hAnsi="Arial" w:cs="Arial"/>
+          <w:b/>
+          <w:bCs/>
+          <w:sz w:val="24"/>
+          <w:szCs w:val="24"/>
+        </w:rPr>
+        <w:t>………………………………….……………………………</w:t>
+      </w:r>
+      <w:proofErr w:type="gramStart"/>
+      <w:r>
+        <w:rPr>
+          <w:rFonts w:ascii="Arial" w:hAnsi="Arial" w:cs="Arial"/>
+          <w:b/>
+          <w:bCs/>
+          <w:sz w:val="24"/>
+          <w:szCs w:val="24"/>
+        </w:rPr>
+        <w:t>…</w:t>
+      </w:r>
+      <w:r>
+        <w:rPr>
+          <w:rFonts w:ascii="Arial" w:hAnsi="Arial" w:cs="Arial"/>
+          <w:b/>
+          <w:bCs/>
+          <w:sz w:val="24"/>
+          <w:szCs w:val="24"/>
+        </w:rPr>
+        <w:t>..</w:t>
+      </w:r>
+      <w:proofErr w:type="gramEnd"/>
+      <w:r>
+        <w:rPr>
+          <w:rFonts w:ascii="Arial" w:hAnsi="Arial" w:cs="Arial"/>
+          <w:b/>
+          <w:bCs/>
+          <w:sz w:val="24"/>
+          <w:szCs w:val="24"/>
+        </w:rPr>
+        <w:t xml:space="preserve"> 17 </w:t>
+      </w:r>
+    </w:p>
+    <w:p>
+      <w:pPr>
+        <w:rPr>
+          <w:rFonts w:ascii="Arial" w:hAnsi="Arial" w:cs="Arial"/>
+          <w:b/>
+          <w:bCs/>
+          <w:sz w:val="24"/>
+          <w:szCs w:val="24"/>
+        </w:rPr>
+      </w:pPr>
+      <w:r>
+        <w:rPr>
+          <w:rFonts w:ascii="Arial" w:hAnsi="Arial" w:cs="Arial"/>
+          <w:b/>
+          <w:bCs/>
+          <w:sz w:val="24"/>
+          <w:szCs w:val="24"/>
+        </w:rPr>
+        <w:t>5. Conclusão</w:t>
+      </w:r>
+      <w:r>
+        <w:rPr>
+          <w:rFonts w:ascii="Arial" w:hAnsi="Arial" w:cs="Arial"/>
+          <w:b/>
+          <w:bCs/>
+          <w:sz w:val="24"/>
+          <w:szCs w:val="24"/>
+        </w:rPr>
+        <w:t xml:space="preserve"> </w:t>
+      </w:r>
+      <w:r>
+        <w:rPr>
+          <w:rFonts w:ascii="Arial" w:hAnsi="Arial" w:cs="Arial"/>
+          <w:b/>
+          <w:bCs/>
+          <w:sz w:val="24"/>
+          <w:szCs w:val="24"/>
+        </w:rPr>
+        <w:t>………………………………….…………………………………</w:t>
+      </w:r>
+      <w:proofErr w:type="gramStart"/>
+      <w:r>
+        <w:rPr>
+          <w:rFonts w:ascii="Arial" w:hAnsi="Arial" w:cs="Arial"/>
+          <w:b/>
+          <w:bCs/>
+          <w:sz w:val="24"/>
+          <w:szCs w:val="24"/>
+        </w:rPr>
+        <w:t>.....</w:t>
+      </w:r>
+      <w:proofErr w:type="gramEnd"/>
+      <w:r>
+        <w:rPr>
+          <w:rFonts w:ascii="Arial" w:hAnsi="Arial" w:cs="Arial"/>
+          <w:b/>
+          <w:bCs/>
+          <w:sz w:val="24"/>
+          <w:szCs w:val="24"/>
+        </w:rPr>
+        <w:t xml:space="preserve"> </w:t>
+      </w:r>
+      <w:r>
+        <w:rPr>
+          <w:rFonts w:ascii="Arial" w:hAnsi="Arial" w:cs="Arial"/>
+          <w:b/>
+          <w:bCs/>
+          <w:sz w:val="24"/>
+          <w:szCs w:val="24"/>
+        </w:rPr>
+        <w:t>19</w:t>
+      </w:r>
+    </w:p>
+    <w:p>
+      <w:pPr>
+        <w:rPr>
+          <w:rFonts w:ascii="Arial" w:hAnsi="Arial" w:cs="Arial"/>
+          <w:b/>
+          <w:bCs/>
+          <w:sz w:val="24"/>
+          <w:szCs w:val="24"/>
+        </w:rPr>
+      </w:pPr>
+      <w:r>
+        <w:rPr>
+          <w:rFonts w:ascii="Arial" w:hAnsi="Arial" w:cs="Arial"/>
+          <w:b/>
+          <w:bCs/>
+          <w:sz w:val="24"/>
+          <w:szCs w:val="24"/>
+        </w:rPr>
+        <w:t xml:space="preserve">6. </w:t>
+      </w:r>
+      <w:proofErr w:type="spellStart"/>
+      <w:r>
+        <w:rPr>
+          <w:rFonts w:ascii="Arial" w:hAnsi="Arial" w:cs="Arial"/>
+          <w:b/>
+          <w:bCs/>
+          <w:sz w:val="24"/>
+          <w:szCs w:val="24"/>
+        </w:rPr>
+        <w:t>Autoavaliação</w:t>
+      </w:r>
+      <w:proofErr w:type="spellEnd"/>
+      <w:r>
+        <w:rPr>
+          <w:rFonts w:ascii="Arial" w:hAnsi="Arial" w:cs="Arial"/>
+          <w:b/>
+          <w:bCs/>
+          <w:sz w:val="24"/>
+          <w:szCs w:val="24"/>
+        </w:rPr>
+        <w:t xml:space="preserve"> </w:t>
+      </w:r>
+      <w:r>
+        <w:rPr>
+          <w:rFonts w:ascii="Arial" w:hAnsi="Arial" w:cs="Arial"/>
+          <w:b/>
+          <w:bCs/>
+          <w:sz w:val="24"/>
+          <w:szCs w:val="24"/>
+        </w:rPr>
+        <w:t>………………………………….……………………………</w:t>
+      </w:r>
+      <w:r>
+        <w:rPr>
+          <w:rFonts w:ascii="Arial" w:hAnsi="Arial" w:cs="Arial"/>
+          <w:b/>
+          <w:bCs/>
+          <w:sz w:val="24"/>
+          <w:szCs w:val="24"/>
+        </w:rPr>
+        <w:t>...</w:t>
+      </w:r>
+      <w:r>
+        <w:rPr>
+          <w:rFonts w:ascii="Arial" w:hAnsi="Arial" w:cs="Arial"/>
+          <w:b/>
+          <w:bCs/>
+          <w:sz w:val="24"/>
+          <w:szCs w:val="24"/>
+        </w:rPr>
+        <w:t>…</w:t>
+      </w:r>
+      <w:r>
+        <w:rPr>
+          <w:rFonts w:ascii="Arial" w:hAnsi="Arial" w:cs="Arial"/>
+          <w:b/>
+          <w:bCs/>
+          <w:sz w:val="24"/>
+          <w:szCs w:val="24"/>
+        </w:rPr>
+        <w:t xml:space="preserve"> 20</w:t>
+      </w:r>
+    </w:p>
+    <w:p>
+      <w:pPr>
+        <w:rPr>
+          <w:rFonts w:ascii="Arial" w:hAnsi="Arial" w:cs="Arial"/>
+          <w:b/>
+          <w:bCs/>
+          <w:sz w:val="24"/>
+          <w:szCs w:val="24"/>
+        </w:rPr>
+      </w:pPr>
+      <w:r>
+        <w:rPr>
+          <w:rFonts w:ascii="Arial" w:hAnsi="Arial" w:cs="Arial"/>
+          <w:b/>
+          <w:bCs/>
+          <w:sz w:val="24"/>
+          <w:szCs w:val="24"/>
+        </w:rPr>
+        <w:t xml:space="preserve">7. </w:t>
+      </w:r>
+      <w:proofErr w:type="spellStart"/>
+      <w:r>
+        <w:rPr>
+          <w:rFonts w:ascii="Arial" w:hAnsi="Arial" w:cs="Arial"/>
+          <w:b/>
+          <w:bCs/>
+          <w:sz w:val="24"/>
+          <w:szCs w:val="24"/>
+        </w:rPr>
+        <w:t>Referências</w:t>
+      </w:r>
+      <w:proofErr w:type="spellEnd"/>
+      <w:r>
+        <w:rPr>
+          <w:rFonts w:ascii="Arial" w:hAnsi="Arial" w:cs="Arial"/>
+          <w:b/>
+          <w:bCs/>
+          <w:sz w:val="24"/>
+          <w:szCs w:val="24"/>
+        </w:rPr>
+        <w:t xml:space="preserve"> </w:t>
+      </w:r>
+      <w:r>
+        <w:rPr>
+          <w:rFonts w:ascii="Arial" w:hAnsi="Arial" w:cs="Arial"/>
+          <w:b/>
+          <w:bCs/>
+          <w:sz w:val="24"/>
+          <w:szCs w:val="24"/>
+        </w:rPr>
+        <w:t>………………………………….……………………………………</w:t>
+      </w:r>
+      <w:r>
+        <w:rPr>
+          <w:rFonts w:ascii="Arial" w:hAnsi="Arial" w:cs="Arial"/>
+          <w:b/>
+          <w:bCs/>
+          <w:sz w:val="24"/>
+          <w:szCs w:val="24"/>
+        </w:rPr>
+        <w:t xml:space="preserve"> 20</w:t>
       </w:r>
     </w:p>
     <w:p>
@@ -1892,7 +2716,7 @@
                     <pic:cNvPicPr/>
                   </pic:nvPicPr>
                   <pic:blipFill>
-                    <a:blip r:embed="rId6"/>
+                    <a:blip r:embed="rId8"/>
                     <a:stretch>
                       <a:fillRect/>
                     </a:stretch>
@@ -1976,7 +2800,7 @@
                     <pic:cNvPicPr/>
                   </pic:nvPicPr>
                   <pic:blipFill>
-                    <a:blip r:embed="rId7"/>
+                    <a:blip r:embed="rId9"/>
                     <a:stretch>
                       <a:fillRect/>
                     </a:stretch>
@@ -2050,7 +2874,7 @@
                     <pic:cNvPicPr/>
                   </pic:nvPicPr>
                   <pic:blipFill>
-                    <a:blip r:embed="rId8"/>
+                    <a:blip r:embed="rId10"/>
                     <a:stretch>
                       <a:fillRect/>
                     </a:stretch>
@@ -2220,7 +3044,7 @@
                     <pic:cNvPicPr/>
                   </pic:nvPicPr>
                   <pic:blipFill>
-                    <a:blip r:embed="rId9"/>
+                    <a:blip r:embed="rId11"/>
                     <a:stretch>
                       <a:fillRect/>
                     </a:stretch>
@@ -2323,7 +3147,7 @@
                     <pic:cNvPicPr/>
                   </pic:nvPicPr>
                   <pic:blipFill>
-                    <a:blip r:embed="rId10"/>
+                    <a:blip r:embed="rId12"/>
                     <a:stretch>
                       <a:fillRect/>
                     </a:stretch>
@@ -2421,7 +3245,7 @@
                     <pic:cNvPicPr/>
                   </pic:nvPicPr>
                   <pic:blipFill>
-                    <a:blip r:embed="rId11"/>
+                    <a:blip r:embed="rId13"/>
                     <a:stretch>
                       <a:fillRect/>
                     </a:stretch>
@@ -2495,7 +3319,7 @@
                     <pic:cNvPicPr/>
                   </pic:nvPicPr>
                   <pic:blipFill>
-                    <a:blip r:embed="rId12"/>
+                    <a:blip r:embed="rId14"/>
                     <a:stretch>
                       <a:fillRect/>
                     </a:stretch>
@@ -2643,7 +3467,7 @@
                     <pic:cNvPicPr/>
                   </pic:nvPicPr>
                   <pic:blipFill>
-                    <a:blip r:embed="rId13"/>
+                    <a:blip r:embed="rId15"/>
                     <a:stretch>
                       <a:fillRect/>
                     </a:stretch>
@@ -2734,7 +3558,7 @@
                     <pic:cNvPicPr/>
                   </pic:nvPicPr>
                   <pic:blipFill>
-                    <a:blip r:embed="rId14"/>
+                    <a:blip r:embed="rId16"/>
                     <a:stretch>
                       <a:fillRect/>
                     </a:stretch>
@@ -2813,7 +3637,7 @@
                     <pic:cNvPicPr/>
                   </pic:nvPicPr>
                   <pic:blipFill>
-                    <a:blip r:embed="rId15"/>
+                    <a:blip r:embed="rId17"/>
                     <a:stretch>
                       <a:fillRect/>
                     </a:stretch>
@@ -2899,7 +3723,7 @@
                     <pic:cNvPicPr/>
                   </pic:nvPicPr>
                   <pic:blipFill>
-                    <a:blip r:embed="rId16"/>
+                    <a:blip r:embed="rId18"/>
                     <a:stretch>
                       <a:fillRect/>
                     </a:stretch>
@@ -3030,7 +3854,7 @@
                     <pic:cNvPicPr/>
                   </pic:nvPicPr>
                   <pic:blipFill>
-                    <a:blip r:embed="rId17"/>
+                    <a:blip r:embed="rId19"/>
                     <a:stretch>
                       <a:fillRect/>
                     </a:stretch>
@@ -3102,7 +3926,7 @@
                     <pic:cNvPicPr/>
                   </pic:nvPicPr>
                   <pic:blipFill>
-                    <a:blip r:embed="rId18"/>
+                    <a:blip r:embed="rId20"/>
                     <a:stretch>
                       <a:fillRect/>
                     </a:stretch>
@@ -3240,7 +4064,7 @@
                     <pic:cNvPicPr/>
                   </pic:nvPicPr>
                   <pic:blipFill>
-                    <a:blip r:embed="rId19"/>
+                    <a:blip r:embed="rId21"/>
                     <a:stretch>
                       <a:fillRect/>
                     </a:stretch>
@@ -3315,7 +4139,7 @@
                     <pic:cNvPicPr/>
                   </pic:nvPicPr>
                   <pic:blipFill>
-                    <a:blip r:embed="rId20"/>
+                    <a:blip r:embed="rId22"/>
                     <a:stretch>
                       <a:fillRect/>
                     </a:stretch>
@@ -3381,7 +4205,7 @@
                     <pic:cNvPicPr/>
                   </pic:nvPicPr>
                   <pic:blipFill>
-                    <a:blip r:embed="rId21"/>
+                    <a:blip r:embed="rId23"/>
                     <a:stretch>
                       <a:fillRect/>
                     </a:stretch>
@@ -3522,7 +4346,7 @@
                     <pic:cNvPicPr/>
                   </pic:nvPicPr>
                   <pic:blipFill>
-                    <a:blip r:embed="rId22"/>
+                    <a:blip r:embed="rId24"/>
                     <a:stretch>
                       <a:fillRect/>
                     </a:stretch>
@@ -3722,7 +4546,7 @@
                     <pic:cNvPicPr/>
                   </pic:nvPicPr>
                   <pic:blipFill>
-                    <a:blip r:embed="rId23"/>
+                    <a:blip r:embed="rId25"/>
                     <a:stretch>
                       <a:fillRect/>
                     </a:stretch>
@@ -3806,7 +4630,7 @@
                     <pic:cNvPicPr/>
                   </pic:nvPicPr>
                   <pic:blipFill>
-                    <a:blip r:embed="rId24"/>
+                    <a:blip r:embed="rId26"/>
                     <a:stretch>
                       <a:fillRect/>
                     </a:stretch>
@@ -4003,7 +4827,7 @@
                     <pic:cNvPicPr/>
                   </pic:nvPicPr>
                   <pic:blipFill>
-                    <a:blip r:embed="rId25"/>
+                    <a:blip r:embed="rId27"/>
                     <a:stretch>
                       <a:fillRect/>
                     </a:stretch>
@@ -4058,14 +4882,6 @@
           <w:szCs w:val="24"/>
         </w:rPr>
         <w:lastRenderedPageBreak/>
-        <w:br/>
-      </w:r>
-      <w:r>
-        <w:rPr>
-          <w:rFonts w:ascii="Arial" w:hAnsi="Arial" w:cs="Arial"/>
-          <w:sz w:val="24"/>
-          <w:szCs w:val="24"/>
-        </w:rPr>
         <w:t>3.4 Comparação Crítica</w:t>
       </w:r>
       <w:r>
@@ -4502,7 +5318,7 @@
                     <pic:cNvPicPr/>
                   </pic:nvPicPr>
                   <pic:blipFill>
-                    <a:blip r:embed="rId12"/>
+                    <a:blip r:embed="rId14"/>
                     <a:stretch>
                       <a:fillRect/>
                     </a:stretch>
@@ -4565,7 +5381,6 @@
           <w:sz w:val="24"/>
           <w:szCs w:val="24"/>
         </w:rPr>
-        <w:lastRenderedPageBreak/>
         <w:br/>
       </w:r>
       <w:r>
@@ -4577,6 +5392,7 @@
           <w:sz w:val="24"/>
           <w:szCs w:val="24"/>
         </w:rPr>
+        <w:lastRenderedPageBreak/>
         <w:t xml:space="preserve">O </w:t>
       </w:r>
       <w:r>
@@ -4678,7 +5494,7 @@
                     <pic:cNvPicPr/>
                   </pic:nvPicPr>
                   <pic:blipFill>
-                    <a:blip r:embed="rId18"/>
+                    <a:blip r:embed="rId20"/>
                     <a:stretch>
                       <a:fillRect/>
                     </a:stretch>
@@ -4746,7 +5562,7 @@
                     <pic:cNvPicPr/>
                   </pic:nvPicPr>
                   <pic:blipFill>
-                    <a:blip r:embed="rId17"/>
+                    <a:blip r:embed="rId19"/>
                     <a:stretch>
                       <a:fillRect/>
                     </a:stretch>
@@ -4971,7 +5787,7 @@
                     <pic:cNvPicPr/>
                   </pic:nvPicPr>
                   <pic:blipFill>
-                    <a:blip r:embed="rId22"/>
+                    <a:blip r:embed="rId24"/>
                     <a:stretch>
                       <a:fillRect/>
                     </a:stretch>
@@ -5175,6 +5991,9 @@
         <w:spacing w:line="360" w:lineRule="auto"/>
         <w:rPr>
           <w:rFonts w:ascii="Arial" w:hAnsi="Arial" w:cs="Arial"/>
+          <w:b/>
+          <w:bCs/>
+          <w:color w:val="4F81BD" w:themeColor="accent1"/>
         </w:rPr>
       </w:pPr>
       <w:r>
@@ -5289,1122 +6108,697 @@
         </w:rPr>
         <w:br/>
       </w:r>
+      <w:r>
+        <w:rPr>
+          <w:rFonts w:ascii="Arial" w:hAnsi="Arial" w:cs="Arial"/>
+        </w:rPr>
+        <w:br/>
+      </w:r>
+      <w:r>
+        <w:rPr>
+          <w:rFonts w:ascii="Arial" w:hAnsi="Arial" w:cs="Arial"/>
+        </w:rPr>
+        <w:br/>
+      </w:r>
+      <w:r>
+        <w:rPr>
+          <w:rFonts w:ascii="Arial" w:hAnsi="Arial" w:cs="Arial"/>
+          <w:b/>
+          <w:bCs/>
+          <w:color w:val="4F81BD" w:themeColor="accent1"/>
+        </w:rPr>
+        <w:t>6. Autoavalia</w:t>
+      </w:r>
+      <w:r>
+        <w:rPr>
+          <w:rFonts w:ascii="Arial" w:hAnsi="Arial" w:cs="Arial"/>
+          <w:b/>
+          <w:bCs/>
+          <w:color w:val="4F81BD" w:themeColor="accent1"/>
+        </w:rPr>
+        <w:t>ção</w:t>
+      </w:r>
     </w:p>
     <w:p>
       <w:pPr>
-        <w:pStyle w:val="Ttulo1"/>
-        <w:rPr>
-          <w:rFonts w:ascii="Arial" w:hAnsi="Arial" w:cs="Arial"/>
-          <w:sz w:val="24"/>
-          <w:szCs w:val="24"/>
-        </w:rPr>
-      </w:pPr>
-      <w:r>
-        <w:rPr>
-          <w:rFonts w:ascii="Arial" w:hAnsi="Arial" w:cs="Arial"/>
-          <w:sz w:val="24"/>
-          <w:szCs w:val="24"/>
-        </w:rPr>
-        <w:t>6. Autoavaliação</w:t>
+        <w:pStyle w:val="NormalWeb"/>
+        <w:spacing w:line="360" w:lineRule="auto"/>
+        <w:rPr>
+          <w:rFonts w:ascii="Arial" w:hAnsi="Arial" w:cs="Arial"/>
+        </w:rPr>
+      </w:pPr>
+      <w:r>
+        <w:rPr>
+          <w:rFonts w:ascii="Arial" w:hAnsi="Arial" w:cs="Arial"/>
+        </w:rPr>
+        <w:t xml:space="preserve">Durante o projeto, tivemos algumas dificuldades, </w:t>
+      </w:r>
+      <w:r>
+        <w:rPr>
+          <w:rFonts w:ascii="Arial" w:hAnsi="Arial" w:cs="Arial"/>
+        </w:rPr>
+        <w:t>por exemplo</w:t>
+      </w:r>
+      <w:r>
+        <w:rPr>
+          <w:rFonts w:ascii="Arial" w:hAnsi="Arial" w:cs="Arial"/>
+        </w:rPr>
+        <w:t xml:space="preserve"> entender</w:t>
+      </w:r>
+      <w:r>
+        <w:rPr>
+          <w:rFonts w:ascii="Arial" w:hAnsi="Arial" w:cs="Arial"/>
+        </w:rPr>
+        <w:t xml:space="preserve"> as </w:t>
+      </w:r>
+      <w:r>
+        <w:rPr>
+          <w:rFonts w:ascii="Arial" w:hAnsi="Arial" w:cs="Arial"/>
+        </w:rPr>
+        <w:t>interfaces</w:t>
+      </w:r>
+      <w:r>
+        <w:rPr>
+          <w:rFonts w:ascii="Arial" w:hAnsi="Arial" w:cs="Arial"/>
+        </w:rPr>
+        <w:t xml:space="preserve"> diferentes</w:t>
+      </w:r>
+      <w:r>
+        <w:rPr>
+          <w:rFonts w:ascii="Arial" w:hAnsi="Arial" w:cs="Arial"/>
+        </w:rPr>
+        <w:t xml:space="preserve"> dos sistemas operacionais, aprender os comandos do Linux e </w:t>
+      </w:r>
+      <w:r>
+        <w:rPr>
+          <w:rFonts w:ascii="Arial" w:hAnsi="Arial" w:cs="Arial"/>
+        </w:rPr>
+        <w:t xml:space="preserve">do </w:t>
+      </w:r>
+      <w:r>
+        <w:rPr>
+          <w:rFonts w:ascii="Arial" w:hAnsi="Arial" w:cs="Arial"/>
+        </w:rPr>
+        <w:t xml:space="preserve">Android, e </w:t>
+      </w:r>
+      <w:r>
+        <w:rPr>
+          <w:rFonts w:ascii="Arial" w:hAnsi="Arial" w:cs="Arial"/>
+        </w:rPr>
+        <w:t>entender</w:t>
+      </w:r>
+      <w:r>
+        <w:rPr>
+          <w:rFonts w:ascii="Arial" w:hAnsi="Arial" w:cs="Arial"/>
+        </w:rPr>
+        <w:t xml:space="preserve"> os resultados dos testes de rede, CPU e memória. Cada um do grupo contribuiu de um jeito, fazendo pesquisas, realizando os testes</w:t>
+      </w:r>
+      <w:r>
+        <w:rPr>
+          <w:rFonts w:ascii="Arial" w:hAnsi="Arial" w:cs="Arial"/>
+        </w:rPr>
+        <w:t xml:space="preserve">, </w:t>
+      </w:r>
+      <w:r>
+        <w:rPr>
+          <w:rFonts w:ascii="Arial" w:hAnsi="Arial" w:cs="Arial"/>
+        </w:rPr>
+        <w:t>anotando os resultados</w:t>
+      </w:r>
+      <w:r>
+        <w:rPr>
+          <w:rFonts w:ascii="Arial" w:hAnsi="Arial" w:cs="Arial"/>
+        </w:rPr>
+        <w:t xml:space="preserve"> e desenvolvendo o presente relatório</w:t>
+      </w:r>
+      <w:r>
+        <w:rPr>
+          <w:rFonts w:ascii="Arial" w:hAnsi="Arial" w:cs="Arial"/>
+        </w:rPr>
+        <w:t xml:space="preserve">, o que ajudou bastante na divisão das tarefas. Além disso, conversar </w:t>
+      </w:r>
+      <w:r>
+        <w:rPr>
+          <w:rFonts w:ascii="Arial" w:hAnsi="Arial" w:cs="Arial"/>
+        </w:rPr>
+        <w:t>entre nós mesmos trouxe diferentes pontos de vistas sobre o funcionamento e a forma como apresentar os testes</w:t>
+      </w:r>
+      <w:r>
+        <w:rPr>
+          <w:rFonts w:ascii="Arial" w:hAnsi="Arial" w:cs="Arial"/>
+        </w:rPr>
+        <w:t xml:space="preserve">. </w:t>
+      </w:r>
+      <w:r>
+        <w:rPr>
+          <w:rFonts w:ascii="Arial" w:hAnsi="Arial" w:cs="Arial"/>
+        </w:rPr>
+        <w:t>No geral, a</w:t>
+      </w:r>
+      <w:r>
+        <w:rPr>
+          <w:rFonts w:ascii="Arial" w:hAnsi="Arial" w:cs="Arial"/>
+        </w:rPr>
+        <w:t>prendemos muito sobre como cada sistema funciona, sobre os comandos e ferramentas de monitoramento, e também melhoramos nossas habilidades de analisar e comparar dados.</w:t>
+      </w:r>
+      <w:r>
+        <w:br/>
+      </w:r>
+      <w:r>
+        <w:br/>
+      </w:r>
+      <w:r>
+        <w:rPr>
+          <w:rFonts w:ascii="Arial" w:hAnsi="Arial" w:cs="Arial"/>
+        </w:rPr>
+        <w:br/>
+      </w:r>
+      <w:r>
+        <w:rPr>
+          <w:rFonts w:ascii="Arial" w:hAnsi="Arial" w:cs="Arial"/>
+        </w:rPr>
+        <w:br/>
+      </w:r>
+      <w:r>
+        <w:rPr>
+          <w:rFonts w:ascii="Arial" w:hAnsi="Arial" w:cs="Arial"/>
+          <w:b/>
+          <w:bCs/>
+          <w:color w:val="4F81BD" w:themeColor="accent1"/>
+        </w:rPr>
+        <w:t>7. Referências</w:t>
       </w:r>
     </w:p>
     <w:p>
       <w:pPr>
-        <w:pStyle w:val="Ttulo1"/>
+        <w:pStyle w:val="NormalWeb"/>
         <w:spacing w:line="360" w:lineRule="auto"/>
         <w:rPr>
           <w:rFonts w:ascii="Arial" w:hAnsi="Arial" w:cs="Arial"/>
-          <w:sz w:val="24"/>
-          <w:szCs w:val="24"/>
-        </w:rPr>
-      </w:pPr>
-      <w:r>
-        <w:rPr>
-          <w:rFonts w:ascii="Arial" w:hAnsi="Arial" w:cs="Arial"/>
-          <w:b w:val="0"/>
-          <w:bCs w:val="0"/>
-          <w:color w:val="auto"/>
-          <w:sz w:val="24"/>
-          <w:szCs w:val="24"/>
-        </w:rPr>
-        <w:t xml:space="preserve">Durante o </w:t>
-      </w:r>
-      <w:proofErr w:type="spellStart"/>
-      <w:r>
-        <w:rPr>
-          <w:rFonts w:ascii="Arial" w:hAnsi="Arial" w:cs="Arial"/>
-          <w:b w:val="0"/>
-          <w:bCs w:val="0"/>
-          <w:color w:val="auto"/>
-          <w:sz w:val="24"/>
-          <w:szCs w:val="24"/>
-        </w:rPr>
-        <w:t>projeto</w:t>
-      </w:r>
-      <w:proofErr w:type="spellEnd"/>
-      <w:r>
-        <w:rPr>
-          <w:rFonts w:ascii="Arial" w:hAnsi="Arial" w:cs="Arial"/>
-          <w:b w:val="0"/>
-          <w:bCs w:val="0"/>
-          <w:color w:val="auto"/>
-          <w:sz w:val="24"/>
-          <w:szCs w:val="24"/>
-        </w:rPr>
-        <w:t xml:space="preserve">, </w:t>
-      </w:r>
-      <w:proofErr w:type="spellStart"/>
-      <w:r>
-        <w:rPr>
-          <w:rFonts w:ascii="Arial" w:hAnsi="Arial" w:cs="Arial"/>
-          <w:b w:val="0"/>
-          <w:bCs w:val="0"/>
-          <w:color w:val="auto"/>
-          <w:sz w:val="24"/>
-          <w:szCs w:val="24"/>
-        </w:rPr>
-        <w:t>tivemos</w:t>
-      </w:r>
-      <w:proofErr w:type="spellEnd"/>
-      <w:r>
-        <w:rPr>
-          <w:rFonts w:ascii="Arial" w:hAnsi="Arial" w:cs="Arial"/>
-          <w:b w:val="0"/>
-          <w:bCs w:val="0"/>
-          <w:color w:val="auto"/>
-          <w:sz w:val="24"/>
-          <w:szCs w:val="24"/>
-        </w:rPr>
-        <w:t xml:space="preserve"> algumas </w:t>
-      </w:r>
-      <w:proofErr w:type="spellStart"/>
-      <w:r>
-        <w:rPr>
-          <w:rFonts w:ascii="Arial" w:hAnsi="Arial" w:cs="Arial"/>
-          <w:b w:val="0"/>
-          <w:bCs w:val="0"/>
-          <w:color w:val="auto"/>
-          <w:sz w:val="24"/>
-          <w:szCs w:val="24"/>
-        </w:rPr>
-        <w:t>dificuldades</w:t>
-      </w:r>
-      <w:proofErr w:type="spellEnd"/>
-      <w:r>
-        <w:rPr>
-          <w:rFonts w:ascii="Arial" w:hAnsi="Arial" w:cs="Arial"/>
-          <w:b w:val="0"/>
-          <w:bCs w:val="0"/>
-          <w:color w:val="auto"/>
-          <w:sz w:val="24"/>
-          <w:szCs w:val="24"/>
-        </w:rPr>
-        <w:t xml:space="preserve">, </w:t>
-      </w:r>
-      <w:r>
-        <w:rPr>
-          <w:rFonts w:ascii="Arial" w:hAnsi="Arial" w:cs="Arial"/>
-          <w:b w:val="0"/>
-          <w:bCs w:val="0"/>
-          <w:color w:val="auto"/>
-          <w:sz w:val="24"/>
-          <w:szCs w:val="24"/>
-        </w:rPr>
-        <w:t xml:space="preserve">por </w:t>
-      </w:r>
-      <w:proofErr w:type="spellStart"/>
-      <w:r>
-        <w:rPr>
-          <w:rFonts w:ascii="Arial" w:hAnsi="Arial" w:cs="Arial"/>
-          <w:b w:val="0"/>
-          <w:bCs w:val="0"/>
-          <w:color w:val="auto"/>
-          <w:sz w:val="24"/>
-          <w:szCs w:val="24"/>
-        </w:rPr>
-        <w:t>exemplo</w:t>
-      </w:r>
-      <w:proofErr w:type="spellEnd"/>
-      <w:r>
-        <w:rPr>
-          <w:rFonts w:ascii="Arial" w:hAnsi="Arial" w:cs="Arial"/>
-          <w:b w:val="0"/>
-          <w:bCs w:val="0"/>
-          <w:color w:val="auto"/>
-          <w:sz w:val="24"/>
-          <w:szCs w:val="24"/>
-        </w:rPr>
-        <w:t xml:space="preserve"> </w:t>
-      </w:r>
-      <w:proofErr w:type="spellStart"/>
-      <w:r>
-        <w:rPr>
-          <w:rFonts w:ascii="Arial" w:hAnsi="Arial" w:cs="Arial"/>
-          <w:b w:val="0"/>
-          <w:bCs w:val="0"/>
-          <w:color w:val="auto"/>
-          <w:sz w:val="24"/>
-          <w:szCs w:val="24"/>
-        </w:rPr>
-        <w:t>entender</w:t>
-      </w:r>
-      <w:proofErr w:type="spellEnd"/>
-      <w:r>
-        <w:rPr>
-          <w:rFonts w:ascii="Arial" w:hAnsi="Arial" w:cs="Arial"/>
-          <w:b w:val="0"/>
-          <w:bCs w:val="0"/>
-          <w:color w:val="auto"/>
-          <w:sz w:val="24"/>
-          <w:szCs w:val="24"/>
-        </w:rPr>
-        <w:t xml:space="preserve"> as </w:t>
-      </w:r>
-      <w:r>
-        <w:rPr>
-          <w:rFonts w:ascii="Arial" w:hAnsi="Arial" w:cs="Arial"/>
-          <w:b w:val="0"/>
-          <w:bCs w:val="0"/>
-          <w:color w:val="auto"/>
-          <w:sz w:val="24"/>
-          <w:szCs w:val="24"/>
-        </w:rPr>
-        <w:t>interfaces</w:t>
-      </w:r>
-      <w:r>
-        <w:rPr>
-          <w:rFonts w:ascii="Arial" w:hAnsi="Arial" w:cs="Arial"/>
-          <w:b w:val="0"/>
-          <w:bCs w:val="0"/>
-          <w:color w:val="auto"/>
-          <w:sz w:val="24"/>
-          <w:szCs w:val="24"/>
-        </w:rPr>
-        <w:t xml:space="preserve"> </w:t>
-      </w:r>
-      <w:proofErr w:type="spellStart"/>
-      <w:r>
-        <w:rPr>
-          <w:rFonts w:ascii="Arial" w:hAnsi="Arial" w:cs="Arial"/>
-          <w:b w:val="0"/>
-          <w:bCs w:val="0"/>
-          <w:color w:val="auto"/>
-          <w:sz w:val="24"/>
-          <w:szCs w:val="24"/>
-        </w:rPr>
-        <w:t>diferentes</w:t>
-      </w:r>
-      <w:proofErr w:type="spellEnd"/>
-      <w:r>
-        <w:rPr>
-          <w:rFonts w:ascii="Arial" w:hAnsi="Arial" w:cs="Arial"/>
-          <w:b w:val="0"/>
-          <w:bCs w:val="0"/>
-          <w:color w:val="auto"/>
-          <w:sz w:val="24"/>
-          <w:szCs w:val="24"/>
-        </w:rPr>
-        <w:t xml:space="preserve"> dos sistemas operacionais, </w:t>
-      </w:r>
-      <w:proofErr w:type="spellStart"/>
-      <w:r>
-        <w:rPr>
-          <w:rFonts w:ascii="Arial" w:hAnsi="Arial" w:cs="Arial"/>
-          <w:b w:val="0"/>
-          <w:bCs w:val="0"/>
-          <w:color w:val="auto"/>
-          <w:sz w:val="24"/>
-          <w:szCs w:val="24"/>
-        </w:rPr>
-        <w:t>aprender</w:t>
-      </w:r>
-      <w:proofErr w:type="spellEnd"/>
-      <w:r>
-        <w:rPr>
-          <w:rFonts w:ascii="Arial" w:hAnsi="Arial" w:cs="Arial"/>
-          <w:b w:val="0"/>
-          <w:bCs w:val="0"/>
-          <w:color w:val="auto"/>
-          <w:sz w:val="24"/>
-          <w:szCs w:val="24"/>
-        </w:rPr>
-        <w:t xml:space="preserve"> os comandos do Linux e </w:t>
-      </w:r>
-      <w:r>
-        <w:rPr>
-          <w:rFonts w:ascii="Arial" w:hAnsi="Arial" w:cs="Arial"/>
-          <w:b w:val="0"/>
-          <w:bCs w:val="0"/>
-          <w:color w:val="auto"/>
-          <w:sz w:val="24"/>
-          <w:szCs w:val="24"/>
-        </w:rPr>
-        <w:t xml:space="preserve">do </w:t>
-      </w:r>
-      <w:r>
-        <w:rPr>
-          <w:rFonts w:ascii="Arial" w:hAnsi="Arial" w:cs="Arial"/>
-          <w:b w:val="0"/>
-          <w:bCs w:val="0"/>
-          <w:color w:val="auto"/>
-          <w:sz w:val="24"/>
-          <w:szCs w:val="24"/>
-        </w:rPr>
-        <w:t xml:space="preserve">Android, e </w:t>
-      </w:r>
-      <w:proofErr w:type="spellStart"/>
-      <w:r>
-        <w:rPr>
-          <w:rFonts w:ascii="Arial" w:hAnsi="Arial" w:cs="Arial"/>
-          <w:b w:val="0"/>
-          <w:bCs w:val="0"/>
-          <w:color w:val="auto"/>
-          <w:sz w:val="24"/>
-          <w:szCs w:val="24"/>
-        </w:rPr>
-        <w:t>entender</w:t>
-      </w:r>
-      <w:proofErr w:type="spellEnd"/>
-      <w:r>
-        <w:rPr>
-          <w:rFonts w:ascii="Arial" w:hAnsi="Arial" w:cs="Arial"/>
-          <w:b w:val="0"/>
-          <w:bCs w:val="0"/>
-          <w:color w:val="auto"/>
-          <w:sz w:val="24"/>
-          <w:szCs w:val="24"/>
-        </w:rPr>
-        <w:t xml:space="preserve"> os resultados dos testes de rede, CPU e memória. Cada um do </w:t>
-      </w:r>
-      <w:proofErr w:type="spellStart"/>
-      <w:r>
-        <w:rPr>
-          <w:rFonts w:ascii="Arial" w:hAnsi="Arial" w:cs="Arial"/>
-          <w:b w:val="0"/>
-          <w:bCs w:val="0"/>
-          <w:color w:val="auto"/>
-          <w:sz w:val="24"/>
-          <w:szCs w:val="24"/>
-        </w:rPr>
-        <w:t>grupo</w:t>
-      </w:r>
-      <w:proofErr w:type="spellEnd"/>
-      <w:r>
-        <w:rPr>
-          <w:rFonts w:ascii="Arial" w:hAnsi="Arial" w:cs="Arial"/>
-          <w:b w:val="0"/>
-          <w:bCs w:val="0"/>
-          <w:color w:val="auto"/>
-          <w:sz w:val="24"/>
-          <w:szCs w:val="24"/>
-        </w:rPr>
-        <w:t xml:space="preserve"> </w:t>
-      </w:r>
-      <w:proofErr w:type="spellStart"/>
-      <w:r>
-        <w:rPr>
-          <w:rFonts w:ascii="Arial" w:hAnsi="Arial" w:cs="Arial"/>
-          <w:b w:val="0"/>
-          <w:bCs w:val="0"/>
-          <w:color w:val="auto"/>
-          <w:sz w:val="24"/>
-          <w:szCs w:val="24"/>
-        </w:rPr>
-        <w:t>contribuiu</w:t>
-      </w:r>
-      <w:proofErr w:type="spellEnd"/>
-      <w:r>
-        <w:rPr>
-          <w:rFonts w:ascii="Arial" w:hAnsi="Arial" w:cs="Arial"/>
-          <w:b w:val="0"/>
-          <w:bCs w:val="0"/>
-          <w:color w:val="auto"/>
-          <w:sz w:val="24"/>
-          <w:szCs w:val="24"/>
-        </w:rPr>
-        <w:t xml:space="preserve"> de um </w:t>
-      </w:r>
-      <w:proofErr w:type="spellStart"/>
-      <w:r>
-        <w:rPr>
-          <w:rFonts w:ascii="Arial" w:hAnsi="Arial" w:cs="Arial"/>
-          <w:b w:val="0"/>
-          <w:bCs w:val="0"/>
-          <w:color w:val="auto"/>
-          <w:sz w:val="24"/>
-          <w:szCs w:val="24"/>
-        </w:rPr>
-        <w:t>jeito</w:t>
-      </w:r>
-      <w:proofErr w:type="spellEnd"/>
-      <w:r>
-        <w:rPr>
-          <w:rFonts w:ascii="Arial" w:hAnsi="Arial" w:cs="Arial"/>
-          <w:b w:val="0"/>
-          <w:bCs w:val="0"/>
-          <w:color w:val="auto"/>
-          <w:sz w:val="24"/>
-          <w:szCs w:val="24"/>
-        </w:rPr>
-        <w:t xml:space="preserve">, </w:t>
-      </w:r>
-      <w:proofErr w:type="spellStart"/>
-      <w:r>
-        <w:rPr>
-          <w:rFonts w:ascii="Arial" w:hAnsi="Arial" w:cs="Arial"/>
-          <w:b w:val="0"/>
-          <w:bCs w:val="0"/>
-          <w:color w:val="auto"/>
-          <w:sz w:val="24"/>
-          <w:szCs w:val="24"/>
-        </w:rPr>
-        <w:t>fazendo</w:t>
-      </w:r>
-      <w:proofErr w:type="spellEnd"/>
-      <w:r>
-        <w:rPr>
-          <w:rFonts w:ascii="Arial" w:hAnsi="Arial" w:cs="Arial"/>
-          <w:b w:val="0"/>
-          <w:bCs w:val="0"/>
-          <w:color w:val="auto"/>
-          <w:sz w:val="24"/>
-          <w:szCs w:val="24"/>
-        </w:rPr>
-        <w:t xml:space="preserve"> </w:t>
-      </w:r>
-      <w:proofErr w:type="spellStart"/>
-      <w:r>
-        <w:rPr>
-          <w:rFonts w:ascii="Arial" w:hAnsi="Arial" w:cs="Arial"/>
-          <w:b w:val="0"/>
-          <w:bCs w:val="0"/>
-          <w:color w:val="auto"/>
-          <w:sz w:val="24"/>
-          <w:szCs w:val="24"/>
-        </w:rPr>
-        <w:t>pesquisas</w:t>
-      </w:r>
-      <w:proofErr w:type="spellEnd"/>
-      <w:r>
-        <w:rPr>
-          <w:rFonts w:ascii="Arial" w:hAnsi="Arial" w:cs="Arial"/>
-          <w:b w:val="0"/>
-          <w:bCs w:val="0"/>
-          <w:color w:val="auto"/>
-          <w:sz w:val="24"/>
-          <w:szCs w:val="24"/>
-        </w:rPr>
-        <w:t xml:space="preserve">, </w:t>
-      </w:r>
-      <w:proofErr w:type="spellStart"/>
-      <w:r>
-        <w:rPr>
-          <w:rFonts w:ascii="Arial" w:hAnsi="Arial" w:cs="Arial"/>
-          <w:b w:val="0"/>
-          <w:bCs w:val="0"/>
-          <w:color w:val="auto"/>
-          <w:sz w:val="24"/>
-          <w:szCs w:val="24"/>
-        </w:rPr>
-        <w:t>realizando</w:t>
-      </w:r>
-      <w:proofErr w:type="spellEnd"/>
-      <w:r>
-        <w:rPr>
-          <w:rFonts w:ascii="Arial" w:hAnsi="Arial" w:cs="Arial"/>
-          <w:b w:val="0"/>
-          <w:bCs w:val="0"/>
-          <w:color w:val="auto"/>
-          <w:sz w:val="24"/>
-          <w:szCs w:val="24"/>
-        </w:rPr>
-        <w:t xml:space="preserve"> os testes</w:t>
-      </w:r>
-      <w:r>
-        <w:rPr>
-          <w:rFonts w:ascii="Arial" w:hAnsi="Arial" w:cs="Arial"/>
-          <w:b w:val="0"/>
-          <w:bCs w:val="0"/>
-          <w:color w:val="auto"/>
-          <w:sz w:val="24"/>
-          <w:szCs w:val="24"/>
-        </w:rPr>
-        <w:t xml:space="preserve">, </w:t>
-      </w:r>
-      <w:proofErr w:type="spellStart"/>
-      <w:r>
-        <w:rPr>
-          <w:rFonts w:ascii="Arial" w:hAnsi="Arial" w:cs="Arial"/>
-          <w:b w:val="0"/>
-          <w:bCs w:val="0"/>
-          <w:color w:val="auto"/>
-          <w:sz w:val="24"/>
-          <w:szCs w:val="24"/>
-        </w:rPr>
-        <w:t>anotando</w:t>
-      </w:r>
-      <w:proofErr w:type="spellEnd"/>
-      <w:r>
-        <w:rPr>
-          <w:rFonts w:ascii="Arial" w:hAnsi="Arial" w:cs="Arial"/>
-          <w:b w:val="0"/>
-          <w:bCs w:val="0"/>
-          <w:color w:val="auto"/>
-          <w:sz w:val="24"/>
-          <w:szCs w:val="24"/>
-        </w:rPr>
-        <w:t xml:space="preserve"> os resultados</w:t>
-      </w:r>
-      <w:r>
-        <w:rPr>
-          <w:rFonts w:ascii="Arial" w:hAnsi="Arial" w:cs="Arial"/>
-          <w:b w:val="0"/>
-          <w:bCs w:val="0"/>
-          <w:color w:val="auto"/>
-          <w:sz w:val="24"/>
-          <w:szCs w:val="24"/>
-        </w:rPr>
-        <w:t xml:space="preserve"> e </w:t>
-      </w:r>
-      <w:proofErr w:type="spellStart"/>
-      <w:r>
-        <w:rPr>
-          <w:rFonts w:ascii="Arial" w:hAnsi="Arial" w:cs="Arial"/>
-          <w:b w:val="0"/>
-          <w:bCs w:val="0"/>
-          <w:color w:val="auto"/>
-          <w:sz w:val="24"/>
-          <w:szCs w:val="24"/>
-        </w:rPr>
-        <w:t>desenvolvendo</w:t>
-      </w:r>
-      <w:proofErr w:type="spellEnd"/>
-      <w:r>
-        <w:rPr>
-          <w:rFonts w:ascii="Arial" w:hAnsi="Arial" w:cs="Arial"/>
-          <w:b w:val="0"/>
-          <w:bCs w:val="0"/>
-          <w:color w:val="auto"/>
-          <w:sz w:val="24"/>
-          <w:szCs w:val="24"/>
-        </w:rPr>
-        <w:t xml:space="preserve"> o </w:t>
-      </w:r>
-      <w:proofErr w:type="spellStart"/>
-      <w:r>
-        <w:rPr>
-          <w:rFonts w:ascii="Arial" w:hAnsi="Arial" w:cs="Arial"/>
-          <w:b w:val="0"/>
-          <w:bCs w:val="0"/>
-          <w:color w:val="auto"/>
-          <w:sz w:val="24"/>
-          <w:szCs w:val="24"/>
-        </w:rPr>
-        <w:t>presente</w:t>
-      </w:r>
-      <w:proofErr w:type="spellEnd"/>
-      <w:r>
-        <w:rPr>
-          <w:rFonts w:ascii="Arial" w:hAnsi="Arial" w:cs="Arial"/>
-          <w:b w:val="0"/>
-          <w:bCs w:val="0"/>
-          <w:color w:val="auto"/>
-          <w:sz w:val="24"/>
-          <w:szCs w:val="24"/>
-        </w:rPr>
-        <w:t xml:space="preserve"> </w:t>
-      </w:r>
-      <w:proofErr w:type="spellStart"/>
-      <w:r>
-        <w:rPr>
-          <w:rFonts w:ascii="Arial" w:hAnsi="Arial" w:cs="Arial"/>
-          <w:b w:val="0"/>
-          <w:bCs w:val="0"/>
-          <w:color w:val="auto"/>
-          <w:sz w:val="24"/>
-          <w:szCs w:val="24"/>
-        </w:rPr>
-        <w:t>relatório</w:t>
-      </w:r>
-      <w:proofErr w:type="spellEnd"/>
-      <w:r>
-        <w:rPr>
-          <w:rFonts w:ascii="Arial" w:hAnsi="Arial" w:cs="Arial"/>
-          <w:b w:val="0"/>
-          <w:bCs w:val="0"/>
-          <w:color w:val="auto"/>
-          <w:sz w:val="24"/>
-          <w:szCs w:val="24"/>
-        </w:rPr>
-        <w:t xml:space="preserve">, o que </w:t>
-      </w:r>
-      <w:proofErr w:type="spellStart"/>
-      <w:r>
-        <w:rPr>
-          <w:rFonts w:ascii="Arial" w:hAnsi="Arial" w:cs="Arial"/>
-          <w:b w:val="0"/>
-          <w:bCs w:val="0"/>
-          <w:color w:val="auto"/>
-          <w:sz w:val="24"/>
-          <w:szCs w:val="24"/>
-        </w:rPr>
-        <w:t>ajudou</w:t>
-      </w:r>
-      <w:proofErr w:type="spellEnd"/>
-      <w:r>
-        <w:rPr>
-          <w:rFonts w:ascii="Arial" w:hAnsi="Arial" w:cs="Arial"/>
-          <w:b w:val="0"/>
-          <w:bCs w:val="0"/>
-          <w:color w:val="auto"/>
-          <w:sz w:val="24"/>
-          <w:szCs w:val="24"/>
-        </w:rPr>
-        <w:t xml:space="preserve"> </w:t>
-      </w:r>
-      <w:proofErr w:type="spellStart"/>
-      <w:r>
-        <w:rPr>
-          <w:rFonts w:ascii="Arial" w:hAnsi="Arial" w:cs="Arial"/>
-          <w:b w:val="0"/>
-          <w:bCs w:val="0"/>
-          <w:color w:val="auto"/>
-          <w:sz w:val="24"/>
-          <w:szCs w:val="24"/>
-        </w:rPr>
-        <w:t>bastante</w:t>
-      </w:r>
-      <w:proofErr w:type="spellEnd"/>
-      <w:r>
-        <w:rPr>
-          <w:rFonts w:ascii="Arial" w:hAnsi="Arial" w:cs="Arial"/>
-          <w:b w:val="0"/>
-          <w:bCs w:val="0"/>
-          <w:color w:val="auto"/>
-          <w:sz w:val="24"/>
-          <w:szCs w:val="24"/>
-        </w:rPr>
-        <w:t xml:space="preserve"> na </w:t>
-      </w:r>
-      <w:proofErr w:type="spellStart"/>
-      <w:r>
-        <w:rPr>
-          <w:rFonts w:ascii="Arial" w:hAnsi="Arial" w:cs="Arial"/>
-          <w:b w:val="0"/>
-          <w:bCs w:val="0"/>
-          <w:color w:val="auto"/>
-          <w:sz w:val="24"/>
-          <w:szCs w:val="24"/>
-        </w:rPr>
-        <w:t>divisão</w:t>
-      </w:r>
-      <w:proofErr w:type="spellEnd"/>
-      <w:r>
-        <w:rPr>
-          <w:rFonts w:ascii="Arial" w:hAnsi="Arial" w:cs="Arial"/>
-          <w:b w:val="0"/>
-          <w:bCs w:val="0"/>
-          <w:color w:val="auto"/>
-          <w:sz w:val="24"/>
-          <w:szCs w:val="24"/>
-        </w:rPr>
-        <w:t xml:space="preserve"> das tarefas. Além </w:t>
-      </w:r>
-      <w:proofErr w:type="spellStart"/>
-      <w:r>
-        <w:rPr>
-          <w:rFonts w:ascii="Arial" w:hAnsi="Arial" w:cs="Arial"/>
-          <w:b w:val="0"/>
-          <w:bCs w:val="0"/>
-          <w:color w:val="auto"/>
-          <w:sz w:val="24"/>
-          <w:szCs w:val="24"/>
-        </w:rPr>
-        <w:t>disso</w:t>
-      </w:r>
-      <w:proofErr w:type="spellEnd"/>
-      <w:r>
-        <w:rPr>
-          <w:rFonts w:ascii="Arial" w:hAnsi="Arial" w:cs="Arial"/>
-          <w:b w:val="0"/>
-          <w:bCs w:val="0"/>
-          <w:color w:val="auto"/>
-          <w:sz w:val="24"/>
-          <w:szCs w:val="24"/>
-        </w:rPr>
-        <w:t xml:space="preserve">, </w:t>
-      </w:r>
-      <w:proofErr w:type="spellStart"/>
-      <w:r>
-        <w:rPr>
-          <w:rFonts w:ascii="Arial" w:hAnsi="Arial" w:cs="Arial"/>
-          <w:b w:val="0"/>
-          <w:bCs w:val="0"/>
-          <w:color w:val="auto"/>
-          <w:sz w:val="24"/>
-          <w:szCs w:val="24"/>
-        </w:rPr>
-        <w:t>conversar</w:t>
-      </w:r>
-      <w:proofErr w:type="spellEnd"/>
-      <w:r>
-        <w:rPr>
-          <w:rFonts w:ascii="Arial" w:hAnsi="Arial" w:cs="Arial"/>
-          <w:b w:val="0"/>
-          <w:bCs w:val="0"/>
-          <w:color w:val="auto"/>
-          <w:sz w:val="24"/>
-          <w:szCs w:val="24"/>
-        </w:rPr>
-        <w:t xml:space="preserve"> </w:t>
-      </w:r>
-      <w:r>
-        <w:rPr>
-          <w:rFonts w:ascii="Arial" w:hAnsi="Arial" w:cs="Arial"/>
-          <w:b w:val="0"/>
-          <w:bCs w:val="0"/>
-          <w:color w:val="auto"/>
-          <w:sz w:val="24"/>
-          <w:szCs w:val="24"/>
-        </w:rPr>
-        <w:t xml:space="preserve">entre </w:t>
-      </w:r>
-      <w:proofErr w:type="spellStart"/>
-      <w:r>
-        <w:rPr>
-          <w:rFonts w:ascii="Arial" w:hAnsi="Arial" w:cs="Arial"/>
-          <w:b w:val="0"/>
-          <w:bCs w:val="0"/>
-          <w:color w:val="auto"/>
-          <w:sz w:val="24"/>
-          <w:szCs w:val="24"/>
-        </w:rPr>
-        <w:t>nós</w:t>
-      </w:r>
-      <w:proofErr w:type="spellEnd"/>
-      <w:r>
-        <w:rPr>
-          <w:rFonts w:ascii="Arial" w:hAnsi="Arial" w:cs="Arial"/>
-          <w:b w:val="0"/>
-          <w:bCs w:val="0"/>
-          <w:color w:val="auto"/>
-          <w:sz w:val="24"/>
-          <w:szCs w:val="24"/>
-        </w:rPr>
-        <w:t xml:space="preserve"> mesmos </w:t>
-      </w:r>
-      <w:proofErr w:type="spellStart"/>
-      <w:r>
-        <w:rPr>
-          <w:rFonts w:ascii="Arial" w:hAnsi="Arial" w:cs="Arial"/>
-          <w:b w:val="0"/>
-          <w:bCs w:val="0"/>
-          <w:color w:val="auto"/>
-          <w:sz w:val="24"/>
-          <w:szCs w:val="24"/>
-        </w:rPr>
-        <w:t>trouxe</w:t>
-      </w:r>
-      <w:proofErr w:type="spellEnd"/>
-      <w:r>
-        <w:rPr>
-          <w:rFonts w:ascii="Arial" w:hAnsi="Arial" w:cs="Arial"/>
-          <w:b w:val="0"/>
-          <w:bCs w:val="0"/>
-          <w:color w:val="auto"/>
-          <w:sz w:val="24"/>
-          <w:szCs w:val="24"/>
-        </w:rPr>
-        <w:t xml:space="preserve"> </w:t>
-      </w:r>
-      <w:proofErr w:type="spellStart"/>
-      <w:r>
-        <w:rPr>
-          <w:rFonts w:ascii="Arial" w:hAnsi="Arial" w:cs="Arial"/>
-          <w:b w:val="0"/>
-          <w:bCs w:val="0"/>
-          <w:color w:val="auto"/>
-          <w:sz w:val="24"/>
-          <w:szCs w:val="24"/>
-        </w:rPr>
-        <w:t>diferentes</w:t>
-      </w:r>
-      <w:proofErr w:type="spellEnd"/>
-      <w:r>
-        <w:rPr>
-          <w:rFonts w:ascii="Arial" w:hAnsi="Arial" w:cs="Arial"/>
-          <w:b w:val="0"/>
-          <w:bCs w:val="0"/>
-          <w:color w:val="auto"/>
-          <w:sz w:val="24"/>
-          <w:szCs w:val="24"/>
-        </w:rPr>
-        <w:t xml:space="preserve"> </w:t>
-      </w:r>
-      <w:proofErr w:type="spellStart"/>
-      <w:r>
-        <w:rPr>
-          <w:rFonts w:ascii="Arial" w:hAnsi="Arial" w:cs="Arial"/>
-          <w:b w:val="0"/>
-          <w:bCs w:val="0"/>
-          <w:color w:val="auto"/>
-          <w:sz w:val="24"/>
-          <w:szCs w:val="24"/>
-        </w:rPr>
-        <w:t>pontos</w:t>
-      </w:r>
-      <w:proofErr w:type="spellEnd"/>
-      <w:r>
-        <w:rPr>
-          <w:rFonts w:ascii="Arial" w:hAnsi="Arial" w:cs="Arial"/>
-          <w:b w:val="0"/>
-          <w:bCs w:val="0"/>
-          <w:color w:val="auto"/>
-          <w:sz w:val="24"/>
-          <w:szCs w:val="24"/>
-        </w:rPr>
-        <w:t xml:space="preserve"> de vistas sobre o funcionamento e a forma como </w:t>
-      </w:r>
-      <w:proofErr w:type="spellStart"/>
-      <w:r>
-        <w:rPr>
-          <w:rFonts w:ascii="Arial" w:hAnsi="Arial" w:cs="Arial"/>
-          <w:b w:val="0"/>
-          <w:bCs w:val="0"/>
-          <w:color w:val="auto"/>
-          <w:sz w:val="24"/>
-          <w:szCs w:val="24"/>
-        </w:rPr>
-        <w:t>apresentar</w:t>
-      </w:r>
-      <w:proofErr w:type="spellEnd"/>
-      <w:r>
-        <w:rPr>
-          <w:rFonts w:ascii="Arial" w:hAnsi="Arial" w:cs="Arial"/>
-          <w:b w:val="0"/>
-          <w:bCs w:val="0"/>
-          <w:color w:val="auto"/>
-          <w:sz w:val="24"/>
-          <w:szCs w:val="24"/>
-        </w:rPr>
-        <w:t xml:space="preserve"> os testes</w:t>
-      </w:r>
-      <w:r>
-        <w:rPr>
-          <w:rFonts w:ascii="Arial" w:hAnsi="Arial" w:cs="Arial"/>
-          <w:b w:val="0"/>
-          <w:bCs w:val="0"/>
-          <w:color w:val="auto"/>
-          <w:sz w:val="24"/>
-          <w:szCs w:val="24"/>
-        </w:rPr>
-        <w:t xml:space="preserve">. </w:t>
-      </w:r>
-      <w:r>
-        <w:rPr>
-          <w:rFonts w:ascii="Arial" w:hAnsi="Arial" w:cs="Arial"/>
-          <w:b w:val="0"/>
-          <w:bCs w:val="0"/>
-          <w:color w:val="auto"/>
-          <w:sz w:val="24"/>
-          <w:szCs w:val="24"/>
-        </w:rPr>
-        <w:t xml:space="preserve">No </w:t>
-      </w:r>
-      <w:proofErr w:type="spellStart"/>
-      <w:r>
-        <w:rPr>
-          <w:rFonts w:ascii="Arial" w:hAnsi="Arial" w:cs="Arial"/>
-          <w:b w:val="0"/>
-          <w:bCs w:val="0"/>
-          <w:color w:val="auto"/>
-          <w:sz w:val="24"/>
-          <w:szCs w:val="24"/>
-        </w:rPr>
-        <w:t>geral</w:t>
-      </w:r>
-      <w:proofErr w:type="spellEnd"/>
-      <w:r>
-        <w:rPr>
-          <w:rFonts w:ascii="Arial" w:hAnsi="Arial" w:cs="Arial"/>
-          <w:b w:val="0"/>
-          <w:bCs w:val="0"/>
-          <w:color w:val="auto"/>
-          <w:sz w:val="24"/>
-          <w:szCs w:val="24"/>
-        </w:rPr>
-        <w:t xml:space="preserve">, </w:t>
-      </w:r>
-      <w:proofErr w:type="spellStart"/>
-      <w:r>
-        <w:rPr>
-          <w:rFonts w:ascii="Arial" w:hAnsi="Arial" w:cs="Arial"/>
-          <w:b w:val="0"/>
-          <w:bCs w:val="0"/>
-          <w:color w:val="auto"/>
-          <w:sz w:val="24"/>
-          <w:szCs w:val="24"/>
-        </w:rPr>
-        <w:t>a</w:t>
-      </w:r>
-      <w:r>
-        <w:rPr>
-          <w:rFonts w:ascii="Arial" w:hAnsi="Arial" w:cs="Arial"/>
-          <w:b w:val="0"/>
-          <w:bCs w:val="0"/>
-          <w:color w:val="auto"/>
-          <w:sz w:val="24"/>
-          <w:szCs w:val="24"/>
-        </w:rPr>
-        <w:t>prendemos</w:t>
-      </w:r>
-      <w:proofErr w:type="spellEnd"/>
-      <w:r>
-        <w:rPr>
-          <w:rFonts w:ascii="Arial" w:hAnsi="Arial" w:cs="Arial"/>
-          <w:b w:val="0"/>
-          <w:bCs w:val="0"/>
-          <w:color w:val="auto"/>
-          <w:sz w:val="24"/>
-          <w:szCs w:val="24"/>
-        </w:rPr>
-        <w:t xml:space="preserve"> muito sobre como </w:t>
-      </w:r>
-      <w:proofErr w:type="spellStart"/>
-      <w:r>
-        <w:rPr>
-          <w:rFonts w:ascii="Arial" w:hAnsi="Arial" w:cs="Arial"/>
-          <w:b w:val="0"/>
-          <w:bCs w:val="0"/>
-          <w:color w:val="auto"/>
-          <w:sz w:val="24"/>
-          <w:szCs w:val="24"/>
-        </w:rPr>
-        <w:t>cada</w:t>
-      </w:r>
-      <w:proofErr w:type="spellEnd"/>
-      <w:r>
-        <w:rPr>
-          <w:rFonts w:ascii="Arial" w:hAnsi="Arial" w:cs="Arial"/>
-          <w:b w:val="0"/>
-          <w:bCs w:val="0"/>
-          <w:color w:val="auto"/>
-          <w:sz w:val="24"/>
-          <w:szCs w:val="24"/>
-        </w:rPr>
-        <w:t xml:space="preserve"> sistema </w:t>
-      </w:r>
-      <w:proofErr w:type="spellStart"/>
-      <w:r>
-        <w:rPr>
-          <w:rFonts w:ascii="Arial" w:hAnsi="Arial" w:cs="Arial"/>
-          <w:b w:val="0"/>
-          <w:bCs w:val="0"/>
-          <w:color w:val="auto"/>
-          <w:sz w:val="24"/>
-          <w:szCs w:val="24"/>
-        </w:rPr>
-        <w:t>funciona</w:t>
-      </w:r>
-      <w:proofErr w:type="spellEnd"/>
-      <w:r>
-        <w:rPr>
-          <w:rFonts w:ascii="Arial" w:hAnsi="Arial" w:cs="Arial"/>
-          <w:b w:val="0"/>
-          <w:bCs w:val="0"/>
-          <w:color w:val="auto"/>
-          <w:sz w:val="24"/>
-          <w:szCs w:val="24"/>
-        </w:rPr>
-        <w:t xml:space="preserve">, sobre os comandos e ferramentas de monitoramento, e </w:t>
-      </w:r>
-      <w:proofErr w:type="spellStart"/>
-      <w:r>
-        <w:rPr>
-          <w:rFonts w:ascii="Arial" w:hAnsi="Arial" w:cs="Arial"/>
-          <w:b w:val="0"/>
-          <w:bCs w:val="0"/>
-          <w:color w:val="auto"/>
-          <w:sz w:val="24"/>
-          <w:szCs w:val="24"/>
-        </w:rPr>
-        <w:t>também</w:t>
-      </w:r>
-      <w:proofErr w:type="spellEnd"/>
-      <w:r>
-        <w:rPr>
-          <w:rFonts w:ascii="Arial" w:hAnsi="Arial" w:cs="Arial"/>
-          <w:b w:val="0"/>
-          <w:bCs w:val="0"/>
-          <w:color w:val="auto"/>
-          <w:sz w:val="24"/>
-          <w:szCs w:val="24"/>
-        </w:rPr>
-        <w:t xml:space="preserve"> </w:t>
-      </w:r>
-      <w:proofErr w:type="spellStart"/>
-      <w:r>
-        <w:rPr>
-          <w:rFonts w:ascii="Arial" w:hAnsi="Arial" w:cs="Arial"/>
-          <w:b w:val="0"/>
-          <w:bCs w:val="0"/>
-          <w:color w:val="auto"/>
-          <w:sz w:val="24"/>
-          <w:szCs w:val="24"/>
-        </w:rPr>
-        <w:t>melhoramos</w:t>
-      </w:r>
-      <w:proofErr w:type="spellEnd"/>
-      <w:r>
-        <w:rPr>
-          <w:rFonts w:ascii="Arial" w:hAnsi="Arial" w:cs="Arial"/>
-          <w:b w:val="0"/>
-          <w:bCs w:val="0"/>
-          <w:color w:val="auto"/>
-          <w:sz w:val="24"/>
-          <w:szCs w:val="24"/>
-        </w:rPr>
-        <w:t xml:space="preserve"> </w:t>
-      </w:r>
-      <w:proofErr w:type="spellStart"/>
-      <w:r>
-        <w:rPr>
-          <w:rFonts w:ascii="Arial" w:hAnsi="Arial" w:cs="Arial"/>
-          <w:b w:val="0"/>
-          <w:bCs w:val="0"/>
-          <w:color w:val="auto"/>
-          <w:sz w:val="24"/>
-          <w:szCs w:val="24"/>
-        </w:rPr>
-        <w:t>nossas</w:t>
-      </w:r>
-      <w:proofErr w:type="spellEnd"/>
-      <w:r>
-        <w:rPr>
-          <w:rFonts w:ascii="Arial" w:hAnsi="Arial" w:cs="Arial"/>
-          <w:b w:val="0"/>
-          <w:bCs w:val="0"/>
-          <w:color w:val="auto"/>
-          <w:sz w:val="24"/>
-          <w:szCs w:val="24"/>
-        </w:rPr>
-        <w:t xml:space="preserve"> </w:t>
-      </w:r>
-      <w:proofErr w:type="spellStart"/>
-      <w:r>
-        <w:rPr>
-          <w:rFonts w:ascii="Arial" w:hAnsi="Arial" w:cs="Arial"/>
-          <w:b w:val="0"/>
-          <w:bCs w:val="0"/>
-          <w:color w:val="auto"/>
-          <w:sz w:val="24"/>
-          <w:szCs w:val="24"/>
-        </w:rPr>
-        <w:t>habilidades</w:t>
-      </w:r>
-      <w:proofErr w:type="spellEnd"/>
-      <w:r>
-        <w:rPr>
-          <w:rFonts w:ascii="Arial" w:hAnsi="Arial" w:cs="Arial"/>
-          <w:b w:val="0"/>
-          <w:bCs w:val="0"/>
-          <w:color w:val="auto"/>
-          <w:sz w:val="24"/>
-          <w:szCs w:val="24"/>
-        </w:rPr>
-        <w:t xml:space="preserve"> de </w:t>
-      </w:r>
-      <w:proofErr w:type="spellStart"/>
-      <w:r>
-        <w:rPr>
-          <w:rFonts w:ascii="Arial" w:hAnsi="Arial" w:cs="Arial"/>
-          <w:b w:val="0"/>
-          <w:bCs w:val="0"/>
-          <w:color w:val="auto"/>
-          <w:sz w:val="24"/>
-          <w:szCs w:val="24"/>
-        </w:rPr>
-        <w:t>analisar</w:t>
-      </w:r>
-      <w:proofErr w:type="spellEnd"/>
-      <w:r>
-        <w:rPr>
-          <w:rFonts w:ascii="Arial" w:hAnsi="Arial" w:cs="Arial"/>
-          <w:b w:val="0"/>
-          <w:bCs w:val="0"/>
-          <w:color w:val="auto"/>
-          <w:sz w:val="24"/>
-          <w:szCs w:val="24"/>
-        </w:rPr>
-        <w:t xml:space="preserve"> e </w:t>
-      </w:r>
-      <w:proofErr w:type="spellStart"/>
-      <w:r>
-        <w:rPr>
-          <w:rFonts w:ascii="Arial" w:hAnsi="Arial" w:cs="Arial"/>
-          <w:b w:val="0"/>
-          <w:bCs w:val="0"/>
-          <w:color w:val="auto"/>
-          <w:sz w:val="24"/>
-          <w:szCs w:val="24"/>
-        </w:rPr>
-        <w:t>comparar</w:t>
-      </w:r>
-      <w:proofErr w:type="spellEnd"/>
-      <w:r>
-        <w:rPr>
-          <w:rFonts w:ascii="Arial" w:hAnsi="Arial" w:cs="Arial"/>
-          <w:b w:val="0"/>
-          <w:bCs w:val="0"/>
-          <w:color w:val="auto"/>
-          <w:sz w:val="24"/>
-          <w:szCs w:val="24"/>
-        </w:rPr>
-        <w:t xml:space="preserve"> dados.</w:t>
-      </w:r>
-      <w:r>
-        <w:br/>
-      </w:r>
-      <w:r>
-        <w:br/>
-      </w:r>
-      <w:r>
-        <w:rPr>
-          <w:rFonts w:ascii="Arial" w:hAnsi="Arial" w:cs="Arial"/>
-          <w:sz w:val="24"/>
-          <w:szCs w:val="24"/>
-        </w:rPr>
-        <w:t xml:space="preserve">7. </w:t>
-      </w:r>
-      <w:proofErr w:type="spellStart"/>
-      <w:r>
-        <w:rPr>
-          <w:rFonts w:ascii="Arial" w:hAnsi="Arial" w:cs="Arial"/>
-          <w:sz w:val="24"/>
-          <w:szCs w:val="24"/>
-        </w:rPr>
-        <w:t>Referências</w:t>
-      </w:r>
-      <w:proofErr w:type="spellEnd"/>
+        </w:rPr>
+      </w:pPr>
+      <w:r>
+        <w:rPr>
+          <w:rFonts w:ascii="Arial" w:hAnsi="Arial" w:cs="Arial"/>
+        </w:rPr>
+        <w:t xml:space="preserve">MICROSOFT. </w:t>
+      </w:r>
+      <w:r>
+        <w:rPr>
+          <w:rStyle w:val="nfase"/>
+          <w:rFonts w:ascii="Arial" w:hAnsi="Arial" w:cs="Arial"/>
+        </w:rPr>
+        <w:t>Windows 10: Guia de referência rápida</w:t>
+      </w:r>
+      <w:r>
+        <w:rPr>
+          <w:rFonts w:ascii="Arial" w:hAnsi="Arial" w:cs="Arial"/>
+        </w:rPr>
+        <w:t>. São Paulo: Microsoft, 2020.</w:t>
+      </w:r>
     </w:p>
     <w:p>
       <w:pPr>
-        <w:rPr>
-          <w:rFonts w:ascii="Arial" w:hAnsi="Arial" w:cs="Arial"/>
-          <w:sz w:val="24"/>
-          <w:szCs w:val="24"/>
-        </w:rPr>
-      </w:pPr>
-      <w:r>
-        <w:rPr>
-          <w:rFonts w:ascii="Arial" w:hAnsi="Arial" w:cs="Arial"/>
-          <w:sz w:val="24"/>
-          <w:szCs w:val="24"/>
-        </w:rPr>
-        <w:t>Liste todas as fontes consultadas (livros, artigos, sites, documentações), de acordo com as normas da ABNT.</w:t>
-      </w:r>
+        <w:pStyle w:val="NormalWeb"/>
+        <w:spacing w:line="360" w:lineRule="auto"/>
+        <w:rPr>
+          <w:rFonts w:ascii="Arial" w:hAnsi="Arial" w:cs="Arial"/>
+        </w:rPr>
+      </w:pPr>
+      <w:r>
+        <w:rPr>
+          <w:rFonts w:ascii="Arial" w:hAnsi="Arial" w:cs="Arial"/>
+        </w:rPr>
+        <w:t xml:space="preserve">MICROSOFT DOCS. </w:t>
+      </w:r>
+      <w:r>
+        <w:rPr>
+          <w:rStyle w:val="nfase"/>
+          <w:rFonts w:ascii="Arial" w:hAnsi="Arial" w:cs="Arial"/>
+        </w:rPr>
+        <w:t>Comandos do Prompt de Comando do Windows</w:t>
+      </w:r>
+      <w:r>
+        <w:rPr>
+          <w:rFonts w:ascii="Arial" w:hAnsi="Arial" w:cs="Arial"/>
+        </w:rPr>
+        <w:t xml:space="preserve">. Disponível em: </w:t>
+      </w:r>
+      <w:hyperlink r:id="rId28" w:history="1">
+        <w:r>
+          <w:rPr>
+            <w:rStyle w:val="Hyperlink"/>
+            <w:rFonts w:ascii="Arial" w:hAnsi="Arial" w:cs="Arial"/>
+          </w:rPr>
+          <w:t>https://docs.microsoft.com/pt-br/windows-server/administration/windows-commands/windo</w:t>
+        </w:r>
+        <w:r>
+          <w:rPr>
+            <w:rStyle w:val="Hyperlink"/>
+            <w:rFonts w:ascii="Arial" w:hAnsi="Arial" w:cs="Arial"/>
+          </w:rPr>
+          <w:t>w</w:t>
+        </w:r>
+        <w:r>
+          <w:rPr>
+            <w:rStyle w:val="Hyperlink"/>
+            <w:rFonts w:ascii="Arial" w:hAnsi="Arial" w:cs="Arial"/>
+          </w:rPr>
+          <w:t>s-commands</w:t>
+        </w:r>
+      </w:hyperlink>
+      <w:r>
+        <w:rPr>
+          <w:rFonts w:ascii="Arial" w:hAnsi="Arial" w:cs="Arial"/>
+        </w:rPr>
+        <w:t xml:space="preserve">. Acesso em: </w:t>
+      </w:r>
+      <w:r>
+        <w:rPr>
+          <w:rFonts w:ascii="Arial" w:hAnsi="Arial" w:cs="Arial"/>
+        </w:rPr>
+        <w:t>5</w:t>
+      </w:r>
+      <w:r>
+        <w:rPr>
+          <w:rFonts w:ascii="Arial" w:hAnsi="Arial" w:cs="Arial"/>
+        </w:rPr>
+        <w:t xml:space="preserve"> set. 2025.</w:t>
+      </w:r>
+    </w:p>
+    <w:p>
+      <w:pPr>
+        <w:pStyle w:val="NormalWeb"/>
+        <w:spacing w:line="360" w:lineRule="auto"/>
+        <w:rPr>
+          <w:rFonts w:ascii="Arial" w:hAnsi="Arial" w:cs="Arial"/>
+        </w:rPr>
+      </w:pPr>
+      <w:r>
+        <w:rPr>
+          <w:rFonts w:ascii="Arial" w:hAnsi="Arial" w:cs="Arial"/>
+        </w:rPr>
+        <w:t xml:space="preserve">MICROSOFT. </w:t>
+      </w:r>
+      <w:r>
+        <w:rPr>
+          <w:rStyle w:val="nfase"/>
+          <w:rFonts w:ascii="Arial" w:hAnsi="Arial" w:cs="Arial"/>
+        </w:rPr>
+        <w:t>Guia de instalação e configuração do Windows 10</w:t>
+      </w:r>
+      <w:r>
+        <w:rPr>
+          <w:rFonts w:ascii="Arial" w:hAnsi="Arial" w:cs="Arial"/>
+        </w:rPr>
+        <w:t xml:space="preserve">. Disponível em: </w:t>
+      </w:r>
+      <w:hyperlink r:id="rId29" w:history="1">
+        <w:r>
+          <w:rPr>
+            <w:rStyle w:val="Hyperlink"/>
+            <w:rFonts w:ascii="Arial" w:hAnsi="Arial" w:cs="Arial"/>
+          </w:rPr>
+          <w:t>https://docs.microsoft.com/pt-br/windows/deployment/</w:t>
+        </w:r>
+      </w:hyperlink>
+      <w:r>
+        <w:rPr>
+          <w:rFonts w:ascii="Arial" w:hAnsi="Arial" w:cs="Arial"/>
+        </w:rPr>
+        <w:t xml:space="preserve">. Acesso em: </w:t>
+      </w:r>
+      <w:r>
+        <w:rPr>
+          <w:rFonts w:ascii="Arial" w:hAnsi="Arial" w:cs="Arial"/>
+        </w:rPr>
+        <w:t>4</w:t>
+      </w:r>
+      <w:r>
+        <w:rPr>
+          <w:rFonts w:ascii="Arial" w:hAnsi="Arial" w:cs="Arial"/>
+        </w:rPr>
+        <w:t xml:space="preserve"> set. 2025.</w:t>
+      </w:r>
+    </w:p>
+    <w:p>
+      <w:pPr>
+        <w:pStyle w:val="NormalWeb"/>
+        <w:spacing w:line="360" w:lineRule="auto"/>
+        <w:rPr>
+          <w:rFonts w:ascii="Arial" w:hAnsi="Arial" w:cs="Arial"/>
+        </w:rPr>
+      </w:pPr>
+      <w:r>
+        <w:rPr>
+          <w:rFonts w:ascii="Arial" w:hAnsi="Arial" w:cs="Arial"/>
+        </w:rPr>
+        <w:lastRenderedPageBreak/>
+        <w:t xml:space="preserve">STALLMAN, Richard; et al. </w:t>
+      </w:r>
+      <w:r>
+        <w:rPr>
+          <w:rStyle w:val="nfase"/>
+          <w:rFonts w:ascii="Arial" w:hAnsi="Arial" w:cs="Arial"/>
+        </w:rPr>
+        <w:t>Linux: Guia do usuário</w:t>
+      </w:r>
+      <w:r>
+        <w:rPr>
+          <w:rFonts w:ascii="Arial" w:hAnsi="Arial" w:cs="Arial"/>
+        </w:rPr>
+        <w:t>. 2. ed. Rio de Janeiro: Novatec, 2019.</w:t>
+      </w:r>
+    </w:p>
+    <w:p>
+      <w:pPr>
+        <w:pStyle w:val="NormalWeb"/>
+        <w:spacing w:line="360" w:lineRule="auto"/>
+        <w:rPr>
+          <w:rFonts w:ascii="Arial" w:hAnsi="Arial" w:cs="Arial"/>
+        </w:rPr>
+      </w:pPr>
+      <w:r>
+        <w:rPr>
+          <w:rFonts w:ascii="Arial" w:hAnsi="Arial" w:cs="Arial"/>
+        </w:rPr>
+        <w:t xml:space="preserve">LINUX FOUNDATION. </w:t>
+      </w:r>
+      <w:r>
+        <w:rPr>
+          <w:rStyle w:val="nfase"/>
+          <w:rFonts w:ascii="Arial" w:hAnsi="Arial" w:cs="Arial"/>
+        </w:rPr>
+        <w:t>The Linux Command Line</w:t>
+      </w:r>
+      <w:r>
+        <w:rPr>
+          <w:rFonts w:ascii="Arial" w:hAnsi="Arial" w:cs="Arial"/>
+        </w:rPr>
+        <w:t xml:space="preserve">. Disponível em: </w:t>
+      </w:r>
+      <w:hyperlink r:id="rId30" w:history="1">
+        <w:r>
+          <w:rPr>
+            <w:rStyle w:val="Hyperlink"/>
+            <w:rFonts w:ascii="Arial" w:hAnsi="Arial" w:cs="Arial"/>
+          </w:rPr>
+          <w:t>https://linuxjourney.com/</w:t>
+        </w:r>
+      </w:hyperlink>
+      <w:r>
+        <w:rPr>
+          <w:rFonts w:ascii="Arial" w:hAnsi="Arial" w:cs="Arial"/>
+        </w:rPr>
+        <w:t xml:space="preserve">. Acesso em: </w:t>
+      </w:r>
+      <w:r>
+        <w:rPr>
+          <w:rFonts w:ascii="Arial" w:hAnsi="Arial" w:cs="Arial"/>
+        </w:rPr>
+        <w:t>4</w:t>
+      </w:r>
+      <w:r>
+        <w:rPr>
+          <w:rFonts w:ascii="Arial" w:hAnsi="Arial" w:cs="Arial"/>
+        </w:rPr>
+        <w:t xml:space="preserve"> set. 2025.</w:t>
+      </w:r>
+    </w:p>
+    <w:p>
+      <w:pPr>
+        <w:pStyle w:val="NormalWeb"/>
+        <w:spacing w:line="360" w:lineRule="auto"/>
+        <w:rPr>
+          <w:rFonts w:ascii="Arial" w:hAnsi="Arial" w:cs="Arial"/>
+        </w:rPr>
+      </w:pPr>
+      <w:r>
+        <w:rPr>
+          <w:rFonts w:ascii="Arial" w:hAnsi="Arial" w:cs="Arial"/>
+        </w:rPr>
+        <w:t xml:space="preserve">UBUNTU. </w:t>
+      </w:r>
+      <w:r>
+        <w:rPr>
+          <w:rStyle w:val="nfase"/>
+          <w:rFonts w:ascii="Arial" w:hAnsi="Arial" w:cs="Arial"/>
+        </w:rPr>
+        <w:t>Documentação oficial de instalação e configuração</w:t>
+      </w:r>
+      <w:r>
+        <w:rPr>
+          <w:rFonts w:ascii="Arial" w:hAnsi="Arial" w:cs="Arial"/>
+        </w:rPr>
+        <w:t xml:space="preserve">. Disponível em: </w:t>
+      </w:r>
+      <w:hyperlink r:id="rId31" w:tgtFrame="_new" w:history="1">
+        <w:r>
+          <w:rPr>
+            <w:rStyle w:val="Hyperlink"/>
+            <w:rFonts w:ascii="Arial" w:hAnsi="Arial" w:cs="Arial"/>
+          </w:rPr>
+          <w:t>https://ubuntu.com/tutorials/install-ubuntu-desktop</w:t>
+        </w:r>
+      </w:hyperlink>
+      <w:r>
+        <w:rPr>
+          <w:rFonts w:ascii="Arial" w:hAnsi="Arial" w:cs="Arial"/>
+        </w:rPr>
+        <w:t xml:space="preserve">. Acesso em: </w:t>
+      </w:r>
+      <w:r>
+        <w:rPr>
+          <w:rFonts w:ascii="Arial" w:hAnsi="Arial" w:cs="Arial"/>
+        </w:rPr>
+        <w:t>5</w:t>
+      </w:r>
+      <w:r>
+        <w:rPr>
+          <w:rFonts w:ascii="Arial" w:hAnsi="Arial" w:cs="Arial"/>
+        </w:rPr>
+        <w:t xml:space="preserve"> set. 2025.</w:t>
+      </w:r>
+    </w:p>
+    <w:p>
+      <w:pPr>
+        <w:pStyle w:val="NormalWeb"/>
+        <w:spacing w:line="360" w:lineRule="auto"/>
+        <w:rPr>
+          <w:rFonts w:ascii="Arial" w:hAnsi="Arial" w:cs="Arial"/>
+        </w:rPr>
+      </w:pPr>
+      <w:r>
+        <w:rPr>
+          <w:rFonts w:ascii="Arial" w:hAnsi="Arial" w:cs="Arial"/>
+        </w:rPr>
+        <w:t xml:space="preserve">ANDROID DEVELOPERS. </w:t>
+      </w:r>
+      <w:r>
+        <w:rPr>
+          <w:rStyle w:val="nfase"/>
+          <w:rFonts w:ascii="Arial" w:hAnsi="Arial" w:cs="Arial"/>
+        </w:rPr>
+        <w:t>Android Developer Documentation</w:t>
+      </w:r>
+      <w:r>
+        <w:rPr>
+          <w:rFonts w:ascii="Arial" w:hAnsi="Arial" w:cs="Arial"/>
+        </w:rPr>
+        <w:t xml:space="preserve">. Disponível em: </w:t>
+      </w:r>
+      <w:hyperlink r:id="rId32" w:history="1">
+        <w:r>
+          <w:rPr>
+            <w:rStyle w:val="Hyperlink"/>
+            <w:rFonts w:ascii="Arial" w:hAnsi="Arial" w:cs="Arial"/>
+          </w:rPr>
+          <w:t>https://developer.android.com/docs</w:t>
+        </w:r>
+      </w:hyperlink>
+      <w:r>
+        <w:rPr>
+          <w:rFonts w:ascii="Arial" w:hAnsi="Arial" w:cs="Arial"/>
+        </w:rPr>
+        <w:t xml:space="preserve">. Acesso em: </w:t>
+      </w:r>
+      <w:r>
+        <w:rPr>
+          <w:rFonts w:ascii="Arial" w:hAnsi="Arial" w:cs="Arial"/>
+        </w:rPr>
+        <w:t>4</w:t>
+      </w:r>
+      <w:r>
+        <w:rPr>
+          <w:rFonts w:ascii="Arial" w:hAnsi="Arial" w:cs="Arial"/>
+        </w:rPr>
+        <w:t xml:space="preserve"> set. 2025.</w:t>
+      </w:r>
+    </w:p>
+    <w:p>
+      <w:pPr>
+        <w:pStyle w:val="NormalWeb"/>
+        <w:spacing w:line="360" w:lineRule="auto"/>
+        <w:rPr>
+          <w:rFonts w:ascii="Arial" w:hAnsi="Arial" w:cs="Arial"/>
+        </w:rPr>
+      </w:pPr>
+      <w:r>
+        <w:rPr>
+          <w:rFonts w:ascii="Arial" w:hAnsi="Arial" w:cs="Arial"/>
+        </w:rPr>
+        <w:t xml:space="preserve">ANDROID DEVELOPERS. </w:t>
+      </w:r>
+      <w:r>
+        <w:rPr>
+          <w:rStyle w:val="nfase"/>
+          <w:rFonts w:ascii="Arial" w:hAnsi="Arial" w:cs="Arial"/>
+        </w:rPr>
+        <w:t>Ferramentas de linha de comando do Android</w:t>
+      </w:r>
+      <w:r>
+        <w:rPr>
+          <w:rFonts w:ascii="Arial" w:hAnsi="Arial" w:cs="Arial"/>
+        </w:rPr>
+        <w:t xml:space="preserve">. Disponível em: </w:t>
+      </w:r>
+      <w:hyperlink r:id="rId33" w:history="1">
+        <w:r>
+          <w:rPr>
+            <w:rStyle w:val="Hyperlink"/>
+            <w:rFonts w:ascii="Arial" w:hAnsi="Arial" w:cs="Arial"/>
+          </w:rPr>
+          <w:t>https://developer.android.com/studio/command-line/adb</w:t>
+        </w:r>
+      </w:hyperlink>
+      <w:r>
+        <w:rPr>
+          <w:rFonts w:ascii="Arial" w:hAnsi="Arial" w:cs="Arial"/>
+        </w:rPr>
+        <w:t xml:space="preserve">. Acesso em: </w:t>
+      </w:r>
+      <w:r>
+        <w:rPr>
+          <w:rFonts w:ascii="Arial" w:hAnsi="Arial" w:cs="Arial"/>
+        </w:rPr>
+        <w:t>4</w:t>
+      </w:r>
+      <w:r>
+        <w:rPr>
+          <w:rFonts w:ascii="Arial" w:hAnsi="Arial" w:cs="Arial"/>
+        </w:rPr>
+        <w:t xml:space="preserve"> set. 2025.</w:t>
+      </w:r>
+    </w:p>
+    <w:p>
+      <w:pPr>
+        <w:pStyle w:val="NormalWeb"/>
+        <w:spacing w:line="360" w:lineRule="auto"/>
+        <w:rPr>
+          <w:rFonts w:ascii="Arial" w:hAnsi="Arial" w:cs="Arial"/>
+        </w:rPr>
+      </w:pPr>
+      <w:r>
+        <w:rPr>
+          <w:rFonts w:ascii="Arial" w:hAnsi="Arial" w:cs="Arial"/>
+        </w:rPr>
+        <w:t xml:space="preserve">ANDROID DEVELOPERS. </w:t>
+      </w:r>
+      <w:r>
+        <w:rPr>
+          <w:rStyle w:val="nfase"/>
+          <w:rFonts w:ascii="Arial" w:hAnsi="Arial" w:cs="Arial"/>
+        </w:rPr>
+        <w:t>Configuração de ambiente e SDK do Android</w:t>
+      </w:r>
+      <w:r>
+        <w:rPr>
+          <w:rFonts w:ascii="Arial" w:hAnsi="Arial" w:cs="Arial"/>
+        </w:rPr>
+        <w:t xml:space="preserve">. Disponível em: </w:t>
+      </w:r>
+      <w:hyperlink r:id="rId34" w:history="1">
+        <w:r>
+          <w:rPr>
+            <w:rStyle w:val="Hyperlink"/>
+            <w:rFonts w:ascii="Arial" w:hAnsi="Arial" w:cs="Arial"/>
+          </w:rPr>
+          <w:t>https://developer.android.com/studio/install</w:t>
+        </w:r>
+      </w:hyperlink>
+      <w:r>
+        <w:rPr>
+          <w:rFonts w:ascii="Arial" w:hAnsi="Arial" w:cs="Arial"/>
+        </w:rPr>
+        <w:t xml:space="preserve">. Acesso em: </w:t>
+      </w:r>
+      <w:r>
+        <w:rPr>
+          <w:rFonts w:ascii="Arial" w:hAnsi="Arial" w:cs="Arial"/>
+        </w:rPr>
+        <w:t>4</w:t>
+      </w:r>
+      <w:r>
+        <w:rPr>
+          <w:rFonts w:ascii="Arial" w:hAnsi="Arial" w:cs="Arial"/>
+        </w:rPr>
+        <w:t xml:space="preserve"> set. 2025.</w:t>
+      </w:r>
+    </w:p>
+    <w:p>
+      <w:pPr>
+        <w:pStyle w:val="NormalWeb"/>
+        <w:spacing w:line="360" w:lineRule="auto"/>
+        <w:rPr>
+          <w:rFonts w:ascii="Arial" w:hAnsi="Arial" w:cs="Arial"/>
+        </w:rPr>
+      </w:pPr>
+      <w:r>
+        <w:rPr>
+          <w:rFonts w:ascii="Arial" w:hAnsi="Arial" w:cs="Arial"/>
+        </w:rPr>
+        <w:t xml:space="preserve">MÉTODO DE COMANDOS LINUX. </w:t>
+      </w:r>
+      <w:r>
+        <w:rPr>
+          <w:rStyle w:val="nfase"/>
+          <w:rFonts w:ascii="Arial" w:hAnsi="Arial" w:cs="Arial"/>
+        </w:rPr>
+        <w:t>Manual do Linux: Comandos essenciais</w:t>
+      </w:r>
+      <w:r>
+        <w:rPr>
+          <w:rFonts w:ascii="Arial" w:hAnsi="Arial" w:cs="Arial"/>
+        </w:rPr>
+        <w:t xml:space="preserve">. Disponível em: </w:t>
+      </w:r>
+      <w:hyperlink r:id="rId35" w:history="1">
+        <w:r>
+          <w:rPr>
+            <w:rStyle w:val="Hyperlink"/>
+            <w:rFonts w:ascii="Arial" w:hAnsi="Arial" w:cs="Arial"/>
+          </w:rPr>
+          <w:t>https://www.kernel.org/doc/</w:t>
+        </w:r>
+      </w:hyperlink>
+      <w:r>
+        <w:rPr>
+          <w:rFonts w:ascii="Arial" w:hAnsi="Arial" w:cs="Arial"/>
+        </w:rPr>
+        <w:t>. Acesso em: 6 set. 2025.</w:t>
+      </w:r>
+    </w:p>
+    <w:p>
+      <w:pPr>
+        <w:rPr>
+          <w:rFonts w:ascii="Arial" w:hAnsi="Arial" w:cs="Arial"/>
+          <w:sz w:val="24"/>
+          <w:szCs w:val="24"/>
+        </w:rPr>
+      </w:pPr>
     </w:p>
     <w:sectPr>
+      <w:footerReference w:type="default" r:id="rId36"/>
       <w:pgSz w:w="12240" w:h="15840"/>
       <w:pgMar w:top="1440" w:right="1800" w:bottom="1440" w:left="1800" w:header="720" w:footer="720" w:gutter="0"/>
       <w:cols w:space="720"/>
@@ -6412,6 +6806,101 @@
     </w:sectPr>
   </w:body>
 </w:document>
+</file>
+
+<file path=word/endnotes.xml><?xml version="1.0" encoding="utf-8"?>
+<w:endnotes xmlns:wpc="http://schemas.microsoft.com/office/word/2010/wordprocessingCanvas" xmlns:cx="http://schemas.microsoft.com/office/drawing/2014/chartex" xmlns:cx1="http://schemas.microsoft.com/office/drawing/2015/9/8/chartex" xmlns:cx2="http://schemas.microsoft.com/office/drawing/2015/10/21/chartex" xmlns:cx3="http://schemas.microsoft.com/office/drawing/2016/5/9/chartex" xmlns:cx4="http://schemas.microsoft.com/office/drawing/2016/5/10/chartex" xmlns:cx5="http://schemas.microsoft.com/office/drawing/2016/5/11/chartex" xmlns:cx6="http://schemas.microsoft.com/office/drawing/2016/5/12/chartex" xmlns:cx7="http://schemas.microsoft.com/office/drawing/2016/5/13/chartex" xmlns:cx8="http://schemas.microsoft.com/office/drawing/2016/5/14/chartex" xmlns:mc="http://schemas.openxmlformats.org/markup-compatibility/2006" xmlns:aink="http://schemas.microsoft.com/office/drawing/2016/ink" xmlns:am3d="http://schemas.microsoft.com/office/drawing/2017/model3d" xmlns:o="urn:schemas-microsoft-com:office:office" xmlns:r="http://schemas.openxmlformats.org/officeDocument/2006/relationships" xmlns:m="http://schemas.openxmlformats.org/officeDocument/2006/math" xmlns:v="urn:schemas-microsoft-com:vml" xmlns:wp14="http://schemas.microsoft.com/office/word/2010/wordprocessingDrawing" xmlns:wp="http://schemas.openxmlformats.org/drawingml/2006/wordprocessingDrawing" xmlns:w10="urn:schemas-microsoft-com:office:word" xmlns:w="http://schemas.openxmlformats.org/wordprocessingml/2006/main" xmlns:w14="http://schemas.microsoft.com/office/word/2010/wordml" xmlns:w15="http://schemas.microsoft.com/office/word/2012/wordml" xmlns:w16cex="http://schemas.microsoft.com/office/word/2018/wordml/cex" xmlns:w16cid="http://schemas.microsoft.com/office/word/2016/wordml/cid" xmlns:w16="http://schemas.microsoft.com/office/word/2018/wordml" xmlns:w16sdtdh="http://schemas.microsoft.com/office/word/2020/wordml/sdtdatahash" xmlns:w16se="http://schemas.microsoft.com/office/word/2015/wordml/symex" xmlns:wpg="http://schemas.microsoft.com/office/word/2010/wordprocessingGroup" xmlns:wpi="http://schemas.microsoft.com/office/word/2010/wordprocessingInk" xmlns:wne="http://schemas.microsoft.com/office/word/2006/wordml" xmlns:wps="http://schemas.microsoft.com/office/word/2010/wordprocessingShape" mc:Ignorable="w14 w15 w16se w16cid w16 w16cex w16sdtdh wp14">
+  <w:endnote w:type="separator" w:id="-1">
+    <w:p>
+      <w:pPr>
+        <w:spacing w:after="0" w:line="240" w:lineRule="auto"/>
+      </w:pPr>
+      <w:r>
+        <w:separator/>
+      </w:r>
+    </w:p>
+  </w:endnote>
+  <w:endnote w:type="continuationSeparator" w:id="0">
+    <w:p>
+      <w:pPr>
+        <w:spacing w:after="0" w:line="240" w:lineRule="auto"/>
+      </w:pPr>
+      <w:r>
+        <w:continuationSeparator/>
+      </w:r>
+    </w:p>
+  </w:endnote>
+</w:endnotes>
+</file>
+
+<file path=word/footer1.xml><?xml version="1.0" encoding="utf-8"?>
+<w:ftr xmlns:wpc="http://schemas.microsoft.com/office/word/2010/wordprocessingCanvas" xmlns:cx="http://schemas.microsoft.com/office/drawing/2014/chartex" xmlns:cx1="http://schemas.microsoft.com/office/drawing/2015/9/8/chartex" xmlns:cx2="http://schemas.microsoft.com/office/drawing/2015/10/21/chartex" xmlns:cx3="http://schemas.microsoft.com/office/drawing/2016/5/9/chartex" xmlns:cx4="http://schemas.microsoft.com/office/drawing/2016/5/10/chartex" xmlns:cx5="http://schemas.microsoft.com/office/drawing/2016/5/11/chartex" xmlns:cx6="http://schemas.microsoft.com/office/drawing/2016/5/12/chartex" xmlns:cx7="http://schemas.microsoft.com/office/drawing/2016/5/13/chartex" xmlns:cx8="http://schemas.microsoft.com/office/drawing/2016/5/14/chartex" xmlns:mc="http://schemas.openxmlformats.org/markup-compatibility/2006" xmlns:aink="http://schemas.microsoft.com/office/drawing/2016/ink" xmlns:am3d="http://schemas.microsoft.com/office/drawing/2017/model3d" xmlns:o="urn:schemas-microsoft-com:office:office" xmlns:r="http://schemas.openxmlformats.org/officeDocument/2006/relationships" xmlns:m="http://schemas.openxmlformats.org/officeDocument/2006/math" xmlns:v="urn:schemas-microsoft-com:vml" xmlns:wp14="http://schemas.microsoft.com/office/word/2010/wordprocessingDrawing" xmlns:wp="http://schemas.openxmlformats.org/drawingml/2006/wordprocessingDrawing" xmlns:w10="urn:schemas-microsoft-com:office:word" xmlns:w="http://schemas.openxmlformats.org/wordprocessingml/2006/main" xmlns:w14="http://schemas.microsoft.com/office/word/2010/wordml" xmlns:w15="http://schemas.microsoft.com/office/word/2012/wordml" xmlns:w16cex="http://schemas.microsoft.com/office/word/2018/wordml/cex" xmlns:w16cid="http://schemas.microsoft.com/office/word/2016/wordml/cid" xmlns:w16="http://schemas.microsoft.com/office/word/2018/wordml" xmlns:w16sdtdh="http://schemas.microsoft.com/office/word/2020/wordml/sdtdatahash" xmlns:w16se="http://schemas.microsoft.com/office/word/2015/wordml/symex" xmlns:wpg="http://schemas.microsoft.com/office/word/2010/wordprocessingGroup" xmlns:wpi="http://schemas.microsoft.com/office/word/2010/wordprocessingInk" xmlns:wne="http://schemas.microsoft.com/office/word/2006/wordml" xmlns:wps="http://schemas.microsoft.com/office/word/2010/wordprocessingShape" mc:Ignorable="w14 w15 w16se w16cid w16 w16cex w16sdtdh wp14">
+  <w:sdt>
+    <w:sdtPr>
+      <w:id w:val="-2123992516"/>
+      <w:docPartObj>
+        <w:docPartGallery w:val="Page Numbers (Bottom of Page)"/>
+        <w:docPartUnique/>
+      </w:docPartObj>
+    </w:sdtPr>
+    <w:sdtContent>
+      <w:p>
+        <w:pPr>
+          <w:pStyle w:val="Rodap"/>
+          <w:jc w:val="right"/>
+        </w:pPr>
+        <w:r>
+          <w:fldChar w:fldCharType="begin"/>
+        </w:r>
+        <w:r>
+          <w:instrText>PAGE   \* MERGEFORMAT</w:instrText>
+        </w:r>
+        <w:r>
+          <w:fldChar w:fldCharType="separate"/>
+        </w:r>
+        <w:r>
+          <w:rPr>
+            <w:lang w:val="pt-BR"/>
+          </w:rPr>
+          <w:t>2</w:t>
+        </w:r>
+        <w:r>
+          <w:fldChar w:fldCharType="end"/>
+        </w:r>
+      </w:p>
+    </w:sdtContent>
+  </w:sdt>
+  <w:p>
+    <w:pPr>
+      <w:pStyle w:val="Rodap"/>
+    </w:pPr>
+  </w:p>
+</w:ftr>
+</file>
+
+<file path=word/footnotes.xml><?xml version="1.0" encoding="utf-8"?>
+<w:footnotes xmlns:wpc="http://schemas.microsoft.com/office/word/2010/wordprocessingCanvas" xmlns:cx="http://schemas.microsoft.com/office/drawing/2014/chartex" xmlns:cx1="http://schemas.microsoft.com/office/drawing/2015/9/8/chartex" xmlns:cx2="http://schemas.microsoft.com/office/drawing/2015/10/21/chartex" xmlns:cx3="http://schemas.microsoft.com/office/drawing/2016/5/9/chartex" xmlns:cx4="http://schemas.microsoft.com/office/drawing/2016/5/10/chartex" xmlns:cx5="http://schemas.microsoft.com/office/drawing/2016/5/11/chartex" xmlns:cx6="http://schemas.microsoft.com/office/drawing/2016/5/12/chartex" xmlns:cx7="http://schemas.microsoft.com/office/drawing/2016/5/13/chartex" xmlns:cx8="http://schemas.microsoft.com/office/drawing/2016/5/14/chartex" xmlns:mc="http://schemas.openxmlformats.org/markup-compatibility/2006" xmlns:aink="http://schemas.microsoft.com/office/drawing/2016/ink" xmlns:am3d="http://schemas.microsoft.com/office/drawing/2017/model3d" xmlns:o="urn:schemas-microsoft-com:office:office" xmlns:r="http://schemas.openxmlformats.org/officeDocument/2006/relationships" xmlns:m="http://schemas.openxmlformats.org/officeDocument/2006/math" xmlns:v="urn:schemas-microsoft-com:vml" xmlns:wp14="http://schemas.microsoft.com/office/word/2010/wordprocessingDrawing" xmlns:wp="http://schemas.openxmlformats.org/drawingml/2006/wordprocessingDrawing" xmlns:w10="urn:schemas-microsoft-com:office:word" xmlns:w="http://schemas.openxmlformats.org/wordprocessingml/2006/main" xmlns:w14="http://schemas.microsoft.com/office/word/2010/wordml" xmlns:w15="http://schemas.microsoft.com/office/word/2012/wordml" xmlns:w16cex="http://schemas.microsoft.com/office/word/2018/wordml/cex" xmlns:w16cid="http://schemas.microsoft.com/office/word/2016/wordml/cid" xmlns:w16="http://schemas.microsoft.com/office/word/2018/wordml" xmlns:w16sdtdh="http://schemas.microsoft.com/office/word/2020/wordml/sdtdatahash" xmlns:w16se="http://schemas.microsoft.com/office/word/2015/wordml/symex" xmlns:wpg="http://schemas.microsoft.com/office/word/2010/wordprocessingGroup" xmlns:wpi="http://schemas.microsoft.com/office/word/2010/wordprocessingInk" xmlns:wne="http://schemas.microsoft.com/office/word/2006/wordml" xmlns:wps="http://schemas.microsoft.com/office/word/2010/wordprocessingShape" mc:Ignorable="w14 w15 w16se w16cid w16 w16cex w16sdtdh wp14">
+  <w:footnote w:type="separator" w:id="-1">
+    <w:p>
+      <w:pPr>
+        <w:spacing w:after="0" w:line="240" w:lineRule="auto"/>
+      </w:pPr>
+      <w:r>
+        <w:separator/>
+      </w:r>
+    </w:p>
+  </w:footnote>
+  <w:footnote w:type="continuationSeparator" w:id="0">
+    <w:p>
+      <w:pPr>
+        <w:spacing w:after="0" w:line="240" w:lineRule="auto"/>
+      </w:pPr>
+      <w:r>
+        <w:continuationSeparator/>
+      </w:r>
+    </w:p>
+  </w:footnote>
+</w:footnotes>
 </file>
 
 <file path=word/numbering.xml><?xml version="1.0" encoding="utf-8"?>
@@ -6588,6 +7077,155 @@
     </w:lvl>
   </w:abstractNum>
   <w:abstractNum w:abstractNumId="9" w15:restartNumberingAfterBreak="0">
+    <w:nsid w:val="101A63E0"/>
+    <w:multiLevelType w:val="multilevel"/>
+    <w:tmpl w:val="1F30BC3E"/>
+    <w:lvl w:ilvl="0">
+      <w:start w:val="1"/>
+      <w:numFmt w:val="bullet"/>
+      <w:lvlText w:val=""/>
+      <w:lvlJc w:val="left"/>
+      <w:pPr>
+        <w:tabs>
+          <w:tab w:val="num" w:pos="720"/>
+        </w:tabs>
+        <w:ind w:left="720" w:hanging="360"/>
+      </w:pPr>
+      <w:rPr>
+        <w:rFonts w:ascii="Symbol" w:hAnsi="Symbol" w:hint="default"/>
+        <w:sz w:val="20"/>
+      </w:rPr>
+    </w:lvl>
+    <w:lvl w:ilvl="1" w:tentative="1">
+      <w:start w:val="1"/>
+      <w:numFmt w:val="bullet"/>
+      <w:lvlText w:val="o"/>
+      <w:lvlJc w:val="left"/>
+      <w:pPr>
+        <w:tabs>
+          <w:tab w:val="num" w:pos="1440"/>
+        </w:tabs>
+        <w:ind w:left="1440" w:hanging="360"/>
+      </w:pPr>
+      <w:rPr>
+        <w:rFonts w:ascii="Courier New" w:hAnsi="Courier New" w:hint="default"/>
+        <w:sz w:val="20"/>
+      </w:rPr>
+    </w:lvl>
+    <w:lvl w:ilvl="2" w:tentative="1">
+      <w:start w:val="1"/>
+      <w:numFmt w:val="bullet"/>
+      <w:lvlText w:val=""/>
+      <w:lvlJc w:val="left"/>
+      <w:pPr>
+        <w:tabs>
+          <w:tab w:val="num" w:pos="2160"/>
+        </w:tabs>
+        <w:ind w:left="2160" w:hanging="360"/>
+      </w:pPr>
+      <w:rPr>
+        <w:rFonts w:ascii="Wingdings" w:hAnsi="Wingdings" w:hint="default"/>
+        <w:sz w:val="20"/>
+      </w:rPr>
+    </w:lvl>
+    <w:lvl w:ilvl="3" w:tentative="1">
+      <w:start w:val="1"/>
+      <w:numFmt w:val="bullet"/>
+      <w:lvlText w:val=""/>
+      <w:lvlJc w:val="left"/>
+      <w:pPr>
+        <w:tabs>
+          <w:tab w:val="num" w:pos="2880"/>
+        </w:tabs>
+        <w:ind w:left="2880" w:hanging="360"/>
+      </w:pPr>
+      <w:rPr>
+        <w:rFonts w:ascii="Wingdings" w:hAnsi="Wingdings" w:hint="default"/>
+        <w:sz w:val="20"/>
+      </w:rPr>
+    </w:lvl>
+    <w:lvl w:ilvl="4" w:tentative="1">
+      <w:start w:val="1"/>
+      <w:numFmt w:val="bullet"/>
+      <w:lvlText w:val=""/>
+      <w:lvlJc w:val="left"/>
+      <w:pPr>
+        <w:tabs>
+          <w:tab w:val="num" w:pos="3600"/>
+        </w:tabs>
+        <w:ind w:left="3600" w:hanging="360"/>
+      </w:pPr>
+      <w:rPr>
+        <w:rFonts w:ascii="Wingdings" w:hAnsi="Wingdings" w:hint="default"/>
+        <w:sz w:val="20"/>
+      </w:rPr>
+    </w:lvl>
+    <w:lvl w:ilvl="5" w:tentative="1">
+      <w:start w:val="1"/>
+      <w:numFmt w:val="bullet"/>
+      <w:lvlText w:val=""/>
+      <w:lvlJc w:val="left"/>
+      <w:pPr>
+        <w:tabs>
+          <w:tab w:val="num" w:pos="4320"/>
+        </w:tabs>
+        <w:ind w:left="4320" w:hanging="360"/>
+      </w:pPr>
+      <w:rPr>
+        <w:rFonts w:ascii="Wingdings" w:hAnsi="Wingdings" w:hint="default"/>
+        <w:sz w:val="20"/>
+      </w:rPr>
+    </w:lvl>
+    <w:lvl w:ilvl="6" w:tentative="1">
+      <w:start w:val="1"/>
+      <w:numFmt w:val="bullet"/>
+      <w:lvlText w:val=""/>
+      <w:lvlJc w:val="left"/>
+      <w:pPr>
+        <w:tabs>
+          <w:tab w:val="num" w:pos="5040"/>
+        </w:tabs>
+        <w:ind w:left="5040" w:hanging="360"/>
+      </w:pPr>
+      <w:rPr>
+        <w:rFonts w:ascii="Wingdings" w:hAnsi="Wingdings" w:hint="default"/>
+        <w:sz w:val="20"/>
+      </w:rPr>
+    </w:lvl>
+    <w:lvl w:ilvl="7" w:tentative="1">
+      <w:start w:val="1"/>
+      <w:numFmt w:val="bullet"/>
+      <w:lvlText w:val=""/>
+      <w:lvlJc w:val="left"/>
+      <w:pPr>
+        <w:tabs>
+          <w:tab w:val="num" w:pos="5760"/>
+        </w:tabs>
+        <w:ind w:left="5760" w:hanging="360"/>
+      </w:pPr>
+      <w:rPr>
+        <w:rFonts w:ascii="Wingdings" w:hAnsi="Wingdings" w:hint="default"/>
+        <w:sz w:val="20"/>
+      </w:rPr>
+    </w:lvl>
+    <w:lvl w:ilvl="8" w:tentative="1">
+      <w:start w:val="1"/>
+      <w:numFmt w:val="bullet"/>
+      <w:lvlText w:val=""/>
+      <w:lvlJc w:val="left"/>
+      <w:pPr>
+        <w:tabs>
+          <w:tab w:val="num" w:pos="6480"/>
+        </w:tabs>
+        <w:ind w:left="6480" w:hanging="360"/>
+      </w:pPr>
+      <w:rPr>
+        <w:rFonts w:ascii="Wingdings" w:hAnsi="Wingdings" w:hint="default"/>
+        <w:sz w:val="20"/>
+      </w:rPr>
+    </w:lvl>
+  </w:abstractNum>
+  <w:abstractNum w:abstractNumId="10" w15:restartNumberingAfterBreak="0">
     <w:nsid w:val="151A3F50"/>
     <w:multiLevelType w:val="multilevel"/>
     <w:tmpl w:val="338E44D2"/>
@@ -6736,7 +7374,7 @@
       </w:rPr>
     </w:lvl>
   </w:abstractNum>
-  <w:abstractNum w:abstractNumId="10" w15:restartNumberingAfterBreak="0">
+  <w:abstractNum w:abstractNumId="11" w15:restartNumberingAfterBreak="0">
     <w:nsid w:val="1F8C675D"/>
     <w:multiLevelType w:val="hybridMultilevel"/>
     <w:tmpl w:val="CE841950"/>
@@ -6849,7 +7487,7 @@
       </w:rPr>
     </w:lvl>
   </w:abstractNum>
-  <w:abstractNum w:abstractNumId="11" w15:restartNumberingAfterBreak="0">
+  <w:abstractNum w:abstractNumId="12" w15:restartNumberingAfterBreak="0">
     <w:nsid w:val="23C9142F"/>
     <w:multiLevelType w:val="hybridMultilevel"/>
     <w:tmpl w:val="1F6497FE"/>
@@ -6962,7 +7600,7 @@
       </w:rPr>
     </w:lvl>
   </w:abstractNum>
-  <w:abstractNum w:abstractNumId="12" w15:restartNumberingAfterBreak="0">
+  <w:abstractNum w:abstractNumId="13" w15:restartNumberingAfterBreak="0">
     <w:nsid w:val="2AF35630"/>
     <w:multiLevelType w:val="hybridMultilevel"/>
     <w:tmpl w:val="C12E9238"/>
@@ -7051,7 +7689,7 @@
       </w:pPr>
     </w:lvl>
   </w:abstractNum>
-  <w:abstractNum w:abstractNumId="13" w15:restartNumberingAfterBreak="0">
+  <w:abstractNum w:abstractNumId="14" w15:restartNumberingAfterBreak="0">
     <w:nsid w:val="48005B31"/>
     <w:multiLevelType w:val="hybridMultilevel"/>
     <w:tmpl w:val="3FDEBC5C"/>
@@ -7164,7 +7802,7 @@
       </w:rPr>
     </w:lvl>
   </w:abstractNum>
-  <w:abstractNum w:abstractNumId="14" w15:restartNumberingAfterBreak="0">
+  <w:abstractNum w:abstractNumId="15" w15:restartNumberingAfterBreak="0">
     <w:nsid w:val="5E053689"/>
     <w:multiLevelType w:val="multilevel"/>
     <w:tmpl w:val="1F30BC3E"/>
@@ -7313,7 +7951,7 @@
       </w:rPr>
     </w:lvl>
   </w:abstractNum>
-  <w:abstractNum w:abstractNumId="15" w15:restartNumberingAfterBreak="0">
+  <w:abstractNum w:abstractNumId="16" w15:restartNumberingAfterBreak="0">
     <w:nsid w:val="69FD4EE3"/>
     <w:multiLevelType w:val="multilevel"/>
     <w:tmpl w:val="1F30BC3E"/>
@@ -7462,7 +8100,7 @@
       </w:rPr>
     </w:lvl>
   </w:abstractNum>
-  <w:abstractNum w:abstractNumId="16" w15:restartNumberingAfterBreak="0">
+  <w:abstractNum w:abstractNumId="17" w15:restartNumberingAfterBreak="0">
     <w:nsid w:val="6D4B2463"/>
     <w:multiLevelType w:val="multilevel"/>
     <w:tmpl w:val="5E1858DC"/>
@@ -7639,13 +8277,13 @@
     <w:abstractNumId w:val="0"/>
   </w:num>
   <w:num w:numId="10">
-    <w:abstractNumId w:val="12"/>
+    <w:abstractNumId w:val="13"/>
   </w:num>
   <w:num w:numId="11">
-    <w:abstractNumId w:val="16"/>
+    <w:abstractNumId w:val="17"/>
   </w:num>
   <w:num w:numId="12">
-    <w:abstractNumId w:val="16"/>
+    <w:abstractNumId w:val="17"/>
     <w:lvlOverride w:ilvl="1">
       <w:lvl w:ilvl="1">
         <w:numFmt w:val="decimal"/>
@@ -7655,22 +8293,25 @@
     </w:lvlOverride>
   </w:num>
   <w:num w:numId="13">
-    <w:abstractNumId w:val="13"/>
+    <w:abstractNumId w:val="14"/>
   </w:num>
   <w:num w:numId="14">
+    <w:abstractNumId w:val="11"/>
+  </w:num>
+  <w:num w:numId="15">
+    <w:abstractNumId w:val="12"/>
+  </w:num>
+  <w:num w:numId="16">
+    <w:abstractNumId w:val="16"/>
+  </w:num>
+  <w:num w:numId="17">
     <w:abstractNumId w:val="10"/>
   </w:num>
-  <w:num w:numId="15">
-    <w:abstractNumId w:val="11"/>
-  </w:num>
-  <w:num w:numId="16">
+  <w:num w:numId="18">
     <w:abstractNumId w:val="15"/>
   </w:num>
-  <w:num w:numId="17">
+  <w:num w:numId="19">
     <w:abstractNumId w:val="9"/>
-  </w:num>
-  <w:num w:numId="18">
-    <w:abstractNumId w:val="14"/>
   </w:num>
 </w:numbering>
 </file>
@@ -19092,6 +19733,41 @@
       <w:szCs w:val="20"/>
     </w:rPr>
   </w:style>
+  <w:style w:type="character" w:styleId="Hyperlink">
+    <w:name w:val="Hyperlink"/>
+    <w:basedOn w:val="Fontepargpadro"/>
+    <w:uiPriority w:val="99"/>
+    <w:unhideWhenUsed/>
+    <w:rsid w:val="00EF51D6"/>
+    <w:rPr>
+      <w:color w:val="0000FF"/>
+      <w:u w:val="single"/>
+    </w:rPr>
+  </w:style>
+  <w:style w:type="character" w:styleId="MenoPendente">
+    <w:name w:val="Unresolved Mention"/>
+    <w:basedOn w:val="Fontepargpadro"/>
+    <w:uiPriority w:val="99"/>
+    <w:semiHidden/>
+    <w:unhideWhenUsed/>
+    <w:rsid w:val="00EF51D6"/>
+    <w:rPr>
+      <w:color w:val="605E5C"/>
+      <w:shd w:val="clear" w:color="auto" w:fill="E1DFDD"/>
+    </w:rPr>
+  </w:style>
+  <w:style w:type="character" w:styleId="HiperlinkVisitado">
+    <w:name w:val="FollowedHyperlink"/>
+    <w:basedOn w:val="Fontepargpadro"/>
+    <w:uiPriority w:val="99"/>
+    <w:semiHidden/>
+    <w:unhideWhenUsed/>
+    <w:rsid w:val="00EF51D6"/>
+    <w:rPr>
+      <w:color w:val="800080" w:themeColor="followedHyperlink"/>
+      <w:u w:val="single"/>
+    </w:rPr>
+  </w:style>
 </w:styles>
 </file>
 

</xml_diff>